<commit_message>
A few small changes
</commit_message>
<xml_diff>
--- a/Random_Taco_Cookbook.docx
+++ b/Random_Taco_Cookbook.docx
@@ -73,7 +73,267 @@
         <w:pStyle w:val="Heading1"/>
       </w:pPr>
       <w:r>
-        <w:t>Bulgar Black Bean Filling with Zaatar, Potato Hash and Garlic Lime Sauce in Hard Corn Shells (Traditional; US)</w:t>
+        <w:t>Basic Shredded Chicken with Quick and Dirty Spice Mix, Corn Salad and Pickled Red Onions in Fresh Corn Tortillas</w:t>
+      </w:r>
+    </w:p>
+    <w:p>
+      <w:pPr>
+        <w:pStyle w:val="Heading4"/>
+      </w:pPr>
+      <w:r>
+        <w:t>Basic Shredded Chicken</w:t>
+      </w:r>
+    </w:p>
+    <w:p>
+      <w:r>
+        <w:t>Basic Shredded Chicken</w:t>
+        <w:br/>
+        <w:t>======================</w:t>
+        <w:br/>
+        <w:br/>
+        <w:t>This recipe creates enough shredded chicken for 2 to 3 meals. It's a savory, universal base; once cooked, you can supplement with any number of spices or treatments to make tacos, taquitos, soups, enchiladas ... even Italian or Indian applications if you like.</w:t>
+        <w:br/>
+        <w:br/>
+        <w:t>__In the Crockpot__</w:t>
+        <w:br/>
+        <w:br/>
+        <w:t>* 4-5 lbs. boneless skinless chicken breast</w:t>
+        <w:br/>
+        <w:t>* 1 can chicken broth</w:t>
+        <w:br/>
+        <w:t>* 1 tsp chili powder</w:t>
+        <w:br/>
+        <w:t>* 1/2 tsp cumin</w:t>
+        <w:br/>
+        <w:t>* 1/2 tsp garlic powder</w:t>
+        <w:br/>
+        <w:t>* 1/2 tsp oregano</w:t>
+        <w:br/>
+        <w:t>* kosher salt</w:t>
+        <w:br/>
+        <w:t>* black pepper</w:t>
+        <w:br/>
+        <w:br/>
+        <w:t>Salt the chicken breasts (be reasonably generous here), then crack some black pepper over each. In your crockpot, mix garlic powder, chili powder, cumin and oregano into the broth. Place chicken in crockpot, then cook on low for 8 hours.</w:t>
+        <w:br/>
+        <w:br/>
+        <w:t>When the chicken is done, attack each piece with two forks to shred. Do this on a Sunday and you'll have an easy time putting together meals throughout the week.</w:t>
+        <w:br/>
+        <w:br/>
+        <w:t>I often give this a quick simmer with a bit of water and [universal taco seasoning](/seasonings/universal_taco_seasoning.md) for taco filling. Or throw it into tortilla soup. Or make some sweet [taquitos](/like_tacos/baked_taquitos.md). Or just add some barbecue sauce to a handful of chicken, and toss it onto a soft roll for a quick sandwich. Man *can* live on tacos alone, but one doesn't have to.</w:t>
+      </w:r>
+    </w:p>
+    <w:p>
+      <w:pPr>
+        <w:pStyle w:val="Heading4"/>
+      </w:pPr>
+      <w:r>
+        <w:t>Quick and Dirty Spice Mix</w:t>
+      </w:r>
+    </w:p>
+    <w:p>
+      <w:r>
+        <w:t>Quick and Dirty Spice Mix</w:t>
+        <w:br/>
+        <w:t>=========================</w:t>
+        <w:br/>
+        <w:br/>
+        <w:t>I’m not going to make a lot of big assumptions here. You own a skillet of some sort. You have some jars of jankity-ass spices from who-knows-when. You want to eat some tacos within the next, like, fifteen minutes. I got you covered, bachelor(ette).</w:t>
+        <w:br/>
+        <w:br/>
+        <w:t>* 2 Tbsp all-purpose flour</w:t>
+        <w:br/>
+        <w:t>* 2 1/2 tsp. chili powder</w:t>
+        <w:br/>
+        <w:t>* 3/4 tsp. onion powder (or 1 1/2 tsp. minced yellow onion)</w:t>
+        <w:br/>
+        <w:t>* 1 1/4 tsp. salt</w:t>
+        <w:br/>
+        <w:t>* 1 tsp. paprika</w:t>
+        <w:br/>
+        <w:t>* 3/4 tsp beef bouillon powder</w:t>
+        <w:br/>
+        <w:t>* 1/4 tsp. granulated sugar</w:t>
+        <w:br/>
+        <w:t>* 1/4 tsp. cayenne pepper</w:t>
+        <w:br/>
+        <w:t>* 1/4 tsp. garlic powder</w:t>
+        <w:br/>
+        <w:t>* 1 tsp. cumin</w:t>
+        <w:br/>
+        <w:br/>
+        <w:t>Put all this in something with a lid, add 3/4 cup of water, and shake it. Brown a pound of ground beef, then pour the whole situation in there. Stir. Cook it down until it looks like you only put in half a cup of water. You have tacos now.</w:t>
+        <w:br/>
+        <w:br/>
+        <w:t>Vegetarians</w:t>
+        <w:br/>
+        <w:t>-----------</w:t>
+        <w:br/>
+        <w:br/>
+        <w:t>I’ve made this with that soy protein “ground beef” and it does not _surprisingly_ taste like someone put spices on a stack of cheap bar coasters and ran it all through a blender. (Vegetable) oil the skillet when you’re dealing with that stuff, unless you’re looking for excuses to buy a new one.</w:t>
+        <w:br/>
+        <w:br/>
+        <w:t>If you leave out the bouillon for the sake of doing things vegan-style you’ll probably want to nudge up the salt a little.</w:t>
+      </w:r>
+    </w:p>
+    <w:p>
+      <w:pPr>
+        <w:pStyle w:val="Heading4"/>
+      </w:pPr>
+      <w:r>
+        <w:t>Corn Salad</w:t>
+      </w:r>
+    </w:p>
+    <w:p>
+      <w:r>
+        <w:t>Corn Salad</w:t>
+        <w:br/>
+        <w:t>==========</w:t>
+        <w:br/>
+        <w:br/>
+        <w:t>* 2 Ears of corn</w:t>
+        <w:br/>
+        <w:t>* 1 Lime, juiced</w:t>
+        <w:br/>
+        <w:t>* Small handful of Cilantro, chopped</w:t>
+        <w:br/>
+        <w:t>* A few green onions, chopped</w:t>
+        <w:br/>
+        <w:t xml:space="preserve">* Garlic salt, or Garlic AND salt. I use Trader Joe's Garlic Salt in the grinder usually. </w:t>
+        <w:br/>
+        <w:br/>
+        <w:t>Cut the corn off of the cob, and in a mixing bowl mix together corn, lime juice, chopped cilantro and garlic salt. You can tweak any of this stuff as desired.</w:t>
+        <w:br/>
+        <w:br/>
+        <w:t>---</w:t>
+        <w:br/>
+        <w:t>This is my first Github commit. I'm glad it's taco related.</w:t>
+        <w:br/>
+      </w:r>
+    </w:p>
+    <w:p>
+      <w:pPr>
+        <w:pStyle w:val="Heading4"/>
+      </w:pPr>
+      <w:r>
+        <w:t>Pickled Red Onions</w:t>
+      </w:r>
+    </w:p>
+    <w:p>
+      <w:r>
+        <w:t>Pickled Red Onions</w:t>
+        <w:br/>
+        <w:t>==================</w:t>
+        <w:br/>
+        <w:br/>
+        <w:t>My wife made this recipe up, after eating something similar, but if you are making brisket tacos, it is the most wonderful accessory:</w:t>
+        <w:br/>
+        <w:br/>
+        <w:t>__Ingredients__</w:t>
+        <w:br/>
+        <w:br/>
+        <w:t>* Vinegar</w:t>
+        <w:br/>
+        <w:t>* 2 chopped red onions</w:t>
+        <w:br/>
+        <w:t>* 1 tablespoon of sugar</w:t>
+        <w:br/>
+        <w:t>* a dash of chili powder</w:t>
+        <w:br/>
+        <w:br/>
+        <w:t>Chop the red onions into rings and put them into a container of vinegar. Add the sugar and store the mixture in your refrigerator to marinate and pickle, the longer the better.</w:t>
+        <w:br/>
+        <w:br/>
+        <w:t>Pick out the rings and place them on your brisket taco. Eat.</w:t>
+        <w:br/>
+        <w:br/>
+        <w:t>Variations</w:t>
+        <w:br/>
+        <w:t>----------</w:t>
+        <w:br/>
+        <w:br/>
+        <w:t>Pickled onions are a favorite in the Von Doom house, too. [@littlewhirl](http://twitter.com/littlewhirl) played around with a similar starting point and we use this brine instead:</w:t>
+        <w:br/>
+        <w:t xml:space="preserve"> </w:t>
+        <w:br/>
+        <w:t>* 1/2 cup apple cider vinegar</w:t>
+        <w:br/>
+        <w:t>* 1 T Sugar (I usually use coconut palm sugar because I'm a hippie I guess)</w:t>
+        <w:br/>
+        <w:t>* Water</w:t>
+        <w:br/>
+        <w:t>* 1 1/2 tsp salt</w:t>
+        <w:br/>
+        <w:t>* 1 sprig fresh oregano and/or cilantro (optional)</w:t>
+        <w:br/>
+        <w:br/>
+        <w:t>Slice 1 red onion on a mandolin (WORTH IT). In a bowl melt the sugar and salt with some warm/hot water. Add vinegar and 1c of filtered water.</w:t>
+        <w:br/>
+        <w:t xml:space="preserve">Add in onion, top off w/ water so that the onion is just covered. </w:t>
+        <w:br/>
+        <w:t xml:space="preserve">VERY IMPORTANT: Let sit at room temp for at least an hour. Trust me. </w:t>
+        <w:br/>
+        <w:br/>
+        <w:t xml:space="preserve">The apple cider vinegar is a tangier but also more subtle, keeping more of the onion flavor there. And using a partial salt water brine lets it work nice for quick pickles, but also for slightly longer engagements. Leading to the most important aspect: </w:t>
+        <w:br/>
+        <w:br/>
+        <w:t>PICKLE ALL THE THINGS</w:t>
+        <w:br/>
+        <w:t>---------------------</w:t>
+        <w:br/>
+        <w:br/>
+        <w:t xml:space="preserve">Seriously. All the things. Pickle your fridge. Pickle your waffles. Make. Lots. Of. Pickles. </w:t>
+        <w:br/>
+        <w:br/>
+        <w:t>* __Cabbage__ — red or green work. You only need an hour or so (like onions)</w:t>
+        <w:br/>
+        <w:t>* __Jalepeños__ — seriously GTFO these are good. Add dill for a twist. Add parboiled carrots if you want to cut the spice</w:t>
+        <w:br/>
+        <w:t>* __Greenbeans__ — because greenbeans are goddam delicious</w:t>
+        <w:br/>
+        <w:t>* __Toy cars — kid with an attitude? Pickle their favorite toy car. Let's see them try to cop a tude when their matchbox cars are soggy and briney</w:t>
+        <w:br/>
+        <w:t>* __Cauliflower__ — personal favorite. Pickles in an hour, super delicious</w:t>
+        <w:br/>
+        <w:t>* __Baby corn__ — baby corn is gross, but if you pickle it you can make jokes about how big all the other things you pickled are</w:t>
+        <w:br/>
+      </w:r>
+    </w:p>
+    <w:p>
+      <w:pPr>
+        <w:pStyle w:val="Heading4"/>
+      </w:pPr>
+      <w:r>
+        <w:t>Fresh Corn Tortillas</w:t>
+      </w:r>
+    </w:p>
+    <w:p>
+      <w:r>
+        <w:t>Fresh Corn Tortillas</w:t>
+        <w:br/>
+        <w:t>===================</w:t>
+        <w:br/>
+        <w:br/>
+        <w:t>This is the only way to go. So worth it. Makes roughly 15 tortillas.</w:t>
+        <w:br/>
+        <w:br/>
+        <w:t>* 1 3/4 cups masa harina</w:t>
+        <w:br/>
+        <w:t>* 1 1/8 cups water</w:t>
+        <w:br/>
+        <w:br/>
+        <w:t>1. In a medium bowl, mix together masa harina and hot water until thoroughly combined. Turn dough onto a clean surface and knead until pliable and smooth. If dough is too sticky, add more masa harina; if it begins to dry out, sprinkle with water. Cover dough tightly with plastic wrap and allow to stand for 30 minutes.</w:t>
+        <w:br/>
+        <w:t>2. Preheat a cast iron skillet or griddle to medium-high.</w:t>
+        <w:br/>
+        <w:t>3. Divide dough into 15 equal-size balls. Using a tortilla press, a rolling pin, press each ball of dough flat between two sheets of wax paper.</w:t>
+        <w:br/>
+        <w:t xml:space="preserve">4. Place tortilla in preheated pan and allow to cook for approximately 30 seconds, or until browned and slightly puffy. Turn tortilla over to brown on second side for approximately 30 seconds more, then transfer to a plate. Repeat process with each ball of dough. Keep tortillas covered with a towel to stay warm and moist (or a low temp oven) until ready to serve. </w:t>
+      </w:r>
+    </w:p>
+    <w:p>
+      <w:r>
+        <w:br w:type="page"/>
       </w:r>
     </w:p>
     <w:p>
@@ -81,159 +341,160 @@
         <w:pStyle w:val="Heading1"/>
       </w:pPr>
       <w:r>
-        <w:t>Bulgar Black Bean Filling</w:t>
+        <w:t>Ground Beef (Traditional; US) with Quick and Dirty Spice Mix, Traditional Taco Mixins and Chipotlé Sauce in Hard Corn Shells (Traditional; US)</w:t>
+      </w:r>
+    </w:p>
+    <w:p>
+      <w:pPr>
+        <w:pStyle w:val="Heading4"/>
+      </w:pPr>
+      <w:r>
+        <w:t>Ground Beef (Traditional; US)</w:t>
       </w:r>
     </w:p>
     <w:p>
       <w:r>
-        <w:t>Bulgar Black Bean Filling</w:t>
+        <w:t>Ground Beef (Traditional; US)</w:t>
+        <w:br/>
+        <w:t>==================</w:t>
+        <w:br/>
+        <w:br/>
+        <w:t>The tranditional base for an American taco is ground beef, browsed in a skillet and seasoned.</w:t>
+        <w:br/>
+        <w:br/>
+        <w:t>* 1lb Ground Beef</w:t>
+        <w:br/>
+        <w:br/>
+        <w:t>1. Heat a skillet on the stovetop.</w:t>
+        <w:br/>
+        <w:t>2. Brown the ground beef for 8-10 minutes, or until it is thoroughly cooked, stirring frequently to avoid sticking or burning. (If you're not using a non-stick pan, which is preferred, use 1T oil to keep things loose.)</w:t>
+        <w:br/>
+        <w:t>3. Stir in seasonings.</w:t>
+      </w:r>
+    </w:p>
+    <w:p>
+      <w:pPr>
+        <w:pStyle w:val="Heading4"/>
+      </w:pPr>
+      <w:r>
+        <w:t>Quick and Dirty Spice Mix</w:t>
+      </w:r>
+    </w:p>
+    <w:p>
+      <w:r>
+        <w:t>Quick and Dirty Spice Mix</w:t>
         <w:br/>
         <w:t>=========================</w:t>
         <w:br/>
         <w:br/>
-        <w:t>This is a quick and easy vegetarian substitute for a ground beef-like texture without using a soy substitute.</w:t>
+        <w:t>I’m not going to make a lot of big assumptions here. You own a skillet of some sort. You have some jars of jankity-ass spices from who-knows-when. You want to eat some tacos within the next, like, fifteen minutes. I got you covered, bachelor(ette).</w:t>
         <w:br/>
         <w:br/>
-        <w:t>* 1 cup cooked, strained bulgar</w:t>
+        <w:t>* 2 Tbsp all-purpose flour</w:t>
         <w:br/>
-        <w:t>* 1/3 cup cooked black beans (or canned), rinsed and strained.</w:t>
+        <w:t>* 2 1/2 tsp. chili powder</w:t>
+        <w:br/>
+        <w:t>* 3/4 tsp. onion powder (or 1 1/2 tsp. minced yellow onion)</w:t>
+        <w:br/>
+        <w:t>* 1 1/4 tsp. salt</w:t>
+        <w:br/>
+        <w:t>* 1 tsp. paprika</w:t>
+        <w:br/>
+        <w:t>* 3/4 tsp beef bouillon powder</w:t>
+        <w:br/>
+        <w:t>* 1/4 tsp. granulated sugar</w:t>
+        <w:br/>
+        <w:t>* 1/4 tsp. cayenne pepper</w:t>
+        <w:br/>
+        <w:t>* 1/4 tsp. garlic powder</w:t>
+        <w:br/>
+        <w:t>* 1 tsp. cumin</w:t>
         <w:br/>
         <w:br/>
-        <w:t xml:space="preserve">Mix bulgar and black beans together. For better texture, slightly mash the black beans. Add your choice of seasonings to taste and serve. </w:t>
+        <w:t>Put all this in something with a lid, add 3/4 cup of water, and shake it. Brown a pound of ground beef, then pour the whole situation in there. Stir. Cook it down until it looks like you only put in half a cup of water. You have tacos now.</w:t>
+        <w:br/>
+        <w:br/>
+        <w:t>Vegetarians</w:t>
+        <w:br/>
+        <w:t>-----------</w:t>
+        <w:br/>
+        <w:br/>
+        <w:t>I’ve made this with that soy protein “ground beef” and it does not _surprisingly_ taste like someone put spices on a stack of cheap bar coasters and ran it all through a blender. (Vegetable) oil the skillet when you’re dealing with that stuff, unless you’re looking for excuses to buy a new one.</w:t>
+        <w:br/>
+        <w:br/>
+        <w:t>If you leave out the bouillon for the sake of doing things vegan-style you’ll probably want to nudge up the salt a little.</w:t>
+      </w:r>
+    </w:p>
+    <w:p>
+      <w:pPr>
+        <w:pStyle w:val="Heading4"/>
+      </w:pPr>
+      <w:r>
+        <w:t>Traditional Taco Mixins</w:t>
+      </w:r>
+    </w:p>
+    <w:p>
+      <w:r>
+        <w:t>Traditional Taco Mixins</w:t>
+        <w:br/>
+        <w:t>(makes about 20 servings)</w:t>
+        <w:br/>
+        <w:br/>
+        <w:t>- 1 (16 ounce) container sour cream</w:t>
+        <w:br/>
+        <w:t>- 1/4 head iceberg lettuce (rinsed, dried, shredded)</w:t>
+        <w:br/>
+        <w:t>- 1 cup shredded cheddar cheese</w:t>
+        <w:br/>
+        <w:t>- 3 diced tomatoes</w:t>
+        <w:br/>
+        <w:t>- 1 (2.25 ounce) can black olives, drained</w:t>
+        <w:br/>
+        <w:br/>
+        <w:t xml:space="preserve">Add ingredients to tacos in layers. </w:t>
+        <w:br/>
+        <w:br/>
         <w:br/>
       </w:r>
     </w:p>
     <w:p>
       <w:pPr>
-        <w:pStyle w:val="Heading1"/>
+        <w:pStyle w:val="Heading4"/>
       </w:pPr>
       <w:r>
-        <w:t>Zaatar</w:t>
+        <w:t>Chipotlé Sauce</w:t>
       </w:r>
     </w:p>
     <w:p>
       <w:r>
-        <w:t>Zaatar</w:t>
+        <w:t>Chipotlé Sauce</w:t>
         <w:br/>
-        <w:t>======</w:t>
+        <w:t>==============</w:t>
         <w:br/>
         <w:br/>
-        <w:t>_A.k.a. za‘tar, za’atar, zattr, etc._</w:t>
+        <w:t>__Ingredients__</w:t>
         <w:br/>
         <w:br/>
-        <w:t>Zaatar is a thyme-based Middle Eastern seasoning that adapts well to tacos. It has a pleasantly dry, faintly sour/bitter flavor. It goes well on savory bases like squash and lamb, and combines with other sour seasonings like lemon juice and radish.</w:t>
+        <w:t>* 1 cup plain Greek yogurt</w:t>
+        <w:br/>
+        <w:t>* Juice from 2 limes</w:t>
+        <w:br/>
+        <w:t>* 2-3 chipotlé peppers, with surrounding adobo sauce from can</w:t>
         <w:br/>
         <w:br/>
-        <w:t>There are many kinds of zaatar, some quite different; this recipe is representative, not definitive.</w:t>
+        <w:t>__Directions__</w:t>
         <w:br/>
         <w:br/>
-        <w:t>* 4 units thyme</w:t>
+        <w:t>1. Drop all of this into a food processor, and blend away.</w:t>
         <w:br/>
-        <w:t>* 2 units oregano</w:t>
+        <w:t xml:space="preserve">2. Let sit in fridge for 30 minutes or overnight for flavor melding. </w:t>
         <w:br/>
-        <w:t>* 2 units sesame seeds</w:t>
-        <w:br/>
-        <w:t>* 0–1 unit salt</w:t>
-        <w:br/>
-        <w:t>* 1 unit sumac (to be found at a Lebanese or Syrian market, or at a yuppie grocery; in a pinch, lemon zest can substitute)</w:t>
-        <w:br/>
-        <w:t>* Other herbs to taste: fennel pollen, marjoram, cumin, etc.</w:t>
-        <w:br/>
-        <w:t>* Optional: trace olive oil or lemon juice as a binder (but not if you plan to store it)</w:t>
-        <w:br/>
-        <w:br/>
-        <w:t>Toast the sesame seeds. Grind all ingredients together using any method, stopping when the mixture is not too fine to pick up by pinching.</w:t>
-        <w:br/>
-        <w:br/>
-        <w:t>May be added to meat during cooking, or sprinkled over a finshied taco.</w:t>
-        <w:br/>
-        <w:br/>
-        <w:t>The latest theories have not ruled out the possibility of a zaatar mole.</w:t>
+        <w:t>3. Add to tacos, and anything else you'd like.</w:t>
       </w:r>
     </w:p>
     <w:p>
       <w:pPr>
-        <w:pStyle w:val="Heading1"/>
-      </w:pPr>
-      <w:r>
-        <w:t>Potato Hash</w:t>
-      </w:r>
-    </w:p>
-    <w:p>
-      <w:r>
-        <w:t>Potato Hash</w:t>
-        <w:br/>
-        <w:t>===================</w:t>
-        <w:br/>
-        <w:br/>
-        <w:t xml:space="preserve">* 6 or so small yukon gold poatoes </w:t>
-        <w:br/>
-        <w:t>* 4 green onion, chopped</w:t>
-        <w:br/>
-        <w:t>* 1/2 small can of green chiles</w:t>
-        <w:br/>
-        <w:t>* olive oil</w:t>
-        <w:br/>
-        <w:t>* coarse salt</w:t>
-        <w:br/>
-        <w:t>* 1/4t chili powder</w:t>
-        <w:br/>
-        <w:t>* dash cumin</w:t>
-        <w:br/>
-        <w:t>* 1/4t garlic powder</w:t>
-        <w:br/>
-        <w:t>* Nutrional yeast (optional)</w:t>
-        <w:br/>
-        <w:br/>
-        <w:br/>
-        <w:t>Peel and dice potatoes, throw in a pan with a 1/4 or so of water, cover and cook on medium-high until potatoes are soft.</w:t>
-        <w:br/>
-        <w:t xml:space="preserve">Once potatoes are soft, lower to medium heat add green onions, chiles, spices and olive oil. Cook until hash-like. BOOM. </w:t>
-      </w:r>
-    </w:p>
-    <w:p>
-      <w:pPr>
-        <w:pStyle w:val="Heading1"/>
-      </w:pPr>
-      <w:r>
-        <w:t>Garlic Lime Sauce</w:t>
-      </w:r>
-    </w:p>
-    <w:p>
-      <w:r>
-        <w:t>Garlic Lime Sauce</w:t>
-        <w:br/>
-        <w:t>=====================</w:t>
-        <w:br/>
-        <w:br/>
-        <w:t>This sauce packs a creamy, sour, garlicky punch and can cut the heat on a spicy salsa. It pairs well with Mango Lime Salsa for excellent fish tacos. This is a simplified version of the [lime sauce recipe](http://www.loveandoliveoil.com/2008/04/fish-tacos-with-mango-salsa.html) on Love and Oil.</w:t>
-        <w:br/>
-        <w:br/>
-        <w:t>Combine in a bowl:</w:t>
-        <w:br/>
-        <w:t>* 1-2 tablespoons mayonnaise</w:t>
-        <w:br/>
-        <w:t>* 1/2 cup plain yogurt</w:t>
-        <w:br/>
-        <w:t>* 2 tablespoons fresh lime juice</w:t>
-        <w:br/>
-        <w:t>* 1-2 cloves minced garlic</w:t>
-        <w:br/>
-        <w:t>* salt to taste</w:t>
-        <w:br/>
-        <w:t>* (optional): chopped fresh cilantro garnish</w:t>
-        <w:br/>
-        <w:br/>
-        <w:t xml:space="preserve">Whisk ingredients together in bowl. </w:t>
-        <w:br/>
-        <w:br/>
-        <w:t>Serve on the side, or drizzle as a decorative layer onto prepared tacos. Optionally sprinkle with chopped cilantro as garnish.</w:t>
-        <w:br/>
-      </w:r>
-    </w:p>
-    <w:p>
-      <w:pPr>
-        <w:pStyle w:val="Heading1"/>
+        <w:pStyle w:val="Heading4"/>
       </w:pPr>
       <w:r>
         <w:t>Hard Corn Shells (Traditional; US)</w:t>
@@ -262,307 +523,84 @@
         <w:pStyle w:val="Heading1"/>
       </w:pPr>
       <w:r>
-        <w:t>Insane Garlic Ground Turkey with Mahi Mahi Rub, Sweet Potato and Apple Hash and Baja White Sauce in Hard Corn Shells (Traditional; US)</w:t>
+        <w:t>Swiss Chard with Universal Taco Seasoning, Drunken Green Beans and Black Olives in Fresh Corn Tortillas</w:t>
       </w:r>
     </w:p>
     <w:p>
       <w:pPr>
-        <w:pStyle w:val="Heading1"/>
+        <w:pStyle w:val="Heading4"/>
       </w:pPr>
       <w:r>
-        <w:t>Insane Garlic Ground Turkey</w:t>
+        <w:t>Swiss Chard</w:t>
       </w:r>
     </w:p>
     <w:p>
       <w:r>
-        <w:t>Insane Garlic Ground Turkey</w:t>
+        <w:t>Swiss Chard</w:t>
         <w:br/>
-        <w:t>=========================</w:t>
+        <w:t>===========</w:t>
         <w:br/>
         <w:br/>
-        <w:t>While not particularly fancy, the insane garlic ground turkey is a crowd pleaser.</w:t>
+        <w:t>This is actually a Rick Bayless recipe from his cookbook _Mexican Everyday_, but we've used it a fair amount on those days we feel like not eating meat but still want to have tacos.</w:t>
         <w:br/>
         <w:br/>
-        <w:t>Ground Turkey</w:t>
-        <w:br/>
-        <w:t>-----------</w:t>
+        <w:t>__Ingredients__</w:t>
         <w:br/>
         <w:br/>
-        <w:t>* 2 pounds of ground turkey (preferably thigh meat)</w:t>
+        <w:t>* 1 bunch swiss or rainbow chard. Could also do spinach I guess. Probably not good with kale.</w:t>
         <w:br/>
-        <w:t>* Four yellow onions</w:t>
+        <w:t>* 1 onion sliced thin</w:t>
         <w:br/>
-        <w:t>* Store-bought Taco Seasoning</w:t>
-        <w:br/>
-        <w:t>* More garlic than you can imagine (4-5 cloves)</w:t>
-        <w:br/>
-        <w:t>* Olive Oil</w:t>
+        <w:t>* 1/2 cup of chicken or vegetable broth</w:t>
         <w:br/>
         <w:br/>
-        <w:t>1. Chop several onions into slices.</w:t>
-        <w:br/>
-        <w:t>2. In a large pan heat olive oil in a saucepan over high heat</w:t>
-        <w:br/>
-        <w:t>3. Cook onions on high heat until they are almost caramelized. (10 minutes)</w:t>
-        <w:br/>
-        <w:t>4. Reduce heat to medium.</w:t>
-        <w:br/>
-        <w:t>5. Add ground turkey making sure to stir meat to ensure adequate turkey / onion mixture.</w:t>
-        <w:br/>
-        <w:t>6. Cover and let turkey cook for 8 minutes.</w:t>
-        <w:br/>
-        <w:t>7. Mix taco seasoning using one cup of water for each packet of seasoning</w:t>
-        <w:br/>
-        <w:t>8. Add several cloves or garlic to pan.  When in doubt with garlic always err on the side of too much.</w:t>
-        <w:br/>
-        <w:t>9. Cook uncovered until taco seasoning is reduced.</w:t>
-        <w:br/>
-        <w:t>10. Warn guests of impending garlic.</w:t>
-        <w:br/>
-        <w:br/>
-        <w:t>Total cooking time: 30-40 minutes</w:t>
-        <w:br/>
+        <w:t>Slice up the chard into small slices. In a large skillet, heat the oil on medium-high. Cook the onions until soft, plus some garlic and red pepper flakes if you want. Put the chard in the skillet, add the broth. Cover the pan and reduce the heat to medium-low and cook until the greens are wilted and almost tender (about 5 minutes). Uncover, bring heat back to medium high and cook until almost dry. Salt as necessary. Enjoy.</w:t>
       </w:r>
     </w:p>
     <w:p>
       <w:pPr>
-        <w:pStyle w:val="Heading1"/>
+        <w:pStyle w:val="Heading4"/>
       </w:pPr>
       <w:r>
-        <w:t>Mahi Mahi Rub</w:t>
+        <w:t>Universal Taco Seasoning</w:t>
       </w:r>
     </w:p>
     <w:p>
       <w:r>
-        <w:t>Mahi Mahi Rub</w:t>
+        <w:t>Universal Taco Seasoning</w:t>
         <w:br/>
-        <w:t>==============</w:t>
+        <w:t>========================</w:t>
         <w:br/>
         <w:br/>
-        <w:t>A rub for Mahi Mahi, if fish tacos be what you're fancying:</w:t>
+        <w:t>I got tired of buying packets of store-bought taco seasoning, so I experimented with various spices and ratios until I landed on this recipe. I keep a jar of it in the cupboard at all times.</w:t>
         <w:br/>
         <w:br/>
-        <w:t>* 1 Part spicy chili powder</w:t>
+        <w:t>* 6 tbsp chili powder</w:t>
         <w:br/>
-        <w:t>* 1 Part salt</w:t>
+        <w:t>* 4 tbsp cumin</w:t>
         <w:br/>
-        <w:t>* 1 Part ground cumin</w:t>
+        <w:t>* 4 tbsp corn starch</w:t>
         <w:br/>
-        <w:t>* 1/2 Part chopped cilantro</w:t>
+        <w:t>* 3 tbsp onion powder</w:t>
         <w:br/>
-        <w:t>* 1/2 Part cayenne</w:t>
+        <w:t>* 1 tbsp salt</w:t>
         <w:br/>
-        <w:t>* 1/2 Part pepper</w:t>
+        <w:t>* 1 tbsp garlic powder</w:t>
         <w:br/>
-        <w:t>* 1/2 Part oregano</w:t>
+        <w:t>* 4 tsp oregano (Mexican oregano, if you've got it)</w:t>
         <w:br/>
-        <w:t>* 1/2 Part onion powder</w:t>
-        <w:br/>
-        <w:t>* 1/2 Part garlic powder</w:t>
+        <w:t>* 2 tsp crushed red pepper</w:t>
         <w:br/>
         <w:br/>
-        <w:t>You choose your measurements and enjoy!</w:t>
+        <w:t>Combine in Mason jar and shake well to combine.</w:t>
+        <w:br/>
+        <w:br/>
+        <w:t>This mix works well for chicken, pork and beef, destined for the grill, oven, slow cooker or stovetop. You could tweak it a bit to target a specific meat, but I like to have a base, universal mix around. Makes it super easy to turn leftover anything into delicious taco filling: Just chop up whatever it is, toss it into a skillet, sprinkle generously with seasoning, then add a bit of water and simmer to impart flavor.</w:t>
       </w:r>
     </w:p>
     <w:p>
       <w:pPr>
-        <w:pStyle w:val="Heading1"/>
-      </w:pPr>
-      <w:r>
-        <w:t>Sweet Potato and Apple Hash</w:t>
-      </w:r>
-    </w:p>
-    <w:p>
-      <w:r>
-        <w:t>Sweet Potato and Apple Hash</w:t>
-        <w:br/>
-        <w:t>===========================</w:t>
-        <w:br/>
-        <w:br/>
-        <w:t>Sweet potatoes are my go-to taco punch-up. I was going my normal route of making small (1/4" or so) cubes of sweet potatoes when I thought: Hey, it's fall, I'm going to add an apple in there. Fuck yes.</w:t>
-        <w:br/>
-        <w:br/>
-        <w:t>* 2 Small sweet potatoes (you'd be amazed how little sweet potato you need for tacos)</w:t>
-        <w:br/>
-        <w:t>* 1 Small apple</w:t>
-        <w:br/>
-        <w:t>* One can diced green chilis</w:t>
-        <w:br/>
-        <w:t>* A couple pinches of chili powder</w:t>
-        <w:br/>
-        <w:t>* A queeze of honey</w:t>
-        <w:br/>
-        <w:t>* Pat o' butter</w:t>
-        <w:br/>
-        <w:br/>
-        <w:t xml:space="preserve">Mix this all into a pan, with about 1/4 cup of water, and boil it all up until the water goes away, toss in the butter, and continue to pan-fry until things get a little browned. </w:t>
-      </w:r>
-    </w:p>
-    <w:p>
-      <w:pPr>
-        <w:pStyle w:val="Heading1"/>
-      </w:pPr>
-      <w:r>
-        <w:t>Baja White Sauce</w:t>
-      </w:r>
-    </w:p>
-    <w:p>
-      <w:r>
-        <w:t>Baja White Sauce</w:t>
-        <w:br/>
-        <w:t>================</w:t>
-        <w:br/>
-        <w:br/>
-        <w:t>This is a traditional white sauce for [Baja fish tacos](../full_tacos/baja_fish_tacos.md).</w:t>
-        <w:br/>
-        <w:br/>
-        <w:t>* 1/4 cup mayo</w:t>
-        <w:br/>
-        <w:t>* 2 tbsp sour cream</w:t>
-        <w:br/>
-        <w:t>* 1 tbsp lime juice</w:t>
-        <w:br/>
-        <w:t>* 1/4 tsp celery salt (or garlic salt, etc)</w:t>
-        <w:br/>
-        <w:br/>
-        <w:t>Mix, and refrigerate for an hour if possible.</w:t>
-      </w:r>
-    </w:p>
-    <w:p>
-      <w:pPr>
-        <w:pStyle w:val="Heading1"/>
-      </w:pPr>
-      <w:r>
-        <w:t>Hard Corn Shells (Traditional; US)</w:t>
-      </w:r>
-    </w:p>
-    <w:p>
-      <w:r>
-        <w:t>Hard Corn Shells (Traditional; US)</w:t>
-        <w:br/>
-        <w:t>======================</w:t>
-        <w:br/>
-        <w:br/>
-        <w:t>Mistakenly thought by many to be traditionally Mexican, hard shells were actually popularized in the US in the mid-20th century.</w:t>
-        <w:br/>
-        <w:br/>
-        <w:t>While they can certainly be made at home (if you have access to a deep-fryer), the best method of obtaining hard taco shells is to head to the grocery store.</w:t>
-      </w:r>
-    </w:p>
-    <w:p>
-      <w:r>
-        <w:br w:type="page"/>
-      </w:r>
-    </w:p>
-    <w:p>
-      <w:pPr>
-        <w:pStyle w:val="Heading1"/>
-      </w:pPr>
-      <w:r>
-        <w:t>Taco de rajas poblanas with Packaged Seasonings, Drunken Green Beans and Beet Salsa in Fresh Corn Tortillas</w:t>
-      </w:r>
-    </w:p>
-    <w:p>
-      <w:pPr>
-        <w:pStyle w:val="Heading1"/>
-      </w:pPr>
-      <w:r>
-        <w:t>Taco de rajas poblanas</w:t>
-      </w:r>
-    </w:p>
-    <w:p>
-      <w:r>
-        <w:t>Taco de rajas poblanas</w:t>
-        <w:br/>
-        <w:t>======================</w:t>
-        <w:br/>
-        <w:br/>
-        <w:t>* Bunch of poblano peppers</w:t>
-        <w:br/>
-        <w:t>* Onion</w:t>
-        <w:br/>
-        <w:t>* Tad of oil</w:t>
-        <w:br/>
-        <w:t>* Mexican crema or sour cream</w:t>
-        <w:br/>
-        <w:t>* *optionally*, fresh corn</w:t>
-        <w:br/>
-        <w:t>* *optionally*, queso Oaxaca or panela or fresco</w:t>
-        <w:br/>
-        <w:br/>
-        <w:t>Start with 1 or more produce-section bags of Poblano peppers,</w:t>
-        <w:br/>
-        <w:t>it's handy if the bags are not totally full for a subsequent step.</w:t>
-        <w:br/>
-        <w:br/>
-        <w:t>Place the Poblano peppers over an open flame, typically directly</w:t>
-        <w:br/>
-        <w:t>over a natural gas burner on a stove. Their skin will bubble and blister,</w:t>
-        <w:br/>
-        <w:t>rotate and rearrange them with tongs until the burns, bubbles, and</w:t>
-        <w:br/>
-        <w:t>blisters are evenly distributed around the chiles and you feel a tingle</w:t>
-        <w:br/>
-        <w:t>in your upper sinuses. Put the singed peppers back in the produce bags,</w:t>
-        <w:br/>
-        <w:t>then close the bags tightly to 'sweat' the chiles inside.</w:t>
-        <w:br/>
-        <w:br/>
-        <w:t>While the chiles are sweating, sautee some onion slices in a pan.</w:t>
-        <w:br/>
-        <w:t>Optionally, add some pre-cooked whole kernels of corn when the onion is</w:t>
-        <w:br/>
-        <w:t>almost done.</w:t>
-        <w:br/>
-        <w:br/>
-        <w:t>Take the chiles out of the bag. Their skin will be wilted and will come off</w:t>
-        <w:br/>
-        <w:t>in your fingers. Peel the outer layer of the chiles off and discard. Once</w:t>
-        <w:br/>
-        <w:t>the outer skin is removed, de-vein the rest and remove the seeds. Then</w:t>
-        <w:br/>
-        <w:t>cut the flesh into thinninsh strips.</w:t>
-        <w:br/>
-        <w:br/>
-        <w:t>Add the chile strips (the 'rajas') back into the pan with the onion. Get it</w:t>
-        <w:br/>
-        <w:t>all hot and finish cooking any bits of chile that remain raw after the</w:t>
-        <w:br/>
-        <w:t>skin removal process. When it looks close to done, lower the cooking heat</w:t>
-        <w:br/>
-        <w:t>to a minimum and add the cream and cheese(s) and warm them for about 5 minutes.</w:t>
-        <w:br/>
-        <w:br/>
-      </w:r>
-    </w:p>
-    <w:p>
-      <w:pPr>
-        <w:pStyle w:val="Heading1"/>
-      </w:pPr>
-      <w:r>
-        <w:t>Packaged Seasonings</w:t>
-      </w:r>
-    </w:p>
-    <w:p>
-      <w:r>
-        <w:t>Packaged Seasonings</w:t>
-        <w:br/>
-        <w:t>==============</w:t>
-        <w:br/>
-        <w:br/>
-        <w:t>Lest we be accused of snobbery, let's acknowledge that a taco is a taco, and taco night can be well-served by not having to think at all.</w:t>
-        <w:br/>
-        <w:br/>
-        <w:t>Feel free to use the pre-packaged seasoning of your choice. When I'm in an old-school mood, I head straight for...</w:t>
-        <w:br/>
-        <w:br/>
-        <w:t>* Old El Paso Taco Seasoning</w:t>
-        <w:br/>
-      </w:r>
-    </w:p>
-    <w:p>
-      <w:pPr>
-        <w:pStyle w:val="Heading1"/>
+        <w:pStyle w:val="Heading4"/>
       </w:pPr>
       <w:r>
         <w:t>Drunken Green Beans</w:t>
@@ -600,44 +638,25 @@
     </w:p>
     <w:p>
       <w:pPr>
-        <w:pStyle w:val="Heading1"/>
+        <w:pStyle w:val="Heading4"/>
       </w:pPr>
       <w:r>
-        <w:t>Beet Salsa</w:t>
+        <w:t>Black Olives</w:t>
       </w:r>
     </w:p>
     <w:p>
       <w:r>
-        <w:t>Beet Salsa</w:t>
+        <w:t>Black Olives</w:t>
         <w:br/>
         <w:t>==========</w:t>
         <w:br/>
         <w:br/>
-        <w:t>Tired of plain ol' [Carne Asada Tacos](../base_layers/chooped_steak.md)? Get exotic with beet salsa.</w:t>
-        <w:br/>
-        <w:br/>
-        <w:t>* 4 - 6 Roma tomatoes</w:t>
-        <w:br/>
-        <w:t>* 1 - 2 Serrano pepper</w:t>
-        <w:br/>
-        <w:t>* Reasonably sized onion (green or vidalia)</w:t>
-        <w:br/>
-        <w:t>* 10 garlic cloves (leave it up to your buds, I like 10 or more)</w:t>
-        <w:br/>
-        <w:t>* Salt and pepper to taste</w:t>
-        <w:br/>
-        <w:t>* 1 bunch of beets</w:t>
-        <w:br/>
-        <w:t>* 1 or more lemons</w:t>
-        <w:br/>
-        <w:br/>
-        <w:t>Fry tomatoes, pepper(s), onion and garlic in a pan until they are brown and tomato skins are peeling away. Move ingredients to the blender and purèe. Chop beets to a blendable size and add to salsa. Add salt and pepper to taste. Squeeze in desired amount of lemon and blend one more time.</w:t>
-        <w:br/>
+        <w:t>Canned black olives add a sweet and cool meatiness to a traditional American taco.</w:t>
       </w:r>
     </w:p>
     <w:p>
       <w:pPr>
-        <w:pStyle w:val="Heading1"/>
+        <w:pStyle w:val="Heading4"/>
       </w:pPr>
       <w:r>
         <w:t>Fresh Corn Tortillas</w:t>
@@ -665,11 +684,6 @@
         <w:t>3. Divide dough into 15 equal-size balls. Using a tortilla press, a rolling pin, press each ball of dough flat between two sheets of wax paper.</w:t>
         <w:br/>
         <w:t xml:space="preserve">4. Place tortilla in preheated pan and allow to cook for approximately 30 seconds, or until browned and slightly puffy. Turn tortilla over to brown on second side for approximately 30 seconds more, then transfer to a plate. Repeat process with each ball of dough. Keep tortillas covered with a towel to stay warm and moist (or a low temp oven) until ready to serve. </w:t>
-      </w:r>
-    </w:p>
-    <w:p>
-      <w:r>
-        <w:br w:type="page"/>
       </w:r>
     </w:p>
     <w:sectPr>

</xml_diff>

<commit_message>
Added some design changes and credits for the cookbook
</commit_message>
<xml_diff>
--- a/Random_Taco_Cookbook.docx
+++ b/Random_Taco_Cookbook.docx
@@ -56,11 +56,219 @@
     </w:p>
     <w:p>
       <w:r>
-        <w:t>(who took the picture?)</w:t>
+        <w:t>•  Taco image: Photo by Chad Montano on Unsplash</w:t>
+      </w:r>
+    </w:p>
+    <w:p>
+      <w:r>
+        <w:t>•  Taco recipes from: https://taco-1150.herokuapp.com/random/?full_taco=true</w:t>
+      </w:r>
+    </w:p>
+    <w:p>
+      <w:r>
+        <w:t>•  Code by Andrea Pratt</w:t>
+      </w:r>
+    </w:p>
+    <w:p>
+      <w:pPr>
+        <w:pStyle w:val="Heading1"/>
+      </w:pPr>
+      <w:r>
+        <w:t>Delengua (Beef Tongue) with Mahi Mahi Rub, Corn Salad and Phoning it in Pico de Gallo in Hard Corn Shells (Traditional; US)</w:t>
+      </w:r>
+    </w:p>
+    <w:p>
+      <w:pPr>
+        <w:pStyle w:val="Heading4"/>
+      </w:pPr>
+      <w:r>
+        <w:t>Delengua (Beef Tongue)</w:t>
+      </w:r>
+    </w:p>
+    <w:p>
+      <w:r>
+        <w:t>Delengua (Beef Tongue)</w:t>
         <w:br/>
-        <w:t>(what website did the pic come from)</w:t>
+        <w:t>======================</w:t>
         <w:br/>
-        <w:t>(who wrote the code?)</w:t>
+        <w:br/>
+        <w:t>Entertaining? Wanna go exotic? Got a little bit of time? Makes in the neighborhood of 20 tacos.</w:t>
+        <w:br/>
+        <w:br/>
+        <w:t>__Ingredients__</w:t>
+        <w:br/>
+        <w:br/>
+        <w:t>* 1 1/2 pounds of cow tongue</w:t>
+        <w:br/>
+        <w:t>* 1/2 onion</w:t>
+        <w:br/>
+        <w:t>* 2 bay leaves</w:t>
+        <w:br/>
+        <w:t>* 1 quart chicken stock</w:t>
+        <w:br/>
+        <w:t>* 6 cilantro stems</w:t>
+        <w:br/>
+        <w:t>* 1 small carrot, peeled and roughly chopped</w:t>
+        <w:br/>
+        <w:t>* 2 cloves garlic</w:t>
+        <w:br/>
+        <w:t>* 2 tablespoons Canola Oil</w:t>
+        <w:br/>
+        <w:br/>
+        <w:t>__Directions__</w:t>
+        <w:br/>
+        <w:br/>
+        <w:t xml:space="preserve">1. Combine tongue, onion, bay leaves, carrot, and garlic in a saucepan. </w:t>
+        <w:br/>
+        <w:t xml:space="preserve">2. Add stock until mostly covered. </w:t>
+        <w:br/>
+        <w:t>3. Bring to a boil over high heat, reduce to a simmer, cover with lid, and cook four to six hours until completely tender (depends on the size of the tongue).</w:t>
+        <w:br/>
+        <w:t>4. Add water as necessary to keep the tongue mostly submerged.</w:t>
+        <w:br/>
+        <w:t xml:space="preserve">5. Move tongue to a cutting board. </w:t>
+        <w:br/>
+        <w:t xml:space="preserve">6. Strain stock and chuck the solids, keeping the liquid for later. </w:t>
+        <w:br/>
+        <w:t xml:space="preserve">7. Peel the outer membrane off the tongue and discard. Chop tongue into 1/2-inch pieces. </w:t>
+        <w:br/>
+        <w:br/>
+        <w:t xml:space="preserve">When ready to serve, heat oil in a large non-stick skillet set over medium-high heat until shimmering. Add tongue and cook, stirring occasionally, until tongue is well browned on all sides, 5 to 8 minutes total. </w:t>
+        <w:br/>
+        <w:br/>
+        <w:t>NOTE: The first seven steps can be done well in advance. Should keep in fridge up to five days.</w:t>
+      </w:r>
+    </w:p>
+    <w:p>
+      <w:pPr>
+        <w:pStyle w:val="Heading4"/>
+      </w:pPr>
+      <w:r>
+        <w:t>Mahi Mahi Rub</w:t>
+      </w:r>
+    </w:p>
+    <w:p>
+      <w:r>
+        <w:t>Mahi Mahi Rub</w:t>
+        <w:br/>
+        <w:t>==============</w:t>
+        <w:br/>
+        <w:br/>
+        <w:t>A rub for Mahi Mahi, if fish tacos be what you're fancying:</w:t>
+        <w:br/>
+        <w:br/>
+        <w:t>* 1 Part spicy chili powder</w:t>
+        <w:br/>
+        <w:t>* 1 Part salt</w:t>
+        <w:br/>
+        <w:t>* 1 Part ground cumin</w:t>
+        <w:br/>
+        <w:t>* 1/2 Part chopped cilantro</w:t>
+        <w:br/>
+        <w:t>* 1/2 Part cayenne</w:t>
+        <w:br/>
+        <w:t>* 1/2 Part pepper</w:t>
+        <w:br/>
+        <w:t>* 1/2 Part oregano</w:t>
+        <w:br/>
+        <w:t>* 1/2 Part onion powder</w:t>
+        <w:br/>
+        <w:t>* 1/2 Part garlic powder</w:t>
+        <w:br/>
+        <w:br/>
+        <w:t>You choose your measurements and enjoy!</w:t>
+      </w:r>
+    </w:p>
+    <w:p>
+      <w:pPr>
+        <w:pStyle w:val="Heading4"/>
+      </w:pPr>
+      <w:r>
+        <w:t>Corn Salad</w:t>
+      </w:r>
+    </w:p>
+    <w:p>
+      <w:r>
+        <w:t>Corn Salad</w:t>
+        <w:br/>
+        <w:t>==========</w:t>
+        <w:br/>
+        <w:br/>
+        <w:t>* 2 Ears of corn</w:t>
+        <w:br/>
+        <w:t>* 1 Lime, juiced</w:t>
+        <w:br/>
+        <w:t>* Small handful of Cilantro, chopped</w:t>
+        <w:br/>
+        <w:t>* A few green onions, chopped</w:t>
+        <w:br/>
+        <w:t xml:space="preserve">* Garlic salt, or Garlic AND salt. I use Trader Joe's Garlic Salt in the grinder usually. </w:t>
+        <w:br/>
+        <w:br/>
+        <w:t>Cut the corn off of the cob, and in a mixing bowl mix together corn, lime juice, chopped cilantro and garlic salt. You can tweak any of this stuff as desired.</w:t>
+        <w:br/>
+        <w:br/>
+        <w:t>---</w:t>
+        <w:br/>
+        <w:t>This is my first Github commit. I'm glad it's taco related.</w:t>
+        <w:br/>
+      </w:r>
+    </w:p>
+    <w:p>
+      <w:pPr>
+        <w:pStyle w:val="Heading4"/>
+      </w:pPr>
+      <w:r>
+        <w:t>Phoning it in Pico de Gallo</w:t>
+      </w:r>
+    </w:p>
+    <w:p>
+      <w:r>
+        <w:t>Phoning it in Pico de Gallo</w:t>
+        <w:br/>
+        <w:t>===========================</w:t>
+        <w:br/>
+        <w:br/>
+        <w:t>_Super Quick &amp; Easy Pico_</w:t>
+        <w:br/>
+        <w:br/>
+        <w:br/>
+        <w:t>* 1 pint grape tomatoes, quartered (make your kids do this part)</w:t>
+        <w:br/>
+        <w:t>* 3 tablespoons finely chopped white onion</w:t>
+        <w:br/>
+        <w:t>* Coarse salt</w:t>
+        <w:br/>
+        <w:t>* Squeeze of lime</w:t>
+        <w:br/>
+        <w:t>* As many finely chopped red (or green) jalapeños as you want (optional)</w:t>
+        <w:br/>
+        <w:br/>
+        <w:t>Combine the tomatoes, cilantro and onion together in a bowl. Season to taste with salt and lime.</w:t>
+        <w:br/>
+        <w:br/>
+        <w:t>Reserve some of this mixture for kids, and then add as much jalapeño as you like to the remaining mixture for the non wimps.</w:t>
+      </w:r>
+    </w:p>
+    <w:p>
+      <w:pPr>
+        <w:pStyle w:val="Heading4"/>
+      </w:pPr>
+      <w:r>
+        <w:t>Hard Corn Shells (Traditional; US)</w:t>
+      </w:r>
+    </w:p>
+    <w:p>
+      <w:r>
+        <w:t>Hard Corn Shells (Traditional; US)</w:t>
+        <w:br/>
+        <w:t>======================</w:t>
+        <w:br/>
+        <w:br/>
+        <w:t>Mistakenly thought by many to be traditionally Mexican, hard shells were actually popularized in the US in the mid-20th century.</w:t>
+        <w:br/>
+        <w:br/>
+        <w:t>While they can certainly be made at home (if you have access to a deep-fryer), the best method of obtaining hard taco shells is to head to the grocery store.</w:t>
       </w:r>
     </w:p>
     <w:p>
@@ -73,7 +281,7 @@
         <w:pStyle w:val="Heading1"/>
       </w:pPr>
       <w:r>
-        <w:t>Basic Shredded Chicken with Quick and Dirty Spice Mix, Corn Salad and Pickled Red Onions in Fresh Corn Tortillas</w:t>
+        <w:t>Red Cabbage Filling with Quick and Dirty Spice Mix, Potato Hash and Garlic Lime Sauce in Hard Corn Shells (Traditional; US)</w:t>
       </w:r>
     </w:p>
     <w:p>
@@ -81,46 +289,26 @@
         <w:pStyle w:val="Heading4"/>
       </w:pPr>
       <w:r>
-        <w:t>Basic Shredded Chicken</w:t>
+        <w:t>Red Cabbage Filling</w:t>
       </w:r>
     </w:p>
     <w:p>
       <w:r>
-        <w:t>Basic Shredded Chicken</w:t>
+        <w:t>Red Cabbage Filling</w:t>
         <w:br/>
-        <w:t>======================</w:t>
+        <w:t>===================================</w:t>
         <w:br/>
         <w:br/>
-        <w:t>This recipe creates enough shredded chicken for 2 to 3 meals. It's a savory, universal base; once cooked, you can supplement with any number of spices or treatments to make tacos, taquitos, soups, enchiladas ... even Italian or Indian applications if you like.</w:t>
+        <w:t>* 1/2 head of red cabbage, shredded</w:t>
+        <w:br/>
+        <w:t>* 3 chopped green onions</w:t>
+        <w:br/>
+        <w:t>* 1/2 bunch of finely chopped cilantro</w:t>
+        <w:br/>
+        <w:t>* 2-3 squeezed limes</w:t>
         <w:br/>
         <w:br/>
-        <w:t>__In the Crockpot__</w:t>
-        <w:br/>
-        <w:br/>
-        <w:t>* 4-5 lbs. boneless skinless chicken breast</w:t>
-        <w:br/>
-        <w:t>* 1 can chicken broth</w:t>
-        <w:br/>
-        <w:t>* 1 tsp chili powder</w:t>
-        <w:br/>
-        <w:t>* 1/2 tsp cumin</w:t>
-        <w:br/>
-        <w:t>* 1/2 tsp garlic powder</w:t>
-        <w:br/>
-        <w:t>* 1/2 tsp oregano</w:t>
-        <w:br/>
-        <w:t>* kosher salt</w:t>
-        <w:br/>
-        <w:t>* black pepper</w:t>
-        <w:br/>
-        <w:br/>
-        <w:t>Salt the chicken breasts (be reasonably generous here), then crack some black pepper over each. In your crockpot, mix garlic powder, chili powder, cumin and oregano into the broth. Place chicken in crockpot, then cook on low for 8 hours.</w:t>
-        <w:br/>
-        <w:br/>
-        <w:t>When the chicken is done, attack each piece with two forks to shred. Do this on a Sunday and you'll have an easy time putting together meals throughout the week.</w:t>
-        <w:br/>
-        <w:br/>
-        <w:t>I often give this a quick simmer with a bit of water and [universal taco seasoning](/seasonings/universal_taco_seasoning.md) for taco filling. Or throw it into tortilla soup. Or make some sweet [taquitos](/like_tacos/baked_taquitos.md). Or just add some barbecue sauce to a handful of chicken, and toss it onto a soft roll for a quick sandwich. Man *can* live on tacos alone, but one doesn't have to.</w:t>
+        <w:t>1. Mix all ingredients in large bowl</w:t>
       </w:r>
     </w:p>
     <w:p>
@@ -181,33 +369,78 @@
         <w:pStyle w:val="Heading4"/>
       </w:pPr>
       <w:r>
-        <w:t>Corn Salad</w:t>
+        <w:t>Potato Hash</w:t>
       </w:r>
     </w:p>
     <w:p>
       <w:r>
-        <w:t>Corn Salad</w:t>
+        <w:t>Potato Hash</w:t>
         <w:br/>
-        <w:t>==========</w:t>
+        <w:t>===================</w:t>
         <w:br/>
         <w:br/>
-        <w:t>* 2 Ears of corn</w:t>
+        <w:t xml:space="preserve">* 6 or so small yukon gold poatoes </w:t>
         <w:br/>
-        <w:t>* 1 Lime, juiced</w:t>
+        <w:t>* 4 green onion, chopped</w:t>
         <w:br/>
-        <w:t>* Small handful of Cilantro, chopped</w:t>
+        <w:t>* 1/2 small can of green chiles</w:t>
         <w:br/>
-        <w:t>* A few green onions, chopped</w:t>
+        <w:t>* olive oil</w:t>
         <w:br/>
-        <w:t xml:space="preserve">* Garlic salt, or Garlic AND salt. I use Trader Joe's Garlic Salt in the grinder usually. </w:t>
+        <w:t>* coarse salt</w:t>
+        <w:br/>
+        <w:t>* 1/4t chili powder</w:t>
+        <w:br/>
+        <w:t>* dash cumin</w:t>
+        <w:br/>
+        <w:t>* 1/4t garlic powder</w:t>
+        <w:br/>
+        <w:t>* Nutrional yeast (optional)</w:t>
         <w:br/>
         <w:br/>
-        <w:t>Cut the corn off of the cob, and in a mixing bowl mix together corn, lime juice, chopped cilantro and garlic salt. You can tweak any of this stuff as desired.</w:t>
+        <w:br/>
+        <w:t>Peel and dice potatoes, throw in a pan with a 1/4 or so of water, cover and cook on medium-high until potatoes are soft.</w:t>
+        <w:br/>
+        <w:t xml:space="preserve">Once potatoes are soft, lower to medium heat add green onions, chiles, spices and olive oil. Cook until hash-like. BOOM. </w:t>
+      </w:r>
+    </w:p>
+    <w:p>
+      <w:pPr>
+        <w:pStyle w:val="Heading4"/>
+      </w:pPr>
+      <w:r>
+        <w:t>Garlic Lime Sauce</w:t>
+      </w:r>
+    </w:p>
+    <w:p>
+      <w:r>
+        <w:t>Garlic Lime Sauce</w:t>
+        <w:br/>
+        <w:t>=====================</w:t>
         <w:br/>
         <w:br/>
-        <w:t>---</w:t>
+        <w:t>This sauce packs a creamy, sour, garlicky punch and can cut the heat on a spicy salsa. It pairs well with Mango Lime Salsa for excellent fish tacos. This is a simplified version of the [lime sauce recipe](http://www.loveandoliveoil.com/2008/04/fish-tacos-with-mango-salsa.html) on Love and Oil.</w:t>
         <w:br/>
-        <w:t>This is my first Github commit. I'm glad it's taco related.</w:t>
+        <w:br/>
+        <w:t>Combine in a bowl:</w:t>
+        <w:br/>
+        <w:t>* 1-2 tablespoons mayonnaise</w:t>
+        <w:br/>
+        <w:t>* 1/2 cup plain yogurt</w:t>
+        <w:br/>
+        <w:t>* 2 tablespoons fresh lime juice</w:t>
+        <w:br/>
+        <w:t>* 1-2 cloves minced garlic</w:t>
+        <w:br/>
+        <w:t>* salt to taste</w:t>
+        <w:br/>
+        <w:t>* (optional): chopped fresh cilantro garnish</w:t>
+        <w:br/>
+        <w:br/>
+        <w:t xml:space="preserve">Whisk ingredients together in bowl. </w:t>
+        <w:br/>
+        <w:br/>
+        <w:t>Serve on the side, or drizzle as a decorative layer onto prepared tacos. Optionally sprinkle with chopped cilantro as garnish.</w:t>
         <w:br/>
       </w:r>
     </w:p>
@@ -216,119 +449,20 @@
         <w:pStyle w:val="Heading4"/>
       </w:pPr>
       <w:r>
-        <w:t>Pickled Red Onions</w:t>
+        <w:t>Hard Corn Shells (Traditional; US)</w:t>
       </w:r>
     </w:p>
     <w:p>
       <w:r>
-        <w:t>Pickled Red Onions</w:t>
+        <w:t>Hard Corn Shells (Traditional; US)</w:t>
         <w:br/>
-        <w:t>==================</w:t>
+        <w:t>======================</w:t>
         <w:br/>
         <w:br/>
-        <w:t>My wife made this recipe up, after eating something similar, but if you are making brisket tacos, it is the most wonderful accessory:</w:t>
+        <w:t>Mistakenly thought by many to be traditionally Mexican, hard shells were actually popularized in the US in the mid-20th century.</w:t>
         <w:br/>
         <w:br/>
-        <w:t>__Ingredients__</w:t>
-        <w:br/>
-        <w:br/>
-        <w:t>* Vinegar</w:t>
-        <w:br/>
-        <w:t>* 2 chopped red onions</w:t>
-        <w:br/>
-        <w:t>* 1 tablespoon of sugar</w:t>
-        <w:br/>
-        <w:t>* a dash of chili powder</w:t>
-        <w:br/>
-        <w:br/>
-        <w:t>Chop the red onions into rings and put them into a container of vinegar. Add the sugar and store the mixture in your refrigerator to marinate and pickle, the longer the better.</w:t>
-        <w:br/>
-        <w:br/>
-        <w:t>Pick out the rings and place them on your brisket taco. Eat.</w:t>
-        <w:br/>
-        <w:br/>
-        <w:t>Variations</w:t>
-        <w:br/>
-        <w:t>----------</w:t>
-        <w:br/>
-        <w:br/>
-        <w:t>Pickled onions are a favorite in the Von Doom house, too. [@littlewhirl](http://twitter.com/littlewhirl) played around with a similar starting point and we use this brine instead:</w:t>
-        <w:br/>
-        <w:t xml:space="preserve"> </w:t>
-        <w:br/>
-        <w:t>* 1/2 cup apple cider vinegar</w:t>
-        <w:br/>
-        <w:t>* 1 T Sugar (I usually use coconut palm sugar because I'm a hippie I guess)</w:t>
-        <w:br/>
-        <w:t>* Water</w:t>
-        <w:br/>
-        <w:t>* 1 1/2 tsp salt</w:t>
-        <w:br/>
-        <w:t>* 1 sprig fresh oregano and/or cilantro (optional)</w:t>
-        <w:br/>
-        <w:br/>
-        <w:t>Slice 1 red onion on a mandolin (WORTH IT). In a bowl melt the sugar and salt with some warm/hot water. Add vinegar and 1c of filtered water.</w:t>
-        <w:br/>
-        <w:t xml:space="preserve">Add in onion, top off w/ water so that the onion is just covered. </w:t>
-        <w:br/>
-        <w:t xml:space="preserve">VERY IMPORTANT: Let sit at room temp for at least an hour. Trust me. </w:t>
-        <w:br/>
-        <w:br/>
-        <w:t xml:space="preserve">The apple cider vinegar is a tangier but also more subtle, keeping more of the onion flavor there. And using a partial salt water brine lets it work nice for quick pickles, but also for slightly longer engagements. Leading to the most important aspect: </w:t>
-        <w:br/>
-        <w:br/>
-        <w:t>PICKLE ALL THE THINGS</w:t>
-        <w:br/>
-        <w:t>---------------------</w:t>
-        <w:br/>
-        <w:br/>
-        <w:t xml:space="preserve">Seriously. All the things. Pickle your fridge. Pickle your waffles. Make. Lots. Of. Pickles. </w:t>
-        <w:br/>
-        <w:br/>
-        <w:t>* __Cabbage__ — red or green work. You only need an hour or so (like onions)</w:t>
-        <w:br/>
-        <w:t>* __Jalepeños__ — seriously GTFO these are good. Add dill for a twist. Add parboiled carrots if you want to cut the spice</w:t>
-        <w:br/>
-        <w:t>* __Greenbeans__ — because greenbeans are goddam delicious</w:t>
-        <w:br/>
-        <w:t>* __Toy cars — kid with an attitude? Pickle their favorite toy car. Let's see them try to cop a tude when their matchbox cars are soggy and briney</w:t>
-        <w:br/>
-        <w:t>* __Cauliflower__ — personal favorite. Pickles in an hour, super delicious</w:t>
-        <w:br/>
-        <w:t>* __Baby corn__ — baby corn is gross, but if you pickle it you can make jokes about how big all the other things you pickled are</w:t>
-        <w:br/>
-      </w:r>
-    </w:p>
-    <w:p>
-      <w:pPr>
-        <w:pStyle w:val="Heading4"/>
-      </w:pPr>
-      <w:r>
-        <w:t>Fresh Corn Tortillas</w:t>
-      </w:r>
-    </w:p>
-    <w:p>
-      <w:r>
-        <w:t>Fresh Corn Tortillas</w:t>
-        <w:br/>
-        <w:t>===================</w:t>
-        <w:br/>
-        <w:br/>
-        <w:t>This is the only way to go. So worth it. Makes roughly 15 tortillas.</w:t>
-        <w:br/>
-        <w:br/>
-        <w:t>* 1 3/4 cups masa harina</w:t>
-        <w:br/>
-        <w:t>* 1 1/8 cups water</w:t>
-        <w:br/>
-        <w:br/>
-        <w:t>1. In a medium bowl, mix together masa harina and hot water until thoroughly combined. Turn dough onto a clean surface and knead until pliable and smooth. If dough is too sticky, add more masa harina; if it begins to dry out, sprinkle with water. Cover dough tightly with plastic wrap and allow to stand for 30 minutes.</w:t>
-        <w:br/>
-        <w:t>2. Preheat a cast iron skillet or griddle to medium-high.</w:t>
-        <w:br/>
-        <w:t>3. Divide dough into 15 equal-size balls. Using a tortilla press, a rolling pin, press each ball of dough flat between two sheets of wax paper.</w:t>
-        <w:br/>
-        <w:t xml:space="preserve">4. Place tortilla in preheated pan and allow to cook for approximately 30 seconds, or until browned and slightly puffy. Turn tortilla over to brown on second side for approximately 30 seconds more, then transfer to a plate. Repeat process with each ball of dough. Keep tortillas covered with a towel to stay warm and moist (or a low temp oven) until ready to serve. </w:t>
+        <w:t>While they can certainly be made at home (if you have access to a deep-fryer), the best method of obtaining hard taco shells is to head to the grocery store.</w:t>
       </w:r>
     </w:p>
     <w:p>
@@ -341,7 +475,7 @@
         <w:pStyle w:val="Heading1"/>
       </w:pPr>
       <w:r>
-        <w:t>Ground Beef (Traditional; US) with Quick and Dirty Spice Mix, Traditional Taco Mixins and Chipotlé Sauce in Hard Corn Shells (Traditional; US)</w:t>
+        <w:t>North Carolina Battered Catfish with Sriracha Salt, Traditional Taco Mixins and Phoning it in Pico de Gallo in Hard Corn Shells (Traditional; US)</w:t>
       </w:r>
     </w:p>
     <w:p>
@@ -349,27 +483,53 @@
         <w:pStyle w:val="Heading4"/>
       </w:pPr>
       <w:r>
-        <w:t>Ground Beef (Traditional; US)</w:t>
+        <w:t>North Carolina Battered Catfish</w:t>
       </w:r>
     </w:p>
     <w:p>
       <w:r>
-        <w:t>Ground Beef (Traditional; US)</w:t>
+        <w:t>North Carolina Battered Catfish</w:t>
         <w:br/>
-        <w:t>==================</w:t>
+        <w:t>===============================</w:t>
         <w:br/>
         <w:br/>
-        <w:t>The tranditional base for an American taco is ground beef, browsed in a skillet and seasoned.</w:t>
+        <w:t>Do it right and [stick your arm down a catfish hole in the muddy waters of a north carolina pond](http://www.youtube.com/watch?v=zc_huHb4PMc), take that sucker home at serve it up to your friends and family on some corn tortilas</w:t>
         <w:br/>
         <w:br/>
-        <w:t>* 1lb Ground Beef</w:t>
+        <w:t>* 1 cup all-purpose flour</w:t>
+        <w:br/>
+        <w:t>* 1 cup cornmeal</w:t>
+        <w:br/>
+        <w:t>* 1 tablespoon baking powder</w:t>
+        <w:br/>
+        <w:t>* 1 tablespoon kosher salt</w:t>
+        <w:br/>
+        <w:t>* 1/2 teaspoon cayenne pepper</w:t>
+        <w:br/>
+        <w:t>* 1 (12-ounce) bottle amber beer</w:t>
+        <w:br/>
+        <w:t>* 4 (6-ounce) catfish fillets</w:t>
+        <w:br/>
+        <w:t>* 1 tablespoon salt</w:t>
+        <w:br/>
+        <w:t>* 1 tablespoon cracked black pepper</w:t>
+        <w:br/>
+        <w:t>* 2 tablespoons granulated garlic</w:t>
+        <w:br/>
+        <w:t>* 1 lemon, juiced</w:t>
         <w:br/>
         <w:br/>
-        <w:t>1. Heat a skillet on the stovetop.</w:t>
+        <w:t>Preheat a deep-fryer to 350 degrees Fahrenheit.</w:t>
         <w:br/>
-        <w:t>2. Brown the ground beef for 8-10 minutes, or until it is thoroughly cooked, stirring frequently to avoid sticking or burning. (If you're not using a non-stick pan, which is preferred, use 1T oil to keep things loose.)</w:t>
         <w:br/>
-        <w:t>3. Stir in seasonings.</w:t>
+        <w:t>In a large bowl, add the flour, cornmeal, baking powder, salt and cayenne and whisk to combine. Whisk in the beer, being sure to remove any lumps.</w:t>
+        <w:br/>
+        <w:br/>
+        <w:t>Cut the catfish fillets in half lengthwise to make 2 strips. If desired, cut into bite-sized pieces. In a small bowl add the salt, pepper and granulated garlic. Season the fillets with the salt mixture.</w:t>
+        <w:br/>
+        <w:br/>
+        <w:t>Dip each strip in the beer batter and add to the fryer, a few at a time, moving them around so they don't stick. Fry until brown and crispy, about 3 to 4 minutes. Remove from the fryer to a serving platter. Repeat with the remaining fillets and season the fish with lemon juice. Cut them up into taco size portions and show your friends how amazing your catch tastes.</w:t>
+        <w:br/>
       </w:r>
     </w:p>
     <w:p>
@@ -377,52 +537,31 @@
         <w:pStyle w:val="Heading4"/>
       </w:pPr>
       <w:r>
-        <w:t>Quick and Dirty Spice Mix</w:t>
+        <w:t>Sriracha Salt</w:t>
       </w:r>
     </w:p>
     <w:p>
       <w:r>
-        <w:t>Quick and Dirty Spice Mix</w:t>
+        <w:t>Sriracha Salt</w:t>
         <w:br/>
-        <w:t>=========================</w:t>
+        <w:t>=============</w:t>
         <w:br/>
         <w:br/>
-        <w:t>I’m not going to make a lot of big assumptions here. You own a skillet of some sort. You have some jars of jankity-ass spices from who-knows-when. You want to eat some tacos within the next, like, fifteen minutes. I got you covered, bachelor(ette).</w:t>
+        <w:t>I actually received this as a gift, but I found a recipe to make your own.</w:t>
         <w:br/>
         <w:br/>
-        <w:t>* 2 Tbsp all-purpose flour</w:t>
-        <w:br/>
-        <w:t>* 2 1/2 tsp. chili powder</w:t>
-        <w:br/>
-        <w:t>* 3/4 tsp. onion powder (or 1 1/2 tsp. minced yellow onion)</w:t>
-        <w:br/>
-        <w:t>* 1 1/4 tsp. salt</w:t>
-        <w:br/>
-        <w:t>* 1 tsp. paprika</w:t>
-        <w:br/>
-        <w:t>* 3/4 tsp beef bouillon powder</w:t>
-        <w:br/>
-        <w:t>* 1/4 tsp. granulated sugar</w:t>
-        <w:br/>
-        <w:t>* 1/4 tsp. cayenne pepper</w:t>
-        <w:br/>
-        <w:t>* 1/4 tsp. garlic powder</w:t>
-        <w:br/>
-        <w:t>* 1 tsp. cumin</w:t>
+        <w:t>__Ingredients__</w:t>
         <w:br/>
         <w:br/>
-        <w:t>Put all this in something with a lid, add 3/4 cup of water, and shake it. Brown a pound of ground beef, then pour the whole situation in there. Stir. Cook it down until it looks like you only put in half a cup of water. You have tacos now.</w:t>
+        <w:t>* 1 cup Salt</w:t>
+        <w:br/>
+        <w:t>* 10 tsp. Sriracha</w:t>
         <w:br/>
         <w:br/>
-        <w:t>Vegetarians</w:t>
-        <w:br/>
-        <w:t>-----------</w:t>
+        <w:t>Mix the two ingredients together in a bowl. Spread it out on a baking sheet lined with foil or parchment paper. Put in a 200-degree oven, then turn the oven off and let it sit overnight inside. It will clump, but place in ziplock bag and attack it with a rolling pin. Tada!</w:t>
         <w:br/>
         <w:br/>
-        <w:t>I’ve made this with that soy protein “ground beef” and it does not _surprisingly_ taste like someone put spices on a stack of cheap bar coasters and ran it all through a blender. (Vegetable) oil the skillet when you’re dealing with that stuff, unless you’re looking for excuses to buy a new one.</w:t>
-        <w:br/>
-        <w:br/>
-        <w:t>If you leave out the bouillon for the sake of doing things vegan-style you’ll probably want to nudge up the salt a little.</w:t>
+        <w:t>The effect on most food is as awesome as you'd expect but it is especially amazing with eggs. Add it to your breakfast tacos.</w:t>
       </w:r>
     </w:p>
     <w:p>
@@ -462,34 +601,35 @@
         <w:pStyle w:val="Heading4"/>
       </w:pPr>
       <w:r>
-        <w:t>Chipotlé Sauce</w:t>
+        <w:t>Phoning it in Pico de Gallo</w:t>
       </w:r>
     </w:p>
     <w:p>
       <w:r>
-        <w:t>Chipotlé Sauce</w:t>
+        <w:t>Phoning it in Pico de Gallo</w:t>
         <w:br/>
-        <w:t>==============</w:t>
+        <w:t>===========================</w:t>
         <w:br/>
         <w:br/>
-        <w:t>__Ingredients__</w:t>
+        <w:t>_Super Quick &amp; Easy Pico_</w:t>
         <w:br/>
         <w:br/>
-        <w:t>* 1 cup plain Greek yogurt</w:t>
         <w:br/>
-        <w:t>* Juice from 2 limes</w:t>
+        <w:t>* 1 pint grape tomatoes, quartered (make your kids do this part)</w:t>
         <w:br/>
-        <w:t>* 2-3 chipotlé peppers, with surrounding adobo sauce from can</w:t>
+        <w:t>* 3 tablespoons finely chopped white onion</w:t>
+        <w:br/>
+        <w:t>* Coarse salt</w:t>
+        <w:br/>
+        <w:t>* Squeeze of lime</w:t>
+        <w:br/>
+        <w:t>* As many finely chopped red (or green) jalapeños as you want (optional)</w:t>
         <w:br/>
         <w:br/>
-        <w:t>__Directions__</w:t>
+        <w:t>Combine the tomatoes, cilantro and onion together in a bowl. Season to taste with salt and lime.</w:t>
         <w:br/>
         <w:br/>
-        <w:t>1. Drop all of this into a food processor, and blend away.</w:t>
-        <w:br/>
-        <w:t xml:space="preserve">2. Let sit in fridge for 30 minutes or overnight for flavor melding. </w:t>
-        <w:br/>
-        <w:t>3. Add to tacos, and anything else you'd like.</w:t>
+        <w:t>Reserve some of this mixture for kids, and then add as much jalapeño as you like to the remaining mixture for the non wimps.</w:t>
       </w:r>
     </w:p>
     <w:p>
@@ -511,179 +651,6 @@
         <w:br/>
         <w:br/>
         <w:t>While they can certainly be made at home (if you have access to a deep-fryer), the best method of obtaining hard taco shells is to head to the grocery store.</w:t>
-      </w:r>
-    </w:p>
-    <w:p>
-      <w:r>
-        <w:br w:type="page"/>
-      </w:r>
-    </w:p>
-    <w:p>
-      <w:pPr>
-        <w:pStyle w:val="Heading1"/>
-      </w:pPr>
-      <w:r>
-        <w:t>Swiss Chard with Universal Taco Seasoning, Drunken Green Beans and Black Olives in Fresh Corn Tortillas</w:t>
-      </w:r>
-    </w:p>
-    <w:p>
-      <w:pPr>
-        <w:pStyle w:val="Heading4"/>
-      </w:pPr>
-      <w:r>
-        <w:t>Swiss Chard</w:t>
-      </w:r>
-    </w:p>
-    <w:p>
-      <w:r>
-        <w:t>Swiss Chard</w:t>
-        <w:br/>
-        <w:t>===========</w:t>
-        <w:br/>
-        <w:br/>
-        <w:t>This is actually a Rick Bayless recipe from his cookbook _Mexican Everyday_, but we've used it a fair amount on those days we feel like not eating meat but still want to have tacos.</w:t>
-        <w:br/>
-        <w:br/>
-        <w:t>__Ingredients__</w:t>
-        <w:br/>
-        <w:br/>
-        <w:t>* 1 bunch swiss or rainbow chard. Could also do spinach I guess. Probably not good with kale.</w:t>
-        <w:br/>
-        <w:t>* 1 onion sliced thin</w:t>
-        <w:br/>
-        <w:t>* 1/2 cup of chicken or vegetable broth</w:t>
-        <w:br/>
-        <w:br/>
-        <w:t>Slice up the chard into small slices. In a large skillet, heat the oil on medium-high. Cook the onions until soft, plus some garlic and red pepper flakes if you want. Put the chard in the skillet, add the broth. Cover the pan and reduce the heat to medium-low and cook until the greens are wilted and almost tender (about 5 minutes). Uncover, bring heat back to medium high and cook until almost dry. Salt as necessary. Enjoy.</w:t>
-      </w:r>
-    </w:p>
-    <w:p>
-      <w:pPr>
-        <w:pStyle w:val="Heading4"/>
-      </w:pPr>
-      <w:r>
-        <w:t>Universal Taco Seasoning</w:t>
-      </w:r>
-    </w:p>
-    <w:p>
-      <w:r>
-        <w:t>Universal Taco Seasoning</w:t>
-        <w:br/>
-        <w:t>========================</w:t>
-        <w:br/>
-        <w:br/>
-        <w:t>I got tired of buying packets of store-bought taco seasoning, so I experimented with various spices and ratios until I landed on this recipe. I keep a jar of it in the cupboard at all times.</w:t>
-        <w:br/>
-        <w:br/>
-        <w:t>* 6 tbsp chili powder</w:t>
-        <w:br/>
-        <w:t>* 4 tbsp cumin</w:t>
-        <w:br/>
-        <w:t>* 4 tbsp corn starch</w:t>
-        <w:br/>
-        <w:t>* 3 tbsp onion powder</w:t>
-        <w:br/>
-        <w:t>* 1 tbsp salt</w:t>
-        <w:br/>
-        <w:t>* 1 tbsp garlic powder</w:t>
-        <w:br/>
-        <w:t>* 4 tsp oregano (Mexican oregano, if you've got it)</w:t>
-        <w:br/>
-        <w:t>* 2 tsp crushed red pepper</w:t>
-        <w:br/>
-        <w:br/>
-        <w:t>Combine in Mason jar and shake well to combine.</w:t>
-        <w:br/>
-        <w:br/>
-        <w:t>This mix works well for chicken, pork and beef, destined for the grill, oven, slow cooker or stovetop. You could tweak it a bit to target a specific meat, but I like to have a base, universal mix around. Makes it super easy to turn leftover anything into delicious taco filling: Just chop up whatever it is, toss it into a skillet, sprinkle generously with seasoning, then add a bit of water and simmer to impart flavor.</w:t>
-      </w:r>
-    </w:p>
-    <w:p>
-      <w:pPr>
-        <w:pStyle w:val="Heading4"/>
-      </w:pPr>
-      <w:r>
-        <w:t>Drunken Green Beans</w:t>
-      </w:r>
-    </w:p>
-    <w:p>
-      <w:r>
-        <w:t>Drunken Green Beans</w:t>
-        <w:br/>
-        <w:t>===================</w:t>
-        <w:br/>
-        <w:br/>
-        <w:t>Green beans are fine. Green beans cooked in beer are better. Maybe even the best.</w:t>
-        <w:br/>
-        <w:br/>
-        <w:t>* 1 Surly fist full of green beans</w:t>
-        <w:br/>
-        <w:t>* half a beer</w:t>
-        <w:br/>
-        <w:t>* quarter cup vegetable broth</w:t>
-        <w:br/>
-        <w:t>* 2 cloves garlic</w:t>
-        <w:br/>
-        <w:t>* 1 Tbsp olive oil</w:t>
-        <w:br/>
-        <w:t>* some salt, whatever</w:t>
-        <w:br/>
-        <w:br/>
-        <w:t xml:space="preserve">First peel and dice the garlic and sauté it in the olive oil. Before it gets all burned and ruined, add the beer and vegetable broth. </w:t>
-        <w:br/>
-        <w:t xml:space="preserve">  </w:t>
-        <w:br/>
-        <w:t>As the liquid comes to a boil, cut the green beans up. Add the green beans and a pinch of salt and let them simmer for about five minutes. If you like your beans on the softer side you can let it go a little longer. But the trick is to pull them right after the color starts to turn and you've just made a delicious addition to any taco.</w:t>
-      </w:r>
-    </w:p>
-    <w:p>
-      <w:pPr>
-        <w:pStyle w:val="Heading4"/>
-      </w:pPr>
-      <w:r>
-        <w:t>Black Olives</w:t>
-      </w:r>
-    </w:p>
-    <w:p>
-      <w:r>
-        <w:t>Black Olives</w:t>
-        <w:br/>
-        <w:t>==========</w:t>
-        <w:br/>
-        <w:br/>
-        <w:t>Canned black olives add a sweet and cool meatiness to a traditional American taco.</w:t>
-      </w:r>
-    </w:p>
-    <w:p>
-      <w:pPr>
-        <w:pStyle w:val="Heading4"/>
-      </w:pPr>
-      <w:r>
-        <w:t>Fresh Corn Tortillas</w:t>
-      </w:r>
-    </w:p>
-    <w:p>
-      <w:r>
-        <w:t>Fresh Corn Tortillas</w:t>
-        <w:br/>
-        <w:t>===================</w:t>
-        <w:br/>
-        <w:br/>
-        <w:t>This is the only way to go. So worth it. Makes roughly 15 tortillas.</w:t>
-        <w:br/>
-        <w:br/>
-        <w:t>* 1 3/4 cups masa harina</w:t>
-        <w:br/>
-        <w:t>* 1 1/8 cups water</w:t>
-        <w:br/>
-        <w:br/>
-        <w:t>1. In a medium bowl, mix together masa harina and hot water until thoroughly combined. Turn dough onto a clean surface and knead until pliable and smooth. If dough is too sticky, add more masa harina; if it begins to dry out, sprinkle with water. Cover dough tightly with plastic wrap and allow to stand for 30 minutes.</w:t>
-        <w:br/>
-        <w:t>2. Preheat a cast iron skillet or griddle to medium-high.</w:t>
-        <w:br/>
-        <w:t>3. Divide dough into 15 equal-size balls. Using a tortilla press, a rolling pin, press each ball of dough flat between two sheets of wax paper.</w:t>
-        <w:br/>
-        <w:t xml:space="preserve">4. Place tortilla in preheated pan and allow to cook for approximately 30 seconds, or until browned and slightly puffy. Turn tortilla over to brown on second side for approximately 30 seconds more, then transfer to a plate. Repeat process with each ball of dough. Keep tortillas covered with a towel to stay warm and moist (or a low temp oven) until ready to serve. </w:t>
       </w:r>
     </w:p>
     <w:sectPr>

</xml_diff>

<commit_message>
Added random taco image API from unsplash.
</commit_message>
<xml_diff>
--- a/Random_Taco_Cookbook.docx
+++ b/Random_Taco_Cookbook.docx
@@ -14,7 +14,7 @@
       <w:r>
         <w:drawing>
           <wp:inline xmlns:a="http://schemas.openxmlformats.org/drawingml/2006/main" xmlns:pic="http://schemas.openxmlformats.org/drawingml/2006/picture">
-            <wp:extent cx="5029200" cy="6077583"/>
+            <wp:extent cx="3657600" cy="2436876"/>
             <wp:docPr id="1" name="Picture 1"/>
             <wp:cNvGraphicFramePr>
               <a:graphicFrameLocks noChangeAspect="1"/>
@@ -35,7 +35,7 @@
                   <pic:spPr>
                     <a:xfrm>
                       <a:off x="0" y="0"/>
-                      <a:ext cx="5029200" cy="6077583"/>
+                      <a:ext cx="3657600" cy="2436876"/>
                     </a:xfrm>
                     <a:prstGeom prst="rect"/>
                   </pic:spPr>
@@ -74,7 +74,7 @@
         <w:pStyle w:val="Heading1"/>
       </w:pPr>
       <w:r>
-        <w:t>Delengua (Beef Tongue) with Mahi Mahi Rub, Corn Salad and Phoning it in Pico de Gallo in Hard Corn Shells (Traditional; US)</w:t>
+        <w:t>Baja Beer Battered Fish with Sriracha Salt, Traditional Taco Mixins and Cashew Cheeze in Hard Corn Shells (Traditional; US)</w:t>
       </w:r>
     </w:p>
     <w:p>
@@ -82,454 +82,63 @@
         <w:pStyle w:val="Heading4"/>
       </w:pPr>
       <w:r>
-        <w:t>Delengua (Beef Tongue)</w:t>
+        <w:t>Baja Beer Battered Fish</w:t>
       </w:r>
     </w:p>
     <w:p>
       <w:r>
-        <w:t>Delengua (Beef Tongue)</w:t>
+        <w:t>Baja Beer Battered Fish</w:t>
         <w:br/>
-        <w:t>======================</w:t>
+        <w:t>========================</w:t>
         <w:br/>
         <w:br/>
-        <w:t>Entertaining? Wanna go exotic? Got a little bit of time? Makes in the neighborhood of 20 tacos.</w:t>
+        <w:t>This is the beer battered fish for [Baja fish tacos](../full_tacos/baja_fish_tacos.md).</w:t>
         <w:br/>
         <w:br/>
-        <w:t>__Ingredients__</w:t>
+        <w:t>Batter</w:t>
+        <w:br/>
+        <w:t>-------</w:t>
         <w:br/>
         <w:br/>
-        <w:t>* 1 1/2 pounds of cow tongue</w:t>
+        <w:t>* 1/2 c flour</w:t>
         <w:br/>
-        <w:t>* 1/2 onion</w:t>
+        <w:t>* 1/4 c baking powder</w:t>
         <w:br/>
-        <w:t>* 2 bay leaves</w:t>
+        <w:t>* 1 egg</w:t>
         <w:br/>
-        <w:t>* 1 quart chicken stock</w:t>
+        <w:t>* 1/2 c beer (Tecate!)</w:t>
         <w:br/>
-        <w:t>* 6 cilantro stems</w:t>
+        <w:t>* 1 tsp salt</w:t>
         <w:br/>
-        <w:t>* 1 small carrot, peeled and roughly chopped</w:t>
+        <w:t>* 1 tsp chili powder (paprika, salt, garlic salt)</w:t>
         <w:br/>
-        <w:t>* 2 cloves garlic</w:t>
-        <w:br/>
-        <w:t>* 2 tablespoons Canola Oil</w:t>
+        <w:t>* 2 tsp parsley</w:t>
         <w:br/>
         <w:br/>
-        <w:t>__Directions__</w:t>
+        <w:t>Beat the eggs and fold all batter ingredients until smooth.</w:t>
+        <w:br/>
+        <w:t>Add flour to make it thicker or add beer to make it thinner.</w:t>
+        <w:br/>
+        <w:t>If you have time let the batter chill for a couple hours.</w:t>
         <w:br/>
         <w:br/>
-        <w:t xml:space="preserve">1. Combine tongue, onion, bay leaves, carrot, and garlic in a saucepan. </w:t>
+        <w:t>Fish</w:t>
         <w:br/>
-        <w:t xml:space="preserve">2. Add stock until mostly covered. </w:t>
-        <w:br/>
-        <w:t>3. Bring to a boil over high heat, reduce to a simmer, cover with lid, and cook four to six hours until completely tender (depends on the size of the tongue).</w:t>
-        <w:br/>
-        <w:t>4. Add water as necessary to keep the tongue mostly submerged.</w:t>
-        <w:br/>
-        <w:t xml:space="preserve">5. Move tongue to a cutting board. </w:t>
-        <w:br/>
-        <w:t xml:space="preserve">6. Strain stock and chuck the solids, keeping the liquid for later. </w:t>
-        <w:br/>
-        <w:t xml:space="preserve">7. Peel the outer membrane off the tongue and discard. Chop tongue into 1/2-inch pieces. </w:t>
+        <w:t>------</w:t>
         <w:br/>
         <w:br/>
-        <w:t xml:space="preserve">When ready to serve, heat oil in a large non-stick skillet set over medium-high heat until shimmering. Add tongue and cook, stirring occasionally, until tongue is well browned on all sides, 5 to 8 minutes total. </w:t>
+        <w:t>* 1 lb. cod fillet, grouper, or similar white fish, the fresher the better</w:t>
         <w:br/>
         <w:br/>
-        <w:t>NOTE: The first seven steps can be done well in advance. Should keep in fridge up to five days.</w:t>
-      </w:r>
-    </w:p>
-    <w:p>
-      <w:pPr>
-        <w:pStyle w:val="Heading4"/>
-      </w:pPr>
-      <w:r>
-        <w:t>Mahi Mahi Rub</w:t>
-      </w:r>
-    </w:p>
-    <w:p>
-      <w:r>
-        <w:t>Mahi Mahi Rub</w:t>
+        <w:t>* Cut fish into small chunks.</w:t>
         <w:br/>
-        <w:t>==============</w:t>
+        <w:t>* Fill a pan with oil and heat until approx. 375 F.</w:t>
         <w:br/>
+        <w:t>* Fill a bowl with about a cup of flour and keep it next to the batter bowl.</w:t>
         <w:br/>
-        <w:t>A rub for Mahi Mahi, if fish tacos be what you're fancying:</w:t>
+        <w:t>* Dip a fish piece into flour then into the batter.</w:t>
         <w:br/>
-        <w:br/>
-        <w:t>* 1 Part spicy chili powder</w:t>
-        <w:br/>
-        <w:t>* 1 Part salt</w:t>
-        <w:br/>
-        <w:t>* 1 Part ground cumin</w:t>
-        <w:br/>
-        <w:t>* 1/2 Part chopped cilantro</w:t>
-        <w:br/>
-        <w:t>* 1/2 Part cayenne</w:t>
-        <w:br/>
-        <w:t>* 1/2 Part pepper</w:t>
-        <w:br/>
-        <w:t>* 1/2 Part oregano</w:t>
-        <w:br/>
-        <w:t>* 1/2 Part onion powder</w:t>
-        <w:br/>
-        <w:t>* 1/2 Part garlic powder</w:t>
-        <w:br/>
-        <w:br/>
-        <w:t>You choose your measurements and enjoy!</w:t>
-      </w:r>
-    </w:p>
-    <w:p>
-      <w:pPr>
-        <w:pStyle w:val="Heading4"/>
-      </w:pPr>
-      <w:r>
-        <w:t>Corn Salad</w:t>
-      </w:r>
-    </w:p>
-    <w:p>
-      <w:r>
-        <w:t>Corn Salad</w:t>
-        <w:br/>
-        <w:t>==========</w:t>
-        <w:br/>
-        <w:br/>
-        <w:t>* 2 Ears of corn</w:t>
-        <w:br/>
-        <w:t>* 1 Lime, juiced</w:t>
-        <w:br/>
-        <w:t>* Small handful of Cilantro, chopped</w:t>
-        <w:br/>
-        <w:t>* A few green onions, chopped</w:t>
-        <w:br/>
-        <w:t xml:space="preserve">* Garlic salt, or Garlic AND salt. I use Trader Joe's Garlic Salt in the grinder usually. </w:t>
-        <w:br/>
-        <w:br/>
-        <w:t>Cut the corn off of the cob, and in a mixing bowl mix together corn, lime juice, chopped cilantro and garlic salt. You can tweak any of this stuff as desired.</w:t>
-        <w:br/>
-        <w:br/>
-        <w:t>---</w:t>
-        <w:br/>
-        <w:t>This is my first Github commit. I'm glad it's taco related.</w:t>
-        <w:br/>
-      </w:r>
-    </w:p>
-    <w:p>
-      <w:pPr>
-        <w:pStyle w:val="Heading4"/>
-      </w:pPr>
-      <w:r>
-        <w:t>Phoning it in Pico de Gallo</w:t>
-      </w:r>
-    </w:p>
-    <w:p>
-      <w:r>
-        <w:t>Phoning it in Pico de Gallo</w:t>
-        <w:br/>
-        <w:t>===========================</w:t>
-        <w:br/>
-        <w:br/>
-        <w:t>_Super Quick &amp; Easy Pico_</w:t>
-        <w:br/>
-        <w:br/>
-        <w:br/>
-        <w:t>* 1 pint grape tomatoes, quartered (make your kids do this part)</w:t>
-        <w:br/>
-        <w:t>* 3 tablespoons finely chopped white onion</w:t>
-        <w:br/>
-        <w:t>* Coarse salt</w:t>
-        <w:br/>
-        <w:t>* Squeeze of lime</w:t>
-        <w:br/>
-        <w:t>* As many finely chopped red (or green) jalapeños as you want (optional)</w:t>
-        <w:br/>
-        <w:br/>
-        <w:t>Combine the tomatoes, cilantro and onion together in a bowl. Season to taste with salt and lime.</w:t>
-        <w:br/>
-        <w:br/>
-        <w:t>Reserve some of this mixture for kids, and then add as much jalapeño as you like to the remaining mixture for the non wimps.</w:t>
-      </w:r>
-    </w:p>
-    <w:p>
-      <w:pPr>
-        <w:pStyle w:val="Heading4"/>
-      </w:pPr>
-      <w:r>
-        <w:t>Hard Corn Shells (Traditional; US)</w:t>
-      </w:r>
-    </w:p>
-    <w:p>
-      <w:r>
-        <w:t>Hard Corn Shells (Traditional; US)</w:t>
-        <w:br/>
-        <w:t>======================</w:t>
-        <w:br/>
-        <w:br/>
-        <w:t>Mistakenly thought by many to be traditionally Mexican, hard shells were actually popularized in the US in the mid-20th century.</w:t>
-        <w:br/>
-        <w:br/>
-        <w:t>While they can certainly be made at home (if you have access to a deep-fryer), the best method of obtaining hard taco shells is to head to the grocery store.</w:t>
-      </w:r>
-    </w:p>
-    <w:p>
-      <w:r>
-        <w:br w:type="page"/>
-      </w:r>
-    </w:p>
-    <w:p>
-      <w:pPr>
-        <w:pStyle w:val="Heading1"/>
-      </w:pPr>
-      <w:r>
-        <w:t>Red Cabbage Filling with Quick and Dirty Spice Mix, Potato Hash and Garlic Lime Sauce in Hard Corn Shells (Traditional; US)</w:t>
-      </w:r>
-    </w:p>
-    <w:p>
-      <w:pPr>
-        <w:pStyle w:val="Heading4"/>
-      </w:pPr>
-      <w:r>
-        <w:t>Red Cabbage Filling</w:t>
-      </w:r>
-    </w:p>
-    <w:p>
-      <w:r>
-        <w:t>Red Cabbage Filling</w:t>
-        <w:br/>
-        <w:t>===================================</w:t>
-        <w:br/>
-        <w:br/>
-        <w:t>* 1/2 head of red cabbage, shredded</w:t>
-        <w:br/>
-        <w:t>* 3 chopped green onions</w:t>
-        <w:br/>
-        <w:t>* 1/2 bunch of finely chopped cilantro</w:t>
-        <w:br/>
-        <w:t>* 2-3 squeezed limes</w:t>
-        <w:br/>
-        <w:br/>
-        <w:t>1. Mix all ingredients in large bowl</w:t>
-      </w:r>
-    </w:p>
-    <w:p>
-      <w:pPr>
-        <w:pStyle w:val="Heading4"/>
-      </w:pPr>
-      <w:r>
-        <w:t>Quick and Dirty Spice Mix</w:t>
-      </w:r>
-    </w:p>
-    <w:p>
-      <w:r>
-        <w:t>Quick and Dirty Spice Mix</w:t>
-        <w:br/>
-        <w:t>=========================</w:t>
-        <w:br/>
-        <w:br/>
-        <w:t>I’m not going to make a lot of big assumptions here. You own a skillet of some sort. You have some jars of jankity-ass spices from who-knows-when. You want to eat some tacos within the next, like, fifteen minutes. I got you covered, bachelor(ette).</w:t>
-        <w:br/>
-        <w:br/>
-        <w:t>* 2 Tbsp all-purpose flour</w:t>
-        <w:br/>
-        <w:t>* 2 1/2 tsp. chili powder</w:t>
-        <w:br/>
-        <w:t>* 3/4 tsp. onion powder (or 1 1/2 tsp. minced yellow onion)</w:t>
-        <w:br/>
-        <w:t>* 1 1/4 tsp. salt</w:t>
-        <w:br/>
-        <w:t>* 1 tsp. paprika</w:t>
-        <w:br/>
-        <w:t>* 3/4 tsp beef bouillon powder</w:t>
-        <w:br/>
-        <w:t>* 1/4 tsp. granulated sugar</w:t>
-        <w:br/>
-        <w:t>* 1/4 tsp. cayenne pepper</w:t>
-        <w:br/>
-        <w:t>* 1/4 tsp. garlic powder</w:t>
-        <w:br/>
-        <w:t>* 1 tsp. cumin</w:t>
-        <w:br/>
-        <w:br/>
-        <w:t>Put all this in something with a lid, add 3/4 cup of water, and shake it. Brown a pound of ground beef, then pour the whole situation in there. Stir. Cook it down until it looks like you only put in half a cup of water. You have tacos now.</w:t>
-        <w:br/>
-        <w:br/>
-        <w:t>Vegetarians</w:t>
-        <w:br/>
-        <w:t>-----------</w:t>
-        <w:br/>
-        <w:br/>
-        <w:t>I’ve made this with that soy protein “ground beef” and it does not _surprisingly_ taste like someone put spices on a stack of cheap bar coasters and ran it all through a blender. (Vegetable) oil the skillet when you’re dealing with that stuff, unless you’re looking for excuses to buy a new one.</w:t>
-        <w:br/>
-        <w:br/>
-        <w:t>If you leave out the bouillon for the sake of doing things vegan-style you’ll probably want to nudge up the salt a little.</w:t>
-      </w:r>
-    </w:p>
-    <w:p>
-      <w:pPr>
-        <w:pStyle w:val="Heading4"/>
-      </w:pPr>
-      <w:r>
-        <w:t>Potato Hash</w:t>
-      </w:r>
-    </w:p>
-    <w:p>
-      <w:r>
-        <w:t>Potato Hash</w:t>
-        <w:br/>
-        <w:t>===================</w:t>
-        <w:br/>
-        <w:br/>
-        <w:t xml:space="preserve">* 6 or so small yukon gold poatoes </w:t>
-        <w:br/>
-        <w:t>* 4 green onion, chopped</w:t>
-        <w:br/>
-        <w:t>* 1/2 small can of green chiles</w:t>
-        <w:br/>
-        <w:t>* olive oil</w:t>
-        <w:br/>
-        <w:t>* coarse salt</w:t>
-        <w:br/>
-        <w:t>* 1/4t chili powder</w:t>
-        <w:br/>
-        <w:t>* dash cumin</w:t>
-        <w:br/>
-        <w:t>* 1/4t garlic powder</w:t>
-        <w:br/>
-        <w:t>* Nutrional yeast (optional)</w:t>
-        <w:br/>
-        <w:br/>
-        <w:br/>
-        <w:t>Peel and dice potatoes, throw in a pan with a 1/4 or so of water, cover and cook on medium-high until potatoes are soft.</w:t>
-        <w:br/>
-        <w:t xml:space="preserve">Once potatoes are soft, lower to medium heat add green onions, chiles, spices and olive oil. Cook until hash-like. BOOM. </w:t>
-      </w:r>
-    </w:p>
-    <w:p>
-      <w:pPr>
-        <w:pStyle w:val="Heading4"/>
-      </w:pPr>
-      <w:r>
-        <w:t>Garlic Lime Sauce</w:t>
-      </w:r>
-    </w:p>
-    <w:p>
-      <w:r>
-        <w:t>Garlic Lime Sauce</w:t>
-        <w:br/>
-        <w:t>=====================</w:t>
-        <w:br/>
-        <w:br/>
-        <w:t>This sauce packs a creamy, sour, garlicky punch and can cut the heat on a spicy salsa. It pairs well with Mango Lime Salsa for excellent fish tacos. This is a simplified version of the [lime sauce recipe](http://www.loveandoliveoil.com/2008/04/fish-tacos-with-mango-salsa.html) on Love and Oil.</w:t>
-        <w:br/>
-        <w:br/>
-        <w:t>Combine in a bowl:</w:t>
-        <w:br/>
-        <w:t>* 1-2 tablespoons mayonnaise</w:t>
-        <w:br/>
-        <w:t>* 1/2 cup plain yogurt</w:t>
-        <w:br/>
-        <w:t>* 2 tablespoons fresh lime juice</w:t>
-        <w:br/>
-        <w:t>* 1-2 cloves minced garlic</w:t>
-        <w:br/>
-        <w:t>* salt to taste</w:t>
-        <w:br/>
-        <w:t>* (optional): chopped fresh cilantro garnish</w:t>
-        <w:br/>
-        <w:br/>
-        <w:t xml:space="preserve">Whisk ingredients together in bowl. </w:t>
-        <w:br/>
-        <w:br/>
-        <w:t>Serve on the side, or drizzle as a decorative layer onto prepared tacos. Optionally sprinkle with chopped cilantro as garnish.</w:t>
-        <w:br/>
-      </w:r>
-    </w:p>
-    <w:p>
-      <w:pPr>
-        <w:pStyle w:val="Heading4"/>
-      </w:pPr>
-      <w:r>
-        <w:t>Hard Corn Shells (Traditional; US)</w:t>
-      </w:r>
-    </w:p>
-    <w:p>
-      <w:r>
-        <w:t>Hard Corn Shells (Traditional; US)</w:t>
-        <w:br/>
-        <w:t>======================</w:t>
-        <w:br/>
-        <w:br/>
-        <w:t>Mistakenly thought by many to be traditionally Mexican, hard shells were actually popularized in the US in the mid-20th century.</w:t>
-        <w:br/>
-        <w:br/>
-        <w:t>While they can certainly be made at home (if you have access to a deep-fryer), the best method of obtaining hard taco shells is to head to the grocery store.</w:t>
-      </w:r>
-    </w:p>
-    <w:p>
-      <w:r>
-        <w:br w:type="page"/>
-      </w:r>
-    </w:p>
-    <w:p>
-      <w:pPr>
-        <w:pStyle w:val="Heading1"/>
-      </w:pPr>
-      <w:r>
-        <w:t>North Carolina Battered Catfish with Sriracha Salt, Traditional Taco Mixins and Phoning it in Pico de Gallo in Hard Corn Shells (Traditional; US)</w:t>
-      </w:r>
-    </w:p>
-    <w:p>
-      <w:pPr>
-        <w:pStyle w:val="Heading4"/>
-      </w:pPr>
-      <w:r>
-        <w:t>North Carolina Battered Catfish</w:t>
-      </w:r>
-    </w:p>
-    <w:p>
-      <w:r>
-        <w:t>North Carolina Battered Catfish</w:t>
-        <w:br/>
-        <w:t>===============================</w:t>
-        <w:br/>
-        <w:br/>
-        <w:t>Do it right and [stick your arm down a catfish hole in the muddy waters of a north carolina pond](http://www.youtube.com/watch?v=zc_huHb4PMc), take that sucker home at serve it up to your friends and family on some corn tortilas</w:t>
-        <w:br/>
-        <w:br/>
-        <w:t>* 1 cup all-purpose flour</w:t>
-        <w:br/>
-        <w:t>* 1 cup cornmeal</w:t>
-        <w:br/>
-        <w:t>* 1 tablespoon baking powder</w:t>
-        <w:br/>
-        <w:t>* 1 tablespoon kosher salt</w:t>
-        <w:br/>
-        <w:t>* 1/2 teaspoon cayenne pepper</w:t>
-        <w:br/>
-        <w:t>* 1 (12-ounce) bottle amber beer</w:t>
-        <w:br/>
-        <w:t>* 4 (6-ounce) catfish fillets</w:t>
-        <w:br/>
-        <w:t>* 1 tablespoon salt</w:t>
-        <w:br/>
-        <w:t>* 1 tablespoon cracked black pepper</w:t>
-        <w:br/>
-        <w:t>* 2 tablespoons granulated garlic</w:t>
-        <w:br/>
-        <w:t>* 1 lemon, juiced</w:t>
-        <w:br/>
-        <w:br/>
-        <w:t>Preheat a deep-fryer to 350 degrees Fahrenheit.</w:t>
-        <w:br/>
-        <w:br/>
-        <w:t>In a large bowl, add the flour, cornmeal, baking powder, salt and cayenne and whisk to combine. Whisk in the beer, being sure to remove any lumps.</w:t>
-        <w:br/>
-        <w:br/>
-        <w:t>Cut the catfish fillets in half lengthwise to make 2 strips. If desired, cut into bite-sized pieces. In a small bowl add the salt, pepper and granulated garlic. Season the fillets with the salt mixture.</w:t>
-        <w:br/>
-        <w:br/>
-        <w:t>Dip each strip in the beer batter and add to the fryer, a few at a time, moving them around so they don't stick. Fry until brown and crispy, about 3 to 4 minutes. Remove from the fryer to a serving platter. Repeat with the remaining fillets and season the fish with lemon juice. Cut them up into taco size portions and show your friends how amazing your catch tastes.</w:t>
-        <w:br/>
+        <w:t>* Fry for 4-5 minutes, turning halfway through. Drain on a paper towel.</w:t>
       </w:r>
     </w:p>
     <w:p>
@@ -601,35 +210,407 @@
         <w:pStyle w:val="Heading4"/>
       </w:pPr>
       <w:r>
-        <w:t>Phoning it in Pico de Gallo</w:t>
+        <w:t>Cashew Cheeze</w:t>
       </w:r>
     </w:p>
     <w:p>
       <w:r>
-        <w:t>Phoning it in Pico de Gallo</w:t>
+        <w:t>Cashew Cheeze</w:t>
         <w:br/>
-        <w:t>===========================</w:t>
+        <w:t>===================</w:t>
         <w:br/>
         <w:br/>
-        <w:t>_Super Quick &amp; Easy Pico_</w:t>
+        <w:t xml:space="preserve">This is a good dairy sub but also just pretty damn delicious. </w:t>
+        <w:br/>
+        <w:br/>
+        <w:t>* 1 cup raw organic cashews</w:t>
+        <w:br/>
+        <w:t>* 4 cups hot water</w:t>
+        <w:br/>
+        <w:t>* 1 small lemon, juiced and zested</w:t>
+        <w:br/>
+        <w:t>* 1/2 teaspoon salt (you can also play with other spices: garlic, cayenne, cumin etc. Go crazy!)</w:t>
+        <w:br/>
+        <w:t xml:space="preserve">* 2 tablespoons nutritional yeast </w:t>
+        <w:br/>
+        <w:t>* 1 roasted jalepeno (for spicy cheeze)</w:t>
+        <w:br/>
+        <w:br/>
+        <w:t>In a large bowl add the raw cashews and hot water. Cover with a kitchen towel and allow to soak for 2-4 hours. Drain the cashews and rinse well.</w:t>
+        <w:br/>
+        <w:t>Add the soaked cashews, salt, nutritional yeast, jalepeno and the lemon juice in a blender or food processor. Blend on high and stir frequently scraping down the sides of the bowl. Keep processing the mixture until it is very smooth, and there are no lumps.</w:t>
+        <w:br/>
+        <w:t xml:space="preserve">Fold in the lemon zest (optional) and add to a serving bowl. You can also add a bit more water to get more of a creamy texture and store in a squeeze bottle (That's my preference anyway). </w:t>
+        <w:br/>
+      </w:r>
+    </w:p>
+    <w:p>
+      <w:pPr>
+        <w:pStyle w:val="Heading4"/>
+      </w:pPr>
+      <w:r>
+        <w:t>Hard Corn Shells (Traditional; US)</w:t>
+      </w:r>
+    </w:p>
+    <w:p>
+      <w:r>
+        <w:t>Hard Corn Shells (Traditional; US)</w:t>
+        <w:br/>
+        <w:t>======================</w:t>
+        <w:br/>
+        <w:br/>
+        <w:t>Mistakenly thought by many to be traditionally Mexican, hard shells were actually popularized in the US in the mid-20th century.</w:t>
+        <w:br/>
+        <w:br/>
+        <w:t>While they can certainly be made at home (if you have access to a deep-fryer), the best method of obtaining hard taco shells is to head to the grocery store.</w:t>
+      </w:r>
+    </w:p>
+    <w:p>
+      <w:r>
+        <w:br w:type="page"/>
+      </w:r>
+    </w:p>
+    <w:p>
+      <w:pPr>
+        <w:pStyle w:val="Heading1"/>
+      </w:pPr>
+      <w:r>
+        <w:t>Basic Shredded Chicken with Mahi Mahi Rub, Tomatoes (Traditional; US) and Pickled Vegetables in Fresh Corn Tortillas</w:t>
+      </w:r>
+    </w:p>
+    <w:p>
+      <w:pPr>
+        <w:pStyle w:val="Heading4"/>
+      </w:pPr>
+      <w:r>
+        <w:t>Basic Shredded Chicken</w:t>
+      </w:r>
+    </w:p>
+    <w:p>
+      <w:r>
+        <w:t>Basic Shredded Chicken</w:t>
+        <w:br/>
+        <w:t>======================</w:t>
+        <w:br/>
+        <w:br/>
+        <w:t>This recipe creates enough shredded chicken for 2 to 3 meals. It's a savory, universal base; once cooked, you can supplement with any number of spices or treatments to make tacos, taquitos, soups, enchiladas ... even Italian or Indian applications if you like.</w:t>
+        <w:br/>
+        <w:br/>
+        <w:t>__In the Crockpot__</w:t>
+        <w:br/>
+        <w:br/>
+        <w:t>* 4-5 lbs. boneless skinless chicken breast</w:t>
+        <w:br/>
+        <w:t>* 1 can chicken broth</w:t>
+        <w:br/>
+        <w:t>* 1 tsp chili powder</w:t>
+        <w:br/>
+        <w:t>* 1/2 tsp cumin</w:t>
+        <w:br/>
+        <w:t>* 1/2 tsp garlic powder</w:t>
+        <w:br/>
+        <w:t>* 1/2 tsp oregano</w:t>
+        <w:br/>
+        <w:t>* kosher salt</w:t>
+        <w:br/>
+        <w:t>* black pepper</w:t>
+        <w:br/>
+        <w:br/>
+        <w:t>Salt the chicken breasts (be reasonably generous here), then crack some black pepper over each. In your crockpot, mix garlic powder, chili powder, cumin and oregano into the broth. Place chicken in crockpot, then cook on low for 8 hours.</w:t>
+        <w:br/>
+        <w:br/>
+        <w:t>When the chicken is done, attack each piece with two forks to shred. Do this on a Sunday and you'll have an easy time putting together meals throughout the week.</w:t>
+        <w:br/>
+        <w:br/>
+        <w:t>I often give this a quick simmer with a bit of water and [universal taco seasoning](/seasonings/universal_taco_seasoning.md) for taco filling. Or throw it into tortilla soup. Or make some sweet [taquitos](/like_tacos/baked_taquitos.md). Or just add some barbecue sauce to a handful of chicken, and toss it onto a soft roll for a quick sandwich. Man *can* live on tacos alone, but one doesn't have to.</w:t>
+      </w:r>
+    </w:p>
+    <w:p>
+      <w:pPr>
+        <w:pStyle w:val="Heading4"/>
+      </w:pPr>
+      <w:r>
+        <w:t>Mahi Mahi Rub</w:t>
+      </w:r>
+    </w:p>
+    <w:p>
+      <w:r>
+        <w:t>Mahi Mahi Rub</w:t>
+        <w:br/>
+        <w:t>==============</w:t>
+        <w:br/>
+        <w:br/>
+        <w:t>A rub for Mahi Mahi, if fish tacos be what you're fancying:</w:t>
+        <w:br/>
+        <w:br/>
+        <w:t>* 1 Part spicy chili powder</w:t>
+        <w:br/>
+        <w:t>* 1 Part salt</w:t>
+        <w:br/>
+        <w:t>* 1 Part ground cumin</w:t>
+        <w:br/>
+        <w:t>* 1/2 Part chopped cilantro</w:t>
+        <w:br/>
+        <w:t>* 1/2 Part cayenne</w:t>
+        <w:br/>
+        <w:t>* 1/2 Part pepper</w:t>
+        <w:br/>
+        <w:t>* 1/2 Part oregano</w:t>
+        <w:br/>
+        <w:t>* 1/2 Part onion powder</w:t>
+        <w:br/>
+        <w:t>* 1/2 Part garlic powder</w:t>
+        <w:br/>
+        <w:br/>
+        <w:t>You choose your measurements and enjoy!</w:t>
+      </w:r>
+    </w:p>
+    <w:p>
+      <w:pPr>
+        <w:pStyle w:val="Heading4"/>
+      </w:pPr>
+      <w:r>
+        <w:t>Tomatoes (Traditional; US)</w:t>
+      </w:r>
+    </w:p>
+    <w:p>
+      <w:r>
+        <w:t>Tomatoes (Traditional; US)</w:t>
+        <w:br/>
+        <w:t>======================</w:t>
+        <w:br/>
+        <w:br/>
+        <w:t>Adding a bit of coolness and moisture, tomatoes are a staple ingredient of the American taco. The better the tomato the more flavor they will impart, but even a sub-sandard grocery store tomato has a place in a traditional taco.</w:t>
+        <w:br/>
+        <w:br/>
+        <w:t>* Tomatoes (diced)</w:t>
+        <w:br/>
+        <w:t>* Cherry Tomatoes (quartered)</w:t>
+        <w:br/>
+        <w:t>* Grape Tomatoes (sliced)</w:t>
+      </w:r>
+    </w:p>
+    <w:p>
+      <w:pPr>
+        <w:pStyle w:val="Heading4"/>
+      </w:pPr>
+      <w:r>
+        <w:t>Pickled Vegetables</w:t>
+      </w:r>
+    </w:p>
+    <w:p>
+      <w:r>
+        <w:t>Pickled Vegetables</w:t>
+        <w:br/>
+        <w:t>==================</w:t>
+        <w:br/>
+        <w:br/>
+        <w:t>__Whisk:__</w:t>
+        <w:br/>
+        <w:br/>
+        <w:t>* 1/4 cup rice vinegar</w:t>
+        <w:br/>
+        <w:t>* 2 teaspoons sugar</w:t>
+        <w:br/>
+        <w:t>* 1 teaspoon soy sauce</w:t>
+        <w:br/>
+        <w:t>* 1 teaspoon fish sauce</w:t>
+        <w:br/>
+        <w:t>* Some red pepper flakes</w:t>
+        <w:br/>
+        <w:br/>
+        <w:t>__Then toss in some sliced vegetables. Suggestions include:__</w:t>
+        <w:br/>
+        <w:br/>
+        <w:t>* cucumbers</w:t>
+        <w:br/>
+        <w:t>* carrots</w:t>
+        <w:br/>
+        <w:t>* onions</w:t>
+        <w:br/>
+        <w:t>* radishes</w:t>
+        <w:br/>
+        <w:br/>
+        <w:t>Mix, cover and chill in fridge for at least 30 minutes before using.</w:t>
+      </w:r>
+    </w:p>
+    <w:p>
+      <w:pPr>
+        <w:pStyle w:val="Heading4"/>
+      </w:pPr>
+      <w:r>
+        <w:t>Fresh Corn Tortillas</w:t>
+      </w:r>
+    </w:p>
+    <w:p>
+      <w:r>
+        <w:t>Fresh Corn Tortillas</w:t>
+        <w:br/>
+        <w:t>===================</w:t>
+        <w:br/>
+        <w:br/>
+        <w:t>This is the only way to go. So worth it. Makes roughly 15 tortillas.</w:t>
+        <w:br/>
+        <w:br/>
+        <w:t>* 1 3/4 cups masa harina</w:t>
+        <w:br/>
+        <w:t>* 1 1/8 cups water</w:t>
+        <w:br/>
+        <w:br/>
+        <w:t>1. In a medium bowl, mix together masa harina and hot water until thoroughly combined. Turn dough onto a clean surface and knead until pliable and smooth. If dough is too sticky, add more masa harina; if it begins to dry out, sprinkle with water. Cover dough tightly with plastic wrap and allow to stand for 30 minutes.</w:t>
+        <w:br/>
+        <w:t>2. Preheat a cast iron skillet or griddle to medium-high.</w:t>
+        <w:br/>
+        <w:t>3. Divide dough into 15 equal-size balls. Using a tortilla press, a rolling pin, press each ball of dough flat between two sheets of wax paper.</w:t>
+        <w:br/>
+        <w:t xml:space="preserve">4. Place tortilla in preheated pan and allow to cook for approximately 30 seconds, or until browned and slightly puffy. Turn tortilla over to brown on second side for approximately 30 seconds more, then transfer to a plate. Repeat process with each ball of dough. Keep tortillas covered with a towel to stay warm and moist (or a low temp oven) until ready to serve. </w:t>
+      </w:r>
+    </w:p>
+    <w:p>
+      <w:r>
+        <w:br w:type="page"/>
+      </w:r>
+    </w:p>
+    <w:p>
+      <w:pPr>
+        <w:pStyle w:val="Heading1"/>
+      </w:pPr>
+      <w:r>
+        <w:t>Red Cabbage Filling with Sriracha Salt, Potato Hash and Mango Lime Salsa in Hard Corn Shells (Traditional; US)</w:t>
+      </w:r>
+    </w:p>
+    <w:p>
+      <w:pPr>
+        <w:pStyle w:val="Heading4"/>
+      </w:pPr>
+      <w:r>
+        <w:t>Red Cabbage Filling</w:t>
+      </w:r>
+    </w:p>
+    <w:p>
+      <w:r>
+        <w:t>Red Cabbage Filling</w:t>
+        <w:br/>
+        <w:t>===================================</w:t>
+        <w:br/>
+        <w:br/>
+        <w:t>* 1/2 head of red cabbage, shredded</w:t>
+        <w:br/>
+        <w:t>* 3 chopped green onions</w:t>
+        <w:br/>
+        <w:t>* 1/2 bunch of finely chopped cilantro</w:t>
+        <w:br/>
+        <w:t>* 2-3 squeezed limes</w:t>
+        <w:br/>
+        <w:br/>
+        <w:t>1. Mix all ingredients in large bowl</w:t>
+      </w:r>
+    </w:p>
+    <w:p>
+      <w:pPr>
+        <w:pStyle w:val="Heading4"/>
+      </w:pPr>
+      <w:r>
+        <w:t>Sriracha Salt</w:t>
+      </w:r>
+    </w:p>
+    <w:p>
+      <w:r>
+        <w:t>Sriracha Salt</w:t>
+        <w:br/>
+        <w:t>=============</w:t>
+        <w:br/>
+        <w:br/>
+        <w:t>I actually received this as a gift, but I found a recipe to make your own.</w:t>
+        <w:br/>
+        <w:br/>
+        <w:t>__Ingredients__</w:t>
+        <w:br/>
+        <w:br/>
+        <w:t>* 1 cup Salt</w:t>
+        <w:br/>
+        <w:t>* 10 tsp. Sriracha</w:t>
+        <w:br/>
+        <w:br/>
+        <w:t>Mix the two ingredients together in a bowl. Spread it out on a baking sheet lined with foil or parchment paper. Put in a 200-degree oven, then turn the oven off and let it sit overnight inside. It will clump, but place in ziplock bag and attack it with a rolling pin. Tada!</w:t>
+        <w:br/>
+        <w:br/>
+        <w:t>The effect on most food is as awesome as you'd expect but it is especially amazing with eggs. Add it to your breakfast tacos.</w:t>
+      </w:r>
+    </w:p>
+    <w:p>
+      <w:pPr>
+        <w:pStyle w:val="Heading4"/>
+      </w:pPr>
+      <w:r>
+        <w:t>Potato Hash</w:t>
+      </w:r>
+    </w:p>
+    <w:p>
+      <w:r>
+        <w:t>Potato Hash</w:t>
+        <w:br/>
+        <w:t>===================</w:t>
+        <w:br/>
+        <w:br/>
+        <w:t xml:space="preserve">* 6 or so small yukon gold poatoes </w:t>
+        <w:br/>
+        <w:t>* 4 green onion, chopped</w:t>
+        <w:br/>
+        <w:t>* 1/2 small can of green chiles</w:t>
+        <w:br/>
+        <w:t>* olive oil</w:t>
+        <w:br/>
+        <w:t>* coarse salt</w:t>
+        <w:br/>
+        <w:t>* 1/4t chili powder</w:t>
+        <w:br/>
+        <w:t>* dash cumin</w:t>
+        <w:br/>
+        <w:t>* 1/4t garlic powder</w:t>
+        <w:br/>
+        <w:t>* Nutrional yeast (optional)</w:t>
         <w:br/>
         <w:br/>
         <w:br/>
-        <w:t>* 1 pint grape tomatoes, quartered (make your kids do this part)</w:t>
+        <w:t>Peel and dice potatoes, throw in a pan with a 1/4 or so of water, cover and cook on medium-high until potatoes are soft.</w:t>
         <w:br/>
-        <w:t>* 3 tablespoons finely chopped white onion</w:t>
+        <w:t xml:space="preserve">Once potatoes are soft, lower to medium heat add green onions, chiles, spices and olive oil. Cook until hash-like. BOOM. </w:t>
+      </w:r>
+    </w:p>
+    <w:p>
+      <w:pPr>
+        <w:pStyle w:val="Heading4"/>
+      </w:pPr>
+      <w:r>
+        <w:t>Mango Lime Salsa</w:t>
+      </w:r>
+    </w:p>
+    <w:p>
+      <w:r>
+        <w:t>Mango Lime Salsa</w:t>
         <w:br/>
-        <w:t>* Coarse salt</w:t>
-        <w:br/>
-        <w:t>* Squeeze of lime</w:t>
-        <w:br/>
-        <w:t>* As many finely chopped red (or green) jalapeños as you want (optional)</w:t>
+        <w:t>======================</w:t>
         <w:br/>
         <w:br/>
-        <w:t>Combine the tomatoes, cilantro and onion together in a bowl. Season to taste with salt and lime.</w:t>
+        <w:t>This fresh mango salsa is sweet, tangy, and simple. It pairs exceedingly well with Garlic Lime Sauce for delicious fish tacos. The recipe is a simplified version of the [mango salsa](http://www.loveandoliveoil.com/2008/04/fish-tacos-with-mango-salsa.html) on Love and Oil.</w:t>
         <w:br/>
         <w:br/>
-        <w:t>Reserve some of this mixture for kids, and then add as much jalapeño as you like to the remaining mixture for the non wimps.</w:t>
+        <w:t>In a bowl, combine:</w:t>
+        <w:br/>
+        <w:t xml:space="preserve">* 2 ripe fresh mangoes, chopped </w:t>
+        <w:br/>
+        <w:t>* 1/2 cup diced sweet onion</w:t>
+        <w:br/>
+        <w:t>* 1-2 tablespoons chopped fresh cilantro</w:t>
+        <w:br/>
+        <w:t>* Juice of 1 fresh lime</w:t>
+        <w:br/>
+        <w:t>* (optional): 1/2 fresh jalapeno, diced</w:t>
+        <w:br/>
+        <w:br/>
+        <w:t>Stir and serve.</w:t>
+        <w:br/>
       </w:r>
     </w:p>
     <w:p>

</xml_diff>

<commit_message>
Added the unsplash taco API and made a few try/except block changes.
</commit_message>
<xml_diff>
--- a/Random_Taco_Cookbook.docx
+++ b/Random_Taco_Cookbook.docx
@@ -14,7 +14,7 @@
       <w:r>
         <w:drawing>
           <wp:inline xmlns:a="http://schemas.openxmlformats.org/drawingml/2006/main" xmlns:pic="http://schemas.openxmlformats.org/drawingml/2006/picture">
-            <wp:extent cx="3657600" cy="2436876"/>
+            <wp:extent cx="5029200" cy="6705600"/>
             <wp:docPr id="1" name="Picture 1"/>
             <wp:cNvGraphicFramePr>
               <a:graphicFrameLocks noChangeAspect="1"/>
@@ -35,7 +35,7 @@
                   <pic:spPr>
                     <a:xfrm>
                       <a:off x="0" y="0"/>
-                      <a:ext cx="3657600" cy="2436876"/>
+                      <a:ext cx="5029200" cy="6705600"/>
                     </a:xfrm>
                     <a:prstGeom prst="rect"/>
                   </pic:spPr>
@@ -56,7 +56,7 @@
     </w:p>
     <w:p>
       <w:r>
-        <w:t>•  Taco image: Photo by Chad Montano on Unsplash</w:t>
+        <w:t>•  Taco image from: https://api.unsplash.com</w:t>
       </w:r>
     </w:p>
     <w:p>
@@ -70,11 +70,207 @@
       </w:r>
     </w:p>
     <w:p>
+      <w:r>
+        <w:br w:type="page"/>
+      </w:r>
+    </w:p>
+    <w:p>
       <w:pPr>
         <w:pStyle w:val="Heading1"/>
       </w:pPr>
       <w:r>
-        <w:t>Baja Beer Battered Fish with Sriracha Salt, Traditional Taco Mixins and Cashew Cheeze in Hard Corn Shells (Traditional; US)</w:t>
+        <w:t>Moroccan Lamb with Packaged Seasonings, Drunken Green Beans and Phoning it in Pico de Gallo in Fresh Corn Tortillas</w:t>
+      </w:r>
+    </w:p>
+    <w:p>
+      <w:pPr>
+        <w:pStyle w:val="Heading4"/>
+      </w:pPr>
+      <w:r>
+        <w:t>Moroccan Lamb</w:t>
+      </w:r>
+    </w:p>
+    <w:p>
+      <w:r>
+        <w:t>Moroccan Lamb</w:t>
+        <w:br/>
+        <w:t>=============</w:t>
+        <w:br/>
+        <w:br/>
+        <w:t>A Differently Spiced Meat Than Your Usual Taco</w:t>
+        <w:br/>
+        <w:t>----------------------------------------------</w:t>
+        <w:br/>
+        <w:br/>
+        <w:t>* 500 g ground lamb</w:t>
+        <w:br/>
+        <w:t>* 20 g Ras al Hanout spice. My mix contains:</w:t>
+        <w:br/>
+        <w:t xml:space="preserve">    * Paprika</w:t>
+        <w:br/>
+        <w:t xml:space="preserve">    * Cinnamon</w:t>
+        <w:br/>
+        <w:t xml:space="preserve">    * Allspice</w:t>
+        <w:br/>
+        <w:t xml:space="preserve">    * Clove</w:t>
+        <w:br/>
+        <w:t xml:space="preserve">    * Toasted Mustard</w:t>
+        <w:br/>
+        <w:t xml:space="preserve">    * Cumin</w:t>
+        <w:br/>
+        <w:t xml:space="preserve">    * Caraway</w:t>
+        <w:br/>
+        <w:t xml:space="preserve">    * Black Pepper</w:t>
+        <w:br/>
+        <w:t>* 10 g fresh lemon zest or 10 g finely ground Black Lemon Omani (Moroccoan dried preserved lemon)</w:t>
+        <w:br/>
+        <w:br/>
+        <w:t>Mix together and brown.</w:t>
+        <w:br/>
+      </w:r>
+    </w:p>
+    <w:p>
+      <w:pPr>
+        <w:pStyle w:val="Heading4"/>
+      </w:pPr>
+      <w:r>
+        <w:t>Packaged Seasonings</w:t>
+      </w:r>
+    </w:p>
+    <w:p>
+      <w:r>
+        <w:t>Packaged Seasonings</w:t>
+        <w:br/>
+        <w:t>==============</w:t>
+        <w:br/>
+        <w:br/>
+        <w:t>Lest we be accused of snobbery, let's acknowledge that a taco is a taco, and taco night can be well-served by not having to think at all.</w:t>
+        <w:br/>
+        <w:br/>
+        <w:t>Feel free to use the pre-packaged seasoning of your choice. When I'm in an old-school mood, I head straight for...</w:t>
+        <w:br/>
+        <w:br/>
+        <w:t>* Old El Paso Taco Seasoning</w:t>
+        <w:br/>
+      </w:r>
+    </w:p>
+    <w:p>
+      <w:pPr>
+        <w:pStyle w:val="Heading4"/>
+      </w:pPr>
+      <w:r>
+        <w:t>Drunken Green Beans</w:t>
+      </w:r>
+    </w:p>
+    <w:p>
+      <w:r>
+        <w:t>Drunken Green Beans</w:t>
+        <w:br/>
+        <w:t>===================</w:t>
+        <w:br/>
+        <w:br/>
+        <w:t>Green beans are fine. Green beans cooked in beer are better. Maybe even the best.</w:t>
+        <w:br/>
+        <w:br/>
+        <w:t>* 1 Surly fist full of green beans</w:t>
+        <w:br/>
+        <w:t>* half a beer</w:t>
+        <w:br/>
+        <w:t>* quarter cup vegetable broth</w:t>
+        <w:br/>
+        <w:t>* 2 cloves garlic</w:t>
+        <w:br/>
+        <w:t>* 1 Tbsp olive oil</w:t>
+        <w:br/>
+        <w:t>* some salt, whatever</w:t>
+        <w:br/>
+        <w:br/>
+        <w:t xml:space="preserve">First peel and dice the garlic and sauté it in the olive oil. Before it gets all burned and ruined, add the beer and vegetable broth. </w:t>
+        <w:br/>
+        <w:t xml:space="preserve">  </w:t>
+        <w:br/>
+        <w:t>As the liquid comes to a boil, cut the green beans up. Add the green beans and a pinch of salt and let them simmer for about five minutes. If you like your beans on the softer side you can let it go a little longer. But the trick is to pull them right after the color starts to turn and you've just made a delicious addition to any taco.</w:t>
+      </w:r>
+    </w:p>
+    <w:p>
+      <w:pPr>
+        <w:pStyle w:val="Heading4"/>
+      </w:pPr>
+      <w:r>
+        <w:t>Phoning it in Pico de Gallo</w:t>
+      </w:r>
+    </w:p>
+    <w:p>
+      <w:r>
+        <w:t>Phoning it in Pico de Gallo</w:t>
+        <w:br/>
+        <w:t>===========================</w:t>
+        <w:br/>
+        <w:br/>
+        <w:t>_Super Quick &amp; Easy Pico_</w:t>
+        <w:br/>
+        <w:br/>
+        <w:br/>
+        <w:t>* 1 pint grape tomatoes, quartered (make your kids do this part)</w:t>
+        <w:br/>
+        <w:t>* 3 tablespoons finely chopped white onion</w:t>
+        <w:br/>
+        <w:t>* Coarse salt</w:t>
+        <w:br/>
+        <w:t>* Squeeze of lime</w:t>
+        <w:br/>
+        <w:t>* As many finely chopped red (or green) jalapeños as you want (optional)</w:t>
+        <w:br/>
+        <w:br/>
+        <w:t>Combine the tomatoes, cilantro and onion together in a bowl. Season to taste with salt and lime.</w:t>
+        <w:br/>
+        <w:br/>
+        <w:t>Reserve some of this mixture for kids, and then add as much jalapeño as you like to the remaining mixture for the non wimps.</w:t>
+      </w:r>
+    </w:p>
+    <w:p>
+      <w:pPr>
+        <w:pStyle w:val="Heading4"/>
+      </w:pPr>
+      <w:r>
+        <w:t>Fresh Corn Tortillas</w:t>
+      </w:r>
+    </w:p>
+    <w:p>
+      <w:r>
+        <w:t>Fresh Corn Tortillas</w:t>
+        <w:br/>
+        <w:t>===================</w:t>
+        <w:br/>
+        <w:br/>
+        <w:t>This is the only way to go. So worth it. Makes roughly 15 tortillas.</w:t>
+        <w:br/>
+        <w:br/>
+        <w:t>* 1 3/4 cups masa harina</w:t>
+        <w:br/>
+        <w:t>* 1 1/8 cups water</w:t>
+        <w:br/>
+        <w:br/>
+        <w:t>1. In a medium bowl, mix together masa harina and hot water until thoroughly combined. Turn dough onto a clean surface and knead until pliable and smooth. If dough is too sticky, add more masa harina; if it begins to dry out, sprinkle with water. Cover dough tightly with plastic wrap and allow to stand for 30 minutes.</w:t>
+        <w:br/>
+        <w:t>2. Preheat a cast iron skillet or griddle to medium-high.</w:t>
+        <w:br/>
+        <w:t>3. Divide dough into 15 equal-size balls. Using a tortilla press, a rolling pin, press each ball of dough flat between two sheets of wax paper.</w:t>
+        <w:br/>
+        <w:t xml:space="preserve">4. Place tortilla in preheated pan and allow to cook for approximately 30 seconds, or until browned and slightly puffy. Turn tortilla over to brown on second side for approximately 30 seconds more, then transfer to a plate. Repeat process with each ball of dough. Keep tortillas covered with a towel to stay warm and moist (or a low temp oven) until ready to serve. </w:t>
+      </w:r>
+    </w:p>
+    <w:p>
+      <w:r>
+        <w:br w:type="page"/>
+      </w:r>
+    </w:p>
+    <w:p>
+      <w:pPr>
+        <w:pStyle w:val="Heading1"/>
+      </w:pPr>
+      <w:r>
+        <w:t>Baja Beer Battered Fish with Zaatar, Veggies for Fish Tacos and Guacamole in Hard Corn Shells (Traditional; US)</w:t>
       </w:r>
     </w:p>
     <w:p>
@@ -146,31 +342,47 @@
         <w:pStyle w:val="Heading4"/>
       </w:pPr>
       <w:r>
-        <w:t>Sriracha Salt</w:t>
+        <w:t>Zaatar</w:t>
       </w:r>
     </w:p>
     <w:p>
       <w:r>
-        <w:t>Sriracha Salt</w:t>
-        <w:br/>
-        <w:t>=============</w:t>
-        <w:br/>
-        <w:br/>
-        <w:t>I actually received this as a gift, but I found a recipe to make your own.</w:t>
-        <w:br/>
-        <w:br/>
-        <w:t>__Ingredients__</w:t>
-        <w:br/>
-        <w:br/>
-        <w:t>* 1 cup Salt</w:t>
-        <w:br/>
-        <w:t>* 10 tsp. Sriracha</w:t>
-        <w:br/>
-        <w:br/>
-        <w:t>Mix the two ingredients together in a bowl. Spread it out on a baking sheet lined with foil or parchment paper. Put in a 200-degree oven, then turn the oven off and let it sit overnight inside. It will clump, but place in ziplock bag and attack it with a rolling pin. Tada!</w:t>
-        <w:br/>
-        <w:br/>
-        <w:t>The effect on most food is as awesome as you'd expect but it is especially amazing with eggs. Add it to your breakfast tacos.</w:t>
+        <w:t>Zaatar</w:t>
+        <w:br/>
+        <w:t>======</w:t>
+        <w:br/>
+        <w:br/>
+        <w:t>_A.k.a. za‘tar, za’atar, zattr, etc._</w:t>
+        <w:br/>
+        <w:br/>
+        <w:t>Zaatar is a thyme-based Middle Eastern seasoning that adapts well to tacos. It has a pleasantly dry, faintly sour/bitter flavor. It goes well on savory bases like squash and lamb, and combines with other sour seasonings like lemon juice and radish.</w:t>
+        <w:br/>
+        <w:br/>
+        <w:t>There are many kinds of zaatar, some quite different; this recipe is representative, not definitive.</w:t>
+        <w:br/>
+        <w:br/>
+        <w:t>* 4 units thyme</w:t>
+        <w:br/>
+        <w:t>* 2 units oregano</w:t>
+        <w:br/>
+        <w:t>* 2 units sesame seeds</w:t>
+        <w:br/>
+        <w:t>* 0–1 unit salt</w:t>
+        <w:br/>
+        <w:t>* 1 unit sumac (to be found at a Lebanese or Syrian market, or at a yuppie grocery; in a pinch, lemon zest can substitute)</w:t>
+        <w:br/>
+        <w:t>* Other herbs to taste: fennel pollen, marjoram, cumin, etc.</w:t>
+        <w:br/>
+        <w:t>* Optional: trace olive oil or lemon juice as a binder (but not if you plan to store it)</w:t>
+        <w:br/>
+        <w:br/>
+        <w:t>Toast the sesame seeds. Grind all ingredients together using any method, stopping when the mixture is not too fine to pick up by pinching.</w:t>
+        <w:br/>
+        <w:br/>
+        <w:t>May be added to meat during cooking, or sprinkled over a finshied taco.</w:t>
+        <w:br/>
+        <w:br/>
+        <w:t>The latest theories have not ruled out the possibility of a zaatar mole.</w:t>
       </w:r>
     </w:p>
     <w:p>
@@ -178,31 +390,298 @@
         <w:pStyle w:val="Heading4"/>
       </w:pPr>
       <w:r>
-        <w:t>Traditional Taco Mixins</w:t>
+        <w:t>Veggies for Fish Tacos</w:t>
       </w:r>
     </w:p>
     <w:p>
       <w:r>
-        <w:t>Traditional Taco Mixins</w:t>
-        <w:br/>
-        <w:t>(makes about 20 servings)</w:t>
-        <w:br/>
-        <w:br/>
-        <w:t>- 1 (16 ounce) container sour cream</w:t>
-        <w:br/>
-        <w:t>- 1/4 head iceberg lettuce (rinsed, dried, shredded)</w:t>
-        <w:br/>
-        <w:t>- 1 cup shredded cheddar cheese</w:t>
-        <w:br/>
-        <w:t>- 3 diced tomatoes</w:t>
-        <w:br/>
-        <w:t>- 1 (2.25 ounce) can black olives, drained</w:t>
-        <w:br/>
-        <w:br/>
-        <w:t xml:space="preserve">Add ingredients to tacos in layers. </w:t>
-        <w:br/>
-        <w:br/>
-        <w:br/>
+        <w:t>Veggies for Fish Tacos</w:t>
+        <w:br/>
+        <w:t>======================</w:t>
+        <w:br/>
+        <w:br/>
+        <w:t>Fish tacos are a special breed, requiring different vegetable options.</w:t>
+        <w:br/>
+        <w:br/>
+        <w:t>__Assemble your veg from the following options:__</w:t>
+        <w:br/>
+        <w:br/>
+        <w:t>* Cabbage, purple, shredded</w:t>
+        <w:br/>
+        <w:t>* Cabbage, other shades, shredded</w:t>
+        <w:br/>
+        <w:t>* Radishes, sliced into thin slices</w:t>
+        <w:br/>
+        <w:t>* Red peppers, diced</w:t>
+        <w:br/>
+        <w:t>* Cherry tomatoes, sliced (if you're a heathen)</w:t>
+        <w:br/>
+        <w:t>* Cilantro, if it doesn't taste like soap to you</w:t>
+        <w:br/>
+        <w:br/>
+        <w:t>And one requirement:</w:t>
+        <w:br/>
+        <w:t>* Limes, sliced for juicing over tacos.</w:t>
+        <w:br/>
+        <w:br/>
+        <w:t>Place out your selections and assemble into your taco. Then squeeze a lime over the top.</w:t>
+      </w:r>
+    </w:p>
+    <w:p>
+      <w:pPr>
+        <w:pStyle w:val="Heading4"/>
+      </w:pPr>
+      <w:r>
+        <w:t>Guacamole</w:t>
+      </w:r>
+    </w:p>
+    <w:p>
+      <w:r>
+        <w:t>Guacamole</w:t>
+        <w:br/>
+        <w:t>=========</w:t>
+        <w:br/>
+        <w:br/>
+        <w:t>This is pretty canonical stuff right here.</w:t>
+        <w:br/>
+        <w:br/>
+        <w:t>* 1-2 ripe Hass avocados</w:t>
+        <w:br/>
+        <w:t>* half a lime</w:t>
+        <w:br/>
+        <w:t>* a clove or two of chopped garlic</w:t>
+        <w:br/>
+        <w:t>* some chopped white or yellow onion</w:t>
+        <w:br/>
+        <w:t>* salt</w:t>
+        <w:br/>
+        <w:t>* pepper</w:t>
+        <w:br/>
+        <w:t>* dry cayenne or red chile pepper powder</w:t>
+        <w:br/>
+        <w:t>* a jalapeño, if that's your thing</w:t>
+        <w:br/>
+        <w:t>* a small chopped tomato</w:t>
+        <w:br/>
+        <w:t>* a handful of chopped cilantro</w:t>
+        <w:br/>
+        <w:br/>
+        <w:t>Look, here's how this works: First, you squeeze the lime juice into your nice little ceramic bowl. Then you add the garlic, onion, spices, peppers if you're heating it up, and then **walk away**.</w:t>
+        <w:br/>
+        <w:br/>
+        <w:t>Seriously, walk away for a minute. Crack open a nice Negra Modelo and use a wedge of the other half of the lime in it. Back in your bowl, let the strong stuff marinate in that lime juice for a few minutes. It's cooking.</w:t>
+        <w:br/>
+        <w:br/>
+        <w:t xml:space="preserve">OK, now that you're back, mix in the rest of the non-avocado ingredients. If you have a pestle, now's it's time to shine. If not, use a small wooden spoon, or failing all else, a fork, you miserable lout. </w:t>
+        <w:br/>
+        <w:br/>
+        <w:t>Mash up everything but the avocado. Get it pasty if you can. Squish it all up.</w:t>
+        <w:br/>
+        <w:br/>
+        <w:t>Now you can add your avocado or two, dude. I usually go with about 1.5 avos to condiment tacos or taco-like structures for four humans of varying sizes.</w:t>
+        <w:br/>
+        <w:br/>
+        <w:t>Just in case no one ever taught you how to deal with an avocado correctly, here's a quick lesson:</w:t>
+        <w:br/>
+        <w:t>* Cut it in half, longways.</w:t>
+        <w:br/>
+        <w:t>* Smack the pit with the sharp edge of your knife and give it a sensible 90-degree twist.</w:t>
+        <w:br/>
+        <w:t>* Voila, the avocado pit is on your knife.</w:t>
+        <w:br/>
+        <w:t>* Dispose of it, unless you're not going to finish all that guac now, in which case, hang onto it and put it in the bowl with the guac before you put it in the fridge.</w:t>
+        <w:br/>
+        <w:t>* Now that your knife is free, use it to carve long slices into the flesh of your avocado, one half at a time. Cross-hatch that sucker a bit. Don't cut through the flesh.</w:t>
+        <w:br/>
+        <w:t>* Finally, get your avocado half above your nice bowl full of deliciousness, and use the skin to gently push your nice slices into the spicy soup below. Turn it inside-out, if you must, but know that you can minimize the amount of avocado that gets all over your hands if you do this just right.</w:t>
+        <w:br/>
+        <w:br/>
+        <w:t>To finish up your guacamole, mash your avocado up a bit and gently mix it into the magical citric-spice-tomato concoction. We're done here.</w:t>
+        <w:br/>
+        <w:br/>
+        <w:t>_Thanks to [The Awl](http://www.theawl.com/2010/02/half-baked-guacamole-by-the-ceviche-method) for limited inspiration regarding the limey and drinky parts._</w:t>
+      </w:r>
+    </w:p>
+    <w:p>
+      <w:pPr>
+        <w:pStyle w:val="Heading4"/>
+      </w:pPr>
+      <w:r>
+        <w:t>Hard Corn Shells (Traditional; US)</w:t>
+      </w:r>
+    </w:p>
+    <w:p>
+      <w:r>
+        <w:t>Hard Corn Shells (Traditional; US)</w:t>
+        <w:br/>
+        <w:t>======================</w:t>
+        <w:br/>
+        <w:br/>
+        <w:t>Mistakenly thought by many to be traditionally Mexican, hard shells were actually popularized in the US in the mid-20th century.</w:t>
+        <w:br/>
+        <w:br/>
+        <w:t>While they can certainly be made at home (if you have access to a deep-fryer), the best method of obtaining hard taco shells is to head to the grocery store.</w:t>
+      </w:r>
+    </w:p>
+    <w:p>
+      <w:r>
+        <w:br w:type="page"/>
+      </w:r>
+    </w:p>
+    <w:p>
+      <w:pPr>
+        <w:pStyle w:val="Heading1"/>
+      </w:pPr>
+      <w:r>
+        <w:t>Delengua (Beef Tongue) with Zaatar, Drunken Green Beans and Cashew Cheeze in Hard Corn Shells (Traditional; US)</w:t>
+      </w:r>
+    </w:p>
+    <w:p>
+      <w:pPr>
+        <w:pStyle w:val="Heading4"/>
+      </w:pPr>
+      <w:r>
+        <w:t>Delengua (Beef Tongue)</w:t>
+      </w:r>
+    </w:p>
+    <w:p>
+      <w:r>
+        <w:t>Delengua (Beef Tongue)</w:t>
+        <w:br/>
+        <w:t>======================</w:t>
+        <w:br/>
+        <w:br/>
+        <w:t>Entertaining? Wanna go exotic? Got a little bit of time? Makes in the neighborhood of 20 tacos.</w:t>
+        <w:br/>
+        <w:br/>
+        <w:t>__Ingredients__</w:t>
+        <w:br/>
+        <w:br/>
+        <w:t>* 1 1/2 pounds of cow tongue</w:t>
+        <w:br/>
+        <w:t>* 1/2 onion</w:t>
+        <w:br/>
+        <w:t>* 2 bay leaves</w:t>
+        <w:br/>
+        <w:t>* 1 quart chicken stock</w:t>
+        <w:br/>
+        <w:t>* 6 cilantro stems</w:t>
+        <w:br/>
+        <w:t>* 1 small carrot, peeled and roughly chopped</w:t>
+        <w:br/>
+        <w:t>* 2 cloves garlic</w:t>
+        <w:br/>
+        <w:t>* 2 tablespoons Canola Oil</w:t>
+        <w:br/>
+        <w:br/>
+        <w:t>__Directions__</w:t>
+        <w:br/>
+        <w:br/>
+        <w:t xml:space="preserve">1. Combine tongue, onion, bay leaves, carrot, and garlic in a saucepan. </w:t>
+        <w:br/>
+        <w:t xml:space="preserve">2. Add stock until mostly covered. </w:t>
+        <w:br/>
+        <w:t>3. Bring to a boil over high heat, reduce to a simmer, cover with lid, and cook four to six hours until completely tender (depends on the size of the tongue).</w:t>
+        <w:br/>
+        <w:t>4. Add water as necessary to keep the tongue mostly submerged.</w:t>
+        <w:br/>
+        <w:t xml:space="preserve">5. Move tongue to a cutting board. </w:t>
+        <w:br/>
+        <w:t xml:space="preserve">6. Strain stock and chuck the solids, keeping the liquid for later. </w:t>
+        <w:br/>
+        <w:t xml:space="preserve">7. Peel the outer membrane off the tongue and discard. Chop tongue into 1/2-inch pieces. </w:t>
+        <w:br/>
+        <w:br/>
+        <w:t xml:space="preserve">When ready to serve, heat oil in a large non-stick skillet set over medium-high heat until shimmering. Add tongue and cook, stirring occasionally, until tongue is well browned on all sides, 5 to 8 minutes total. </w:t>
+        <w:br/>
+        <w:br/>
+        <w:t>NOTE: The first seven steps can be done well in advance. Should keep in fridge up to five days.</w:t>
+      </w:r>
+    </w:p>
+    <w:p>
+      <w:pPr>
+        <w:pStyle w:val="Heading4"/>
+      </w:pPr>
+      <w:r>
+        <w:t>Zaatar</w:t>
+      </w:r>
+    </w:p>
+    <w:p>
+      <w:r>
+        <w:t>Zaatar</w:t>
+        <w:br/>
+        <w:t>======</w:t>
+        <w:br/>
+        <w:br/>
+        <w:t>_A.k.a. za‘tar, za’atar, zattr, etc._</w:t>
+        <w:br/>
+        <w:br/>
+        <w:t>Zaatar is a thyme-based Middle Eastern seasoning that adapts well to tacos. It has a pleasantly dry, faintly sour/bitter flavor. It goes well on savory bases like squash and lamb, and combines with other sour seasonings like lemon juice and radish.</w:t>
+        <w:br/>
+        <w:br/>
+        <w:t>There are many kinds of zaatar, some quite different; this recipe is representative, not definitive.</w:t>
+        <w:br/>
+        <w:br/>
+        <w:t>* 4 units thyme</w:t>
+        <w:br/>
+        <w:t>* 2 units oregano</w:t>
+        <w:br/>
+        <w:t>* 2 units sesame seeds</w:t>
+        <w:br/>
+        <w:t>* 0–1 unit salt</w:t>
+        <w:br/>
+        <w:t>* 1 unit sumac (to be found at a Lebanese or Syrian market, or at a yuppie grocery; in a pinch, lemon zest can substitute)</w:t>
+        <w:br/>
+        <w:t>* Other herbs to taste: fennel pollen, marjoram, cumin, etc.</w:t>
+        <w:br/>
+        <w:t>* Optional: trace olive oil or lemon juice as a binder (but not if you plan to store it)</w:t>
+        <w:br/>
+        <w:br/>
+        <w:t>Toast the sesame seeds. Grind all ingredients together using any method, stopping when the mixture is not too fine to pick up by pinching.</w:t>
+        <w:br/>
+        <w:br/>
+        <w:t>May be added to meat during cooking, or sprinkled over a finshied taco.</w:t>
+        <w:br/>
+        <w:br/>
+        <w:t>The latest theories have not ruled out the possibility of a zaatar mole.</w:t>
+      </w:r>
+    </w:p>
+    <w:p>
+      <w:pPr>
+        <w:pStyle w:val="Heading4"/>
+      </w:pPr>
+      <w:r>
+        <w:t>Drunken Green Beans</w:t>
+      </w:r>
+    </w:p>
+    <w:p>
+      <w:r>
+        <w:t>Drunken Green Beans</w:t>
+        <w:br/>
+        <w:t>===================</w:t>
+        <w:br/>
+        <w:br/>
+        <w:t>Green beans are fine. Green beans cooked in beer are better. Maybe even the best.</w:t>
+        <w:br/>
+        <w:br/>
+        <w:t>* 1 Surly fist full of green beans</w:t>
+        <w:br/>
+        <w:t>* half a beer</w:t>
+        <w:br/>
+        <w:t>* quarter cup vegetable broth</w:t>
+        <w:br/>
+        <w:t>* 2 cloves garlic</w:t>
+        <w:br/>
+        <w:t>* 1 Tbsp olive oil</w:t>
+        <w:br/>
+        <w:t>* some salt, whatever</w:t>
+        <w:br/>
+        <w:br/>
+        <w:t xml:space="preserve">First peel and dice the garlic and sauté it in the olive oil. Before it gets all burned and ruined, add the beer and vegetable broth. </w:t>
+        <w:br/>
+        <w:t xml:space="preserve">  </w:t>
+        <w:br/>
+        <w:t>As the liquid comes to a boil, cut the green beans up. Add the green beans and a pinch of salt and let them simmer for about five minutes. If you like your beans on the softer side you can let it go a little longer. But the trick is to pull them right after the color starts to turn and you've just made a delicious addition to any taco.</w:t>
       </w:r>
     </w:p>
     <w:p>
@@ -241,375 +720,6 @@
         <w:t>Add the soaked cashews, salt, nutritional yeast, jalepeno and the lemon juice in a blender or food processor. Blend on high and stir frequently scraping down the sides of the bowl. Keep processing the mixture until it is very smooth, and there are no lumps.</w:t>
         <w:br/>
         <w:t xml:space="preserve">Fold in the lemon zest (optional) and add to a serving bowl. You can also add a bit more water to get more of a creamy texture and store in a squeeze bottle (That's my preference anyway). </w:t>
-        <w:br/>
-      </w:r>
-    </w:p>
-    <w:p>
-      <w:pPr>
-        <w:pStyle w:val="Heading4"/>
-      </w:pPr>
-      <w:r>
-        <w:t>Hard Corn Shells (Traditional; US)</w:t>
-      </w:r>
-    </w:p>
-    <w:p>
-      <w:r>
-        <w:t>Hard Corn Shells (Traditional; US)</w:t>
-        <w:br/>
-        <w:t>======================</w:t>
-        <w:br/>
-        <w:br/>
-        <w:t>Mistakenly thought by many to be traditionally Mexican, hard shells were actually popularized in the US in the mid-20th century.</w:t>
-        <w:br/>
-        <w:br/>
-        <w:t>While they can certainly be made at home (if you have access to a deep-fryer), the best method of obtaining hard taco shells is to head to the grocery store.</w:t>
-      </w:r>
-    </w:p>
-    <w:p>
-      <w:r>
-        <w:br w:type="page"/>
-      </w:r>
-    </w:p>
-    <w:p>
-      <w:pPr>
-        <w:pStyle w:val="Heading1"/>
-      </w:pPr>
-      <w:r>
-        <w:t>Basic Shredded Chicken with Mahi Mahi Rub, Tomatoes (Traditional; US) and Pickled Vegetables in Fresh Corn Tortillas</w:t>
-      </w:r>
-    </w:p>
-    <w:p>
-      <w:pPr>
-        <w:pStyle w:val="Heading4"/>
-      </w:pPr>
-      <w:r>
-        <w:t>Basic Shredded Chicken</w:t>
-      </w:r>
-    </w:p>
-    <w:p>
-      <w:r>
-        <w:t>Basic Shredded Chicken</w:t>
-        <w:br/>
-        <w:t>======================</w:t>
-        <w:br/>
-        <w:br/>
-        <w:t>This recipe creates enough shredded chicken for 2 to 3 meals. It's a savory, universal base; once cooked, you can supplement with any number of spices or treatments to make tacos, taquitos, soups, enchiladas ... even Italian or Indian applications if you like.</w:t>
-        <w:br/>
-        <w:br/>
-        <w:t>__In the Crockpot__</w:t>
-        <w:br/>
-        <w:br/>
-        <w:t>* 4-5 lbs. boneless skinless chicken breast</w:t>
-        <w:br/>
-        <w:t>* 1 can chicken broth</w:t>
-        <w:br/>
-        <w:t>* 1 tsp chili powder</w:t>
-        <w:br/>
-        <w:t>* 1/2 tsp cumin</w:t>
-        <w:br/>
-        <w:t>* 1/2 tsp garlic powder</w:t>
-        <w:br/>
-        <w:t>* 1/2 tsp oregano</w:t>
-        <w:br/>
-        <w:t>* kosher salt</w:t>
-        <w:br/>
-        <w:t>* black pepper</w:t>
-        <w:br/>
-        <w:br/>
-        <w:t>Salt the chicken breasts (be reasonably generous here), then crack some black pepper over each. In your crockpot, mix garlic powder, chili powder, cumin and oregano into the broth. Place chicken in crockpot, then cook on low for 8 hours.</w:t>
-        <w:br/>
-        <w:br/>
-        <w:t>When the chicken is done, attack each piece with two forks to shred. Do this on a Sunday and you'll have an easy time putting together meals throughout the week.</w:t>
-        <w:br/>
-        <w:br/>
-        <w:t>I often give this a quick simmer with a bit of water and [universal taco seasoning](/seasonings/universal_taco_seasoning.md) for taco filling. Or throw it into tortilla soup. Or make some sweet [taquitos](/like_tacos/baked_taquitos.md). Or just add some barbecue sauce to a handful of chicken, and toss it onto a soft roll for a quick sandwich. Man *can* live on tacos alone, but one doesn't have to.</w:t>
-      </w:r>
-    </w:p>
-    <w:p>
-      <w:pPr>
-        <w:pStyle w:val="Heading4"/>
-      </w:pPr>
-      <w:r>
-        <w:t>Mahi Mahi Rub</w:t>
-      </w:r>
-    </w:p>
-    <w:p>
-      <w:r>
-        <w:t>Mahi Mahi Rub</w:t>
-        <w:br/>
-        <w:t>==============</w:t>
-        <w:br/>
-        <w:br/>
-        <w:t>A rub for Mahi Mahi, if fish tacos be what you're fancying:</w:t>
-        <w:br/>
-        <w:br/>
-        <w:t>* 1 Part spicy chili powder</w:t>
-        <w:br/>
-        <w:t>* 1 Part salt</w:t>
-        <w:br/>
-        <w:t>* 1 Part ground cumin</w:t>
-        <w:br/>
-        <w:t>* 1/2 Part chopped cilantro</w:t>
-        <w:br/>
-        <w:t>* 1/2 Part cayenne</w:t>
-        <w:br/>
-        <w:t>* 1/2 Part pepper</w:t>
-        <w:br/>
-        <w:t>* 1/2 Part oregano</w:t>
-        <w:br/>
-        <w:t>* 1/2 Part onion powder</w:t>
-        <w:br/>
-        <w:t>* 1/2 Part garlic powder</w:t>
-        <w:br/>
-        <w:br/>
-        <w:t>You choose your measurements and enjoy!</w:t>
-      </w:r>
-    </w:p>
-    <w:p>
-      <w:pPr>
-        <w:pStyle w:val="Heading4"/>
-      </w:pPr>
-      <w:r>
-        <w:t>Tomatoes (Traditional; US)</w:t>
-      </w:r>
-    </w:p>
-    <w:p>
-      <w:r>
-        <w:t>Tomatoes (Traditional; US)</w:t>
-        <w:br/>
-        <w:t>======================</w:t>
-        <w:br/>
-        <w:br/>
-        <w:t>Adding a bit of coolness and moisture, tomatoes are a staple ingredient of the American taco. The better the tomato the more flavor they will impart, but even a sub-sandard grocery store tomato has a place in a traditional taco.</w:t>
-        <w:br/>
-        <w:br/>
-        <w:t>* Tomatoes (diced)</w:t>
-        <w:br/>
-        <w:t>* Cherry Tomatoes (quartered)</w:t>
-        <w:br/>
-        <w:t>* Grape Tomatoes (sliced)</w:t>
-      </w:r>
-    </w:p>
-    <w:p>
-      <w:pPr>
-        <w:pStyle w:val="Heading4"/>
-      </w:pPr>
-      <w:r>
-        <w:t>Pickled Vegetables</w:t>
-      </w:r>
-    </w:p>
-    <w:p>
-      <w:r>
-        <w:t>Pickled Vegetables</w:t>
-        <w:br/>
-        <w:t>==================</w:t>
-        <w:br/>
-        <w:br/>
-        <w:t>__Whisk:__</w:t>
-        <w:br/>
-        <w:br/>
-        <w:t>* 1/4 cup rice vinegar</w:t>
-        <w:br/>
-        <w:t>* 2 teaspoons sugar</w:t>
-        <w:br/>
-        <w:t>* 1 teaspoon soy sauce</w:t>
-        <w:br/>
-        <w:t>* 1 teaspoon fish sauce</w:t>
-        <w:br/>
-        <w:t>* Some red pepper flakes</w:t>
-        <w:br/>
-        <w:br/>
-        <w:t>__Then toss in some sliced vegetables. Suggestions include:__</w:t>
-        <w:br/>
-        <w:br/>
-        <w:t>* cucumbers</w:t>
-        <w:br/>
-        <w:t>* carrots</w:t>
-        <w:br/>
-        <w:t>* onions</w:t>
-        <w:br/>
-        <w:t>* radishes</w:t>
-        <w:br/>
-        <w:br/>
-        <w:t>Mix, cover and chill in fridge for at least 30 minutes before using.</w:t>
-      </w:r>
-    </w:p>
-    <w:p>
-      <w:pPr>
-        <w:pStyle w:val="Heading4"/>
-      </w:pPr>
-      <w:r>
-        <w:t>Fresh Corn Tortillas</w:t>
-      </w:r>
-    </w:p>
-    <w:p>
-      <w:r>
-        <w:t>Fresh Corn Tortillas</w:t>
-        <w:br/>
-        <w:t>===================</w:t>
-        <w:br/>
-        <w:br/>
-        <w:t>This is the only way to go. So worth it. Makes roughly 15 tortillas.</w:t>
-        <w:br/>
-        <w:br/>
-        <w:t>* 1 3/4 cups masa harina</w:t>
-        <w:br/>
-        <w:t>* 1 1/8 cups water</w:t>
-        <w:br/>
-        <w:br/>
-        <w:t>1. In a medium bowl, mix together masa harina and hot water until thoroughly combined. Turn dough onto a clean surface and knead until pliable and smooth. If dough is too sticky, add more masa harina; if it begins to dry out, sprinkle with water. Cover dough tightly with plastic wrap and allow to stand for 30 minutes.</w:t>
-        <w:br/>
-        <w:t>2. Preheat a cast iron skillet or griddle to medium-high.</w:t>
-        <w:br/>
-        <w:t>3. Divide dough into 15 equal-size balls. Using a tortilla press, a rolling pin, press each ball of dough flat between two sheets of wax paper.</w:t>
-        <w:br/>
-        <w:t xml:space="preserve">4. Place tortilla in preheated pan and allow to cook for approximately 30 seconds, or until browned and slightly puffy. Turn tortilla over to brown on second side for approximately 30 seconds more, then transfer to a plate. Repeat process with each ball of dough. Keep tortillas covered with a towel to stay warm and moist (or a low temp oven) until ready to serve. </w:t>
-      </w:r>
-    </w:p>
-    <w:p>
-      <w:r>
-        <w:br w:type="page"/>
-      </w:r>
-    </w:p>
-    <w:p>
-      <w:pPr>
-        <w:pStyle w:val="Heading1"/>
-      </w:pPr>
-      <w:r>
-        <w:t>Red Cabbage Filling with Sriracha Salt, Potato Hash and Mango Lime Salsa in Hard Corn Shells (Traditional; US)</w:t>
-      </w:r>
-    </w:p>
-    <w:p>
-      <w:pPr>
-        <w:pStyle w:val="Heading4"/>
-      </w:pPr>
-      <w:r>
-        <w:t>Red Cabbage Filling</w:t>
-      </w:r>
-    </w:p>
-    <w:p>
-      <w:r>
-        <w:t>Red Cabbage Filling</w:t>
-        <w:br/>
-        <w:t>===================================</w:t>
-        <w:br/>
-        <w:br/>
-        <w:t>* 1/2 head of red cabbage, shredded</w:t>
-        <w:br/>
-        <w:t>* 3 chopped green onions</w:t>
-        <w:br/>
-        <w:t>* 1/2 bunch of finely chopped cilantro</w:t>
-        <w:br/>
-        <w:t>* 2-3 squeezed limes</w:t>
-        <w:br/>
-        <w:br/>
-        <w:t>1. Mix all ingredients in large bowl</w:t>
-      </w:r>
-    </w:p>
-    <w:p>
-      <w:pPr>
-        <w:pStyle w:val="Heading4"/>
-      </w:pPr>
-      <w:r>
-        <w:t>Sriracha Salt</w:t>
-      </w:r>
-    </w:p>
-    <w:p>
-      <w:r>
-        <w:t>Sriracha Salt</w:t>
-        <w:br/>
-        <w:t>=============</w:t>
-        <w:br/>
-        <w:br/>
-        <w:t>I actually received this as a gift, but I found a recipe to make your own.</w:t>
-        <w:br/>
-        <w:br/>
-        <w:t>__Ingredients__</w:t>
-        <w:br/>
-        <w:br/>
-        <w:t>* 1 cup Salt</w:t>
-        <w:br/>
-        <w:t>* 10 tsp. Sriracha</w:t>
-        <w:br/>
-        <w:br/>
-        <w:t>Mix the two ingredients together in a bowl. Spread it out on a baking sheet lined with foil or parchment paper. Put in a 200-degree oven, then turn the oven off and let it sit overnight inside. It will clump, but place in ziplock bag and attack it with a rolling pin. Tada!</w:t>
-        <w:br/>
-        <w:br/>
-        <w:t>The effect on most food is as awesome as you'd expect but it is especially amazing with eggs. Add it to your breakfast tacos.</w:t>
-      </w:r>
-    </w:p>
-    <w:p>
-      <w:pPr>
-        <w:pStyle w:val="Heading4"/>
-      </w:pPr>
-      <w:r>
-        <w:t>Potato Hash</w:t>
-      </w:r>
-    </w:p>
-    <w:p>
-      <w:r>
-        <w:t>Potato Hash</w:t>
-        <w:br/>
-        <w:t>===================</w:t>
-        <w:br/>
-        <w:br/>
-        <w:t xml:space="preserve">* 6 or so small yukon gold poatoes </w:t>
-        <w:br/>
-        <w:t>* 4 green onion, chopped</w:t>
-        <w:br/>
-        <w:t>* 1/2 small can of green chiles</w:t>
-        <w:br/>
-        <w:t>* olive oil</w:t>
-        <w:br/>
-        <w:t>* coarse salt</w:t>
-        <w:br/>
-        <w:t>* 1/4t chili powder</w:t>
-        <w:br/>
-        <w:t>* dash cumin</w:t>
-        <w:br/>
-        <w:t>* 1/4t garlic powder</w:t>
-        <w:br/>
-        <w:t>* Nutrional yeast (optional)</w:t>
-        <w:br/>
-        <w:br/>
-        <w:br/>
-        <w:t>Peel and dice potatoes, throw in a pan with a 1/4 or so of water, cover and cook on medium-high until potatoes are soft.</w:t>
-        <w:br/>
-        <w:t xml:space="preserve">Once potatoes are soft, lower to medium heat add green onions, chiles, spices and olive oil. Cook until hash-like. BOOM. </w:t>
-      </w:r>
-    </w:p>
-    <w:p>
-      <w:pPr>
-        <w:pStyle w:val="Heading4"/>
-      </w:pPr>
-      <w:r>
-        <w:t>Mango Lime Salsa</w:t>
-      </w:r>
-    </w:p>
-    <w:p>
-      <w:r>
-        <w:t>Mango Lime Salsa</w:t>
-        <w:br/>
-        <w:t>======================</w:t>
-        <w:br/>
-        <w:br/>
-        <w:t>This fresh mango salsa is sweet, tangy, and simple. It pairs exceedingly well with Garlic Lime Sauce for delicious fish tacos. The recipe is a simplified version of the [mango salsa](http://www.loveandoliveoil.com/2008/04/fish-tacos-with-mango-salsa.html) on Love and Oil.</w:t>
-        <w:br/>
-        <w:br/>
-        <w:t>In a bowl, combine:</w:t>
-        <w:br/>
-        <w:t xml:space="preserve">* 2 ripe fresh mangoes, chopped </w:t>
-        <w:br/>
-        <w:t>* 1/2 cup diced sweet onion</w:t>
-        <w:br/>
-        <w:t>* 1-2 tablespoons chopped fresh cilantro</w:t>
-        <w:br/>
-        <w:t>* Juice of 1 fresh lime</w:t>
-        <w:br/>
-        <w:t>* (optional): 1/2 fresh jalapeno, diced</w:t>
-        <w:br/>
-        <w:br/>
-        <w:t>Stir and serve.</w:t>
         <w:br/>
       </w:r>
     </w:p>

</xml_diff>

<commit_message>
Added a few comments.
</commit_message>
<xml_diff>
--- a/Random_Taco_Cookbook.docx
+++ b/Random_Taco_Cookbook.docx
@@ -14,7 +14,7 @@
       <w:r>
         <w:drawing>
           <wp:inline xmlns:a="http://schemas.openxmlformats.org/drawingml/2006/main" xmlns:pic="http://schemas.openxmlformats.org/drawingml/2006/picture">
-            <wp:extent cx="5029200" cy="6705600"/>
+            <wp:extent cx="5029200" cy="3325558"/>
             <wp:docPr id="1" name="Picture 1"/>
             <wp:cNvGraphicFramePr>
               <a:graphicFrameLocks noChangeAspect="1"/>
@@ -35,7 +35,7 @@
                   <pic:spPr>
                     <a:xfrm>
                       <a:off x="0" y="0"/>
-                      <a:ext cx="5029200" cy="6705600"/>
+                      <a:ext cx="5029200" cy="3325558"/>
                     </a:xfrm>
                     <a:prstGeom prst="rect"/>
                   </pic:spPr>
@@ -79,7 +79,7 @@
         <w:pStyle w:val="Heading1"/>
       </w:pPr>
       <w:r>
-        <w:t>Moroccan Lamb with Packaged Seasonings, Drunken Green Beans and Phoning it in Pico de Gallo in Fresh Corn Tortillas</w:t>
+        <w:t>Overly Seasoned Ground Beef with Zaatar, Green Chile Cabbage Salad and Beet Salsa in Hard Corn Shells (Traditional; US)</w:t>
       </w:r>
     </w:p>
     <w:p>
@@ -87,254 +87,26 @@
         <w:pStyle w:val="Heading4"/>
       </w:pPr>
       <w:r>
-        <w:t>Moroccan Lamb</w:t>
+        <w:t>Overly Seasoned Ground Beef</w:t>
       </w:r>
     </w:p>
     <w:p>
       <w:r>
-        <w:t>Moroccan Lamb</w:t>
-        <w:br/>
-        <w:t>=============</w:t>
-        <w:br/>
-        <w:br/>
-        <w:t>A Differently Spiced Meat Than Your Usual Taco</w:t>
-        <w:br/>
-        <w:t>----------------------------------------------</w:t>
-        <w:br/>
-        <w:br/>
-        <w:t>* 500 g ground lamb</w:t>
-        <w:br/>
-        <w:t>* 20 g Ras al Hanout spice. My mix contains:</w:t>
-        <w:br/>
-        <w:t xml:space="preserve">    * Paprika</w:t>
-        <w:br/>
-        <w:t xml:space="preserve">    * Cinnamon</w:t>
-        <w:br/>
-        <w:t xml:space="preserve">    * Allspice</w:t>
-        <w:br/>
-        <w:t xml:space="preserve">    * Clove</w:t>
-        <w:br/>
-        <w:t xml:space="preserve">    * Toasted Mustard</w:t>
-        <w:br/>
-        <w:t xml:space="preserve">    * Cumin</w:t>
-        <w:br/>
-        <w:t xml:space="preserve">    * Caraway</w:t>
-        <w:br/>
-        <w:t xml:space="preserve">    * Black Pepper</w:t>
-        <w:br/>
-        <w:t>* 10 g fresh lemon zest or 10 g finely ground Black Lemon Omani (Moroccoan dried preserved lemon)</w:t>
-        <w:br/>
-        <w:br/>
-        <w:t>Mix together and brown.</w:t>
-        <w:br/>
-      </w:r>
-    </w:p>
-    <w:p>
-      <w:pPr>
-        <w:pStyle w:val="Heading4"/>
-      </w:pPr>
-      <w:r>
-        <w:t>Packaged Seasonings</w:t>
-      </w:r>
-    </w:p>
-    <w:p>
-      <w:r>
-        <w:t>Packaged Seasonings</w:t>
-        <w:br/>
-        <w:t>==============</w:t>
-        <w:br/>
-        <w:br/>
-        <w:t>Lest we be accused of snobbery, let's acknowledge that a taco is a taco, and taco night can be well-served by not having to think at all.</w:t>
-        <w:br/>
-        <w:br/>
-        <w:t>Feel free to use the pre-packaged seasoning of your choice. When I'm in an old-school mood, I head straight for...</w:t>
-        <w:br/>
-        <w:br/>
-        <w:t>* Old El Paso Taco Seasoning</w:t>
-        <w:br/>
-      </w:r>
-    </w:p>
-    <w:p>
-      <w:pPr>
-        <w:pStyle w:val="Heading4"/>
-      </w:pPr>
-      <w:r>
-        <w:t>Drunken Green Beans</w:t>
-      </w:r>
-    </w:p>
-    <w:p>
-      <w:r>
-        <w:t>Drunken Green Beans</w:t>
-        <w:br/>
-        <w:t>===================</w:t>
-        <w:br/>
-        <w:br/>
-        <w:t>Green beans are fine. Green beans cooked in beer are better. Maybe even the best.</w:t>
-        <w:br/>
-        <w:br/>
-        <w:t>* 1 Surly fist full of green beans</w:t>
-        <w:br/>
-        <w:t>* half a beer</w:t>
-        <w:br/>
-        <w:t>* quarter cup vegetable broth</w:t>
-        <w:br/>
-        <w:t>* 2 cloves garlic</w:t>
-        <w:br/>
-        <w:t>* 1 Tbsp olive oil</w:t>
-        <w:br/>
-        <w:t>* some salt, whatever</w:t>
-        <w:br/>
-        <w:br/>
-        <w:t xml:space="preserve">First peel and dice the garlic and sauté it in the olive oil. Before it gets all burned and ruined, add the beer and vegetable broth. </w:t>
-        <w:br/>
-        <w:t xml:space="preserve">  </w:t>
-        <w:br/>
-        <w:t>As the liquid comes to a boil, cut the green beans up. Add the green beans and a pinch of salt and let them simmer for about five minutes. If you like your beans on the softer side you can let it go a little longer. But the trick is to pull them right after the color starts to turn and you've just made a delicious addition to any taco.</w:t>
-      </w:r>
-    </w:p>
-    <w:p>
-      <w:pPr>
-        <w:pStyle w:val="Heading4"/>
-      </w:pPr>
-      <w:r>
-        <w:t>Phoning it in Pico de Gallo</w:t>
-      </w:r>
-    </w:p>
-    <w:p>
-      <w:r>
-        <w:t>Phoning it in Pico de Gallo</w:t>
+        <w:t>Overly Seasoned Ground Beef</w:t>
         <w:br/>
         <w:t>===========================</w:t>
         <w:br/>
         <w:br/>
-        <w:t>_Super Quick &amp; Easy Pico_</w:t>
+        <w:t>I enjoy tripling (or more) the generic store bought taco seasoning when rendering my ground beef.</w:t>
         <w:br/>
         <w:br/>
-        <w:br/>
-        <w:t>* 1 pint grape tomatoes, quartered (make your kids do this part)</w:t>
-        <w:br/>
-        <w:t>* 3 tablespoons finely chopped white onion</w:t>
-        <w:br/>
-        <w:t>* Coarse salt</w:t>
-        <w:br/>
-        <w:t>* Squeeze of lime</w:t>
-        <w:br/>
-        <w:t>* As many finely chopped red (or green) jalapeños as you want (optional)</w:t>
+        <w:t>I've found that while with most cooking, you can in fact over season pretty easily, that's not the case with taco ground beef.</w:t>
         <w:br/>
         <w:br/>
-        <w:t>Combine the tomatoes, cilantro and onion together in a bowl. Season to taste with salt and lime.</w:t>
+        <w:t>I will aggressively season the beef, even adding additional cumin and garlic.</w:t>
         <w:br/>
         <w:br/>
-        <w:t>Reserve some of this mixture for kids, and then add as much jalapeño as you like to the remaining mixture for the non wimps.</w:t>
-      </w:r>
-    </w:p>
-    <w:p>
-      <w:pPr>
-        <w:pStyle w:val="Heading4"/>
-      </w:pPr>
-      <w:r>
-        <w:t>Fresh Corn Tortillas</w:t>
-      </w:r>
-    </w:p>
-    <w:p>
-      <w:r>
-        <w:t>Fresh Corn Tortillas</w:t>
-        <w:br/>
-        <w:t>===================</w:t>
-        <w:br/>
-        <w:br/>
-        <w:t>This is the only way to go. So worth it. Makes roughly 15 tortillas.</w:t>
-        <w:br/>
-        <w:br/>
-        <w:t>* 1 3/4 cups masa harina</w:t>
-        <w:br/>
-        <w:t>* 1 1/8 cups water</w:t>
-        <w:br/>
-        <w:br/>
-        <w:t>1. In a medium bowl, mix together masa harina and hot water until thoroughly combined. Turn dough onto a clean surface and knead until pliable and smooth. If dough is too sticky, add more masa harina; if it begins to dry out, sprinkle with water. Cover dough tightly with plastic wrap and allow to stand for 30 minutes.</w:t>
-        <w:br/>
-        <w:t>2. Preheat a cast iron skillet or griddle to medium-high.</w:t>
-        <w:br/>
-        <w:t>3. Divide dough into 15 equal-size balls. Using a tortilla press, a rolling pin, press each ball of dough flat between two sheets of wax paper.</w:t>
-        <w:br/>
-        <w:t xml:space="preserve">4. Place tortilla in preheated pan and allow to cook for approximately 30 seconds, or until browned and slightly puffy. Turn tortilla over to brown on second side for approximately 30 seconds more, then transfer to a plate. Repeat process with each ball of dough. Keep tortillas covered with a towel to stay warm and moist (or a low temp oven) until ready to serve. </w:t>
-      </w:r>
-    </w:p>
-    <w:p>
-      <w:r>
-        <w:br w:type="page"/>
-      </w:r>
-    </w:p>
-    <w:p>
-      <w:pPr>
-        <w:pStyle w:val="Heading1"/>
-      </w:pPr>
-      <w:r>
-        <w:t>Baja Beer Battered Fish with Zaatar, Veggies for Fish Tacos and Guacamole in Hard Corn Shells (Traditional; US)</w:t>
-      </w:r>
-    </w:p>
-    <w:p>
-      <w:pPr>
-        <w:pStyle w:val="Heading4"/>
-      </w:pPr>
-      <w:r>
-        <w:t>Baja Beer Battered Fish</w:t>
-      </w:r>
-    </w:p>
-    <w:p>
-      <w:r>
-        <w:t>Baja Beer Battered Fish</w:t>
-        <w:br/>
-        <w:t>========================</w:t>
-        <w:br/>
-        <w:br/>
-        <w:t>This is the beer battered fish for [Baja fish tacos](../full_tacos/baja_fish_tacos.md).</w:t>
-        <w:br/>
-        <w:br/>
-        <w:t>Batter</w:t>
-        <w:br/>
-        <w:t>-------</w:t>
-        <w:br/>
-        <w:br/>
-        <w:t>* 1/2 c flour</w:t>
-        <w:br/>
-        <w:t>* 1/4 c baking powder</w:t>
-        <w:br/>
-        <w:t>* 1 egg</w:t>
-        <w:br/>
-        <w:t>* 1/2 c beer (Tecate!)</w:t>
-        <w:br/>
-        <w:t>* 1 tsp salt</w:t>
-        <w:br/>
-        <w:t>* 1 tsp chili powder (paprika, salt, garlic salt)</w:t>
-        <w:br/>
-        <w:t>* 2 tsp parsley</w:t>
-        <w:br/>
-        <w:br/>
-        <w:t>Beat the eggs and fold all batter ingredients until smooth.</w:t>
-        <w:br/>
-        <w:t>Add flour to make it thicker or add beer to make it thinner.</w:t>
-        <w:br/>
-        <w:t>If you have time let the batter chill for a couple hours.</w:t>
-        <w:br/>
-        <w:br/>
-        <w:t>Fish</w:t>
-        <w:br/>
-        <w:t>------</w:t>
-        <w:br/>
-        <w:br/>
-        <w:t>* 1 lb. cod fillet, grouper, or similar white fish, the fresher the better</w:t>
-        <w:br/>
-        <w:br/>
-        <w:t>* Cut fish into small chunks.</w:t>
-        <w:br/>
-        <w:t>* Fill a pan with oil and heat until approx. 375 F.</w:t>
-        <w:br/>
-        <w:t>* Fill a bowl with about a cup of flour and keep it next to the batter bowl.</w:t>
-        <w:br/>
-        <w:t>* Dip a fish piece into flour then into the batter.</w:t>
-        <w:br/>
-        <w:t>* Fry for 4-5 minutes, turning halfway through. Drain on a paper towel.</w:t>
+        <w:t>This basically seasons the entire taco, so you can spend less time prepping all of the toppings.</w:t>
       </w:r>
     </w:p>
     <w:p>
@@ -390,41 +162,58 @@
         <w:pStyle w:val="Heading4"/>
       </w:pPr>
       <w:r>
-        <w:t>Veggies for Fish Tacos</w:t>
+        <w:t>Green Chile Cabbage Salad</w:t>
       </w:r>
     </w:p>
     <w:p>
       <w:r>
-        <w:t>Veggies for Fish Tacos</w:t>
+        <w:t>### Green Chile Cabbage Salad with Seared Corn</w:t>
         <w:br/>
-        <w:t>======================</w:t>
+        <w:t>This isn't a tradition, or even particularly traditional -- except in my apartment in Oakland, where I make this for myself ever time I make pork tacos.</w:t>
         <w:br/>
         <w:br/>
-        <w:t>Fish tacos are a special breed, requiring different vegetable options.</w:t>
+        <w:t>#### Ingredients</w:t>
+        <w:br/>
+        <w:t>* 1 green cabbage</w:t>
+        <w:br/>
+        <w:t>* 4 limes</w:t>
+        <w:br/>
+        <w:t>* 2 ears corn, or roughly two cups of corn kernels (adjust to desired corn-y-ness)</w:t>
+        <w:br/>
+        <w:t>* Dried, Powdered New Mexico Green Chile, to taste</w:t>
+        <w:br/>
+        <w:t>* Salt, to taste</w:t>
+        <w:br/>
+        <w:t>* Olive oil</w:t>
+        <w:br/>
+        <w:t>* Optional: some crumbled cotija or queso Oaxaqueno</w:t>
         <w:br/>
         <w:br/>
-        <w:t>__Assemble your veg from the following options:__</w:t>
+        <w:t>#### Directions</w:t>
+        <w:br/>
+        <w:t>1. If using ears of corn, strip the kernels from them with a sharp knife.</w:t>
+        <w:br/>
+        <w:t>2. Heat a few tablespoons of oil over high heat. I like to use a Dutch Oven for this, but the main cookware properties you want are heavy-bottomed and wide.</w:t>
+        <w:br/>
+        <w:t>3. Toss the corn kernels in to the oil, spread them evenly, salt very lightly and let them ride. I _highly_ recommend a splatter guard for this step, but **not** a lid. You want the corn to dry out just a little and get a good sear. It's done when it's starting to get dark, a little chewy, and probably is sticking to the pan.</w:t>
+        <w:br/>
+        <w:t>4. While the corn is going, core and chop the cabbage in to wide strips.</w:t>
+        <w:br/>
+        <w:t>5. How's the corn doing?</w:t>
+        <w:br/>
+        <w:t>6. Juice the limes.</w:t>
+        <w:br/>
+        <w:t>7. How's the corn doing? If it's not done yet, grab a beer and hang out 'til it is.</w:t>
+        <w:br/>
+        <w:t>8. The corn is done? Great. Toss it on top of the cabbage. Add a little salt, then a good hit of olive oil, then half-or-so of the lime juice. Toss in a good tablespoon or two of the green chile powder. Start stirring.</w:t>
+        <w:br/>
+        <w:t>9. You want everything coated nicely, but I don't like the salad too oily, so go easy on that. I add lime until the sour balances the sweet of the corn. I add green chile slowly -- it takes a second to rehydrate and get hot. I might add as much as a half cup of the stuff to a salad for myself or spicy food fans like me; I go easier on the spice-unenthused.</w:t>
+        <w:br/>
+        <w:t>10. Serve it! If you're in to tossing a little cheese on there, do it -- but I usually just eat it straight. Sometimes this goes on fish or chicken tacos; sometimes it's a side to richer pork tacos. It's always awesome.</w:t>
         <w:br/>
         <w:br/>
-        <w:t>* Cabbage, purple, shredded</w:t>
+        <w:t>**Note on ingredients**: green chile is the gastronomical life blood of New Mexican cuisine, but it's little known in the other 49 states. I like a brand called [_Los Chileros de Nuevo Mexico_](http://www.loschileros.com/), which I can find sometimes in tiendas and other times at Whole Foods (go figure). The trick here is this: just don't accept substitutes. It's not the same. I've also had to accept that fresh chile is just not what this salad needs, so don't do that either (it doesn't distribute well enough across the cabbage). Do have this with cold, crisp beer.</w:t>
         <w:br/>
-        <w:t>* Cabbage, other shades, shredded</w:t>
-        <w:br/>
-        <w:t>* Radishes, sliced into thin slices</w:t>
-        <w:br/>
-        <w:t>* Red peppers, diced</w:t>
-        <w:br/>
-        <w:t>* Cherry tomatoes, sliced (if you're a heathen)</w:t>
-        <w:br/>
-        <w:t>* Cilantro, if it doesn't taste like soap to you</w:t>
-        <w:br/>
-        <w:br/>
-        <w:t>And one requirement:</w:t>
-        <w:br/>
-        <w:t>* Limes, sliced for juicing over tacos.</w:t>
-        <w:br/>
-        <w:br/>
-        <w:t>Place out your selections and assemble into your taco. Then squeeze a lime over the top.</w:t>
       </w:r>
     </w:p>
     <w:p>
@@ -432,74 +221,36 @@
         <w:pStyle w:val="Heading4"/>
       </w:pPr>
       <w:r>
-        <w:t>Guacamole</w:t>
+        <w:t>Beet Salsa</w:t>
       </w:r>
     </w:p>
     <w:p>
       <w:r>
-        <w:t>Guacamole</w:t>
+        <w:t>Beet Salsa</w:t>
         <w:br/>
-        <w:t>=========</w:t>
+        <w:t>==========</w:t>
         <w:br/>
         <w:br/>
-        <w:t>This is pretty canonical stuff right here.</w:t>
+        <w:t>Tired of plain ol' [Carne Asada Tacos](../base_layers/chooped_steak.md)? Get exotic with beet salsa.</w:t>
         <w:br/>
         <w:br/>
-        <w:t>* 1-2 ripe Hass avocados</w:t>
+        <w:t>* 4 - 6 Roma tomatoes</w:t>
         <w:br/>
-        <w:t>* half a lime</w:t>
+        <w:t>* 1 - 2 Serrano pepper</w:t>
         <w:br/>
-        <w:t>* a clove or two of chopped garlic</w:t>
+        <w:t>* Reasonably sized onion (green or vidalia)</w:t>
         <w:br/>
-        <w:t>* some chopped white or yellow onion</w:t>
+        <w:t>* 10 garlic cloves (leave it up to your buds, I like 10 or more)</w:t>
         <w:br/>
-        <w:t>* salt</w:t>
+        <w:t>* Salt and pepper to taste</w:t>
         <w:br/>
-        <w:t>* pepper</w:t>
+        <w:t>* 1 bunch of beets</w:t>
         <w:br/>
-        <w:t>* dry cayenne or red chile pepper powder</w:t>
-        <w:br/>
-        <w:t>* a jalapeño, if that's your thing</w:t>
-        <w:br/>
-        <w:t>* a small chopped tomato</w:t>
-        <w:br/>
-        <w:t>* a handful of chopped cilantro</w:t>
+        <w:t>* 1 or more lemons</w:t>
         <w:br/>
         <w:br/>
-        <w:t>Look, here's how this works: First, you squeeze the lime juice into your nice little ceramic bowl. Then you add the garlic, onion, spices, peppers if you're heating it up, and then **walk away**.</w:t>
+        <w:t>Fry tomatoes, pepper(s), onion and garlic in a pan until they are brown and tomato skins are peeling away. Move ingredients to the blender and purèe. Chop beets to a blendable size and add to salsa. Add salt and pepper to taste. Squeeze in desired amount of lemon and blend one more time.</w:t>
         <w:br/>
-        <w:br/>
-        <w:t>Seriously, walk away for a minute. Crack open a nice Negra Modelo and use a wedge of the other half of the lime in it. Back in your bowl, let the strong stuff marinate in that lime juice for a few minutes. It's cooking.</w:t>
-        <w:br/>
-        <w:br/>
-        <w:t xml:space="preserve">OK, now that you're back, mix in the rest of the non-avocado ingredients. If you have a pestle, now's it's time to shine. If not, use a small wooden spoon, or failing all else, a fork, you miserable lout. </w:t>
-        <w:br/>
-        <w:br/>
-        <w:t>Mash up everything but the avocado. Get it pasty if you can. Squish it all up.</w:t>
-        <w:br/>
-        <w:br/>
-        <w:t>Now you can add your avocado or two, dude. I usually go with about 1.5 avos to condiment tacos or taco-like structures for four humans of varying sizes.</w:t>
-        <w:br/>
-        <w:br/>
-        <w:t>Just in case no one ever taught you how to deal with an avocado correctly, here's a quick lesson:</w:t>
-        <w:br/>
-        <w:t>* Cut it in half, longways.</w:t>
-        <w:br/>
-        <w:t>* Smack the pit with the sharp edge of your knife and give it a sensible 90-degree twist.</w:t>
-        <w:br/>
-        <w:t>* Voila, the avocado pit is on your knife.</w:t>
-        <w:br/>
-        <w:t>* Dispose of it, unless you're not going to finish all that guac now, in which case, hang onto it and put it in the bowl with the guac before you put it in the fridge.</w:t>
-        <w:br/>
-        <w:t>* Now that your knife is free, use it to carve long slices into the flesh of your avocado, one half at a time. Cross-hatch that sucker a bit. Don't cut through the flesh.</w:t>
-        <w:br/>
-        <w:t>* Finally, get your avocado half above your nice bowl full of deliciousness, and use the skin to gently push your nice slices into the spicy soup below. Turn it inside-out, if you must, but know that you can minimize the amount of avocado that gets all over your hands if you do this just right.</w:t>
-        <w:br/>
-        <w:br/>
-        <w:t>To finish up your guacamole, mash your avocado up a bit and gently mix it into the magical citric-spice-tomato concoction. We're done here.</w:t>
-        <w:br/>
-        <w:br/>
-        <w:t>_Thanks to [The Awl](http://www.theawl.com/2010/02/half-baked-guacamole-by-the-ceviche-method) for limited inspiration regarding the limey and drinky parts._</w:t>
       </w:r>
     </w:p>
     <w:p>
@@ -533,7 +284,7 @@
         <w:pStyle w:val="Heading1"/>
       </w:pPr>
       <w:r>
-        <w:t>Delengua (Beef Tongue) with Zaatar, Drunken Green Beans and Cashew Cheeze in Hard Corn Shells (Traditional; US)</w:t>
+        <w:t>Taco de rajas poblanas with Quick and Dirty Spice Mix, Potato Hash and Guacamole (Simple) in Hard Corn Shells (Traditional; US)</w:t>
       </w:r>
     </w:p>
     <w:p>
@@ -541,61 +292,72 @@
         <w:pStyle w:val="Heading4"/>
       </w:pPr>
       <w:r>
-        <w:t>Delengua (Beef Tongue)</w:t>
+        <w:t>Taco de rajas poblanas</w:t>
       </w:r>
     </w:p>
     <w:p>
       <w:r>
-        <w:t>Delengua (Beef Tongue)</w:t>
+        <w:t>Taco de rajas poblanas</w:t>
         <w:br/>
         <w:t>======================</w:t>
         <w:br/>
         <w:br/>
-        <w:t>Entertaining? Wanna go exotic? Got a little bit of time? Makes in the neighborhood of 20 tacos.</w:t>
+        <w:t>* Bunch of poblano peppers</w:t>
+        <w:br/>
+        <w:t>* Onion</w:t>
+        <w:br/>
+        <w:t>* Tad of oil</w:t>
+        <w:br/>
+        <w:t>* Mexican crema or sour cream</w:t>
+        <w:br/>
+        <w:t>* *optionally*, fresh corn</w:t>
+        <w:br/>
+        <w:t>* *optionally*, queso Oaxaca or panela or fresco</w:t>
         <w:br/>
         <w:br/>
-        <w:t>__Ingredients__</w:t>
+        <w:t>Start with 1 or more produce-section bags of Poblano peppers,</w:t>
+        <w:br/>
+        <w:t>it's handy if the bags are not totally full for a subsequent step.</w:t>
         <w:br/>
         <w:br/>
-        <w:t>* 1 1/2 pounds of cow tongue</w:t>
+        <w:t>Place the Poblano peppers over an open flame, typically directly</w:t>
         <w:br/>
-        <w:t>* 1/2 onion</w:t>
+        <w:t>over a natural gas burner on a stove. Their skin will bubble and blister,</w:t>
         <w:br/>
-        <w:t>* 2 bay leaves</w:t>
+        <w:t>rotate and rearrange them with tongs until the burns, bubbles, and</w:t>
         <w:br/>
-        <w:t>* 1 quart chicken stock</w:t>
+        <w:t>blisters are evenly distributed around the chiles and you feel a tingle</w:t>
         <w:br/>
-        <w:t>* 6 cilantro stems</w:t>
+        <w:t>in your upper sinuses. Put the singed peppers back in the produce bags,</w:t>
         <w:br/>
-        <w:t>* 1 small carrot, peeled and roughly chopped</w:t>
-        <w:br/>
-        <w:t>* 2 cloves garlic</w:t>
-        <w:br/>
-        <w:t>* 2 tablespoons Canola Oil</w:t>
+        <w:t>then close the bags tightly to 'sweat' the chiles inside.</w:t>
         <w:br/>
         <w:br/>
-        <w:t>__Directions__</w:t>
+        <w:t>While the chiles are sweating, sautee some onion slices in a pan.</w:t>
+        <w:br/>
+        <w:t>Optionally, add some pre-cooked whole kernels of corn when the onion is</w:t>
+        <w:br/>
+        <w:t>almost done.</w:t>
         <w:br/>
         <w:br/>
-        <w:t xml:space="preserve">1. Combine tongue, onion, bay leaves, carrot, and garlic in a saucepan. </w:t>
+        <w:t>Take the chiles out of the bag. Their skin will be wilted and will come off</w:t>
         <w:br/>
-        <w:t xml:space="preserve">2. Add stock until mostly covered. </w:t>
+        <w:t>in your fingers. Peel the outer layer of the chiles off and discard. Once</w:t>
         <w:br/>
-        <w:t>3. Bring to a boil over high heat, reduce to a simmer, cover with lid, and cook four to six hours until completely tender (depends on the size of the tongue).</w:t>
+        <w:t>the outer skin is removed, de-vein the rest and remove the seeds. Then</w:t>
         <w:br/>
-        <w:t>4. Add water as necessary to keep the tongue mostly submerged.</w:t>
-        <w:br/>
-        <w:t xml:space="preserve">5. Move tongue to a cutting board. </w:t>
-        <w:br/>
-        <w:t xml:space="preserve">6. Strain stock and chuck the solids, keeping the liquid for later. </w:t>
-        <w:br/>
-        <w:t xml:space="preserve">7. Peel the outer membrane off the tongue and discard. Chop tongue into 1/2-inch pieces. </w:t>
+        <w:t>cut the flesh into thinninsh strips.</w:t>
         <w:br/>
         <w:br/>
-        <w:t xml:space="preserve">When ready to serve, heat oil in a large non-stick skillet set over medium-high heat until shimmering. Add tongue and cook, stirring occasionally, until tongue is well browned on all sides, 5 to 8 minutes total. </w:t>
+        <w:t>Add the chile strips (the 'rajas') back into the pan with the onion. Get it</w:t>
+        <w:br/>
+        <w:t>all hot and finish cooking any bits of chile that remain raw after the</w:t>
+        <w:br/>
+        <w:t>skin removal process. When it looks close to done, lower the cooking heat</w:t>
+        <w:br/>
+        <w:t>to a minimum and add the cream and cheese(s) and warm them for about 5 minutes.</w:t>
         <w:br/>
         <w:br/>
-        <w:t>NOTE: The first seven steps can be done well in advance. Should keep in fridge up to five days.</w:t>
       </w:r>
     </w:p>
     <w:p>
@@ -603,47 +365,52 @@
         <w:pStyle w:val="Heading4"/>
       </w:pPr>
       <w:r>
-        <w:t>Zaatar</w:t>
+        <w:t>Quick and Dirty Spice Mix</w:t>
       </w:r>
     </w:p>
     <w:p>
       <w:r>
-        <w:t>Zaatar</w:t>
+        <w:t>Quick and Dirty Spice Mix</w:t>
         <w:br/>
-        <w:t>======</w:t>
+        <w:t>=========================</w:t>
         <w:br/>
         <w:br/>
-        <w:t>_A.k.a. za‘tar, za’atar, zattr, etc._</w:t>
+        <w:t>I’m not going to make a lot of big assumptions here. You own a skillet of some sort. You have some jars of jankity-ass spices from who-knows-when. You want to eat some tacos within the next, like, fifteen minutes. I got you covered, bachelor(ette).</w:t>
         <w:br/>
         <w:br/>
-        <w:t>Zaatar is a thyme-based Middle Eastern seasoning that adapts well to tacos. It has a pleasantly dry, faintly sour/bitter flavor. It goes well on savory bases like squash and lamb, and combines with other sour seasonings like lemon juice and radish.</w:t>
+        <w:t>* 2 Tbsp all-purpose flour</w:t>
+        <w:br/>
+        <w:t>* 2 1/2 tsp. chili powder</w:t>
+        <w:br/>
+        <w:t>* 3/4 tsp. onion powder (or 1 1/2 tsp. minced yellow onion)</w:t>
+        <w:br/>
+        <w:t>* 1 1/4 tsp. salt</w:t>
+        <w:br/>
+        <w:t>* 1 tsp. paprika</w:t>
+        <w:br/>
+        <w:t>* 3/4 tsp beef bouillon powder</w:t>
+        <w:br/>
+        <w:t>* 1/4 tsp. granulated sugar</w:t>
+        <w:br/>
+        <w:t>* 1/4 tsp. cayenne pepper</w:t>
+        <w:br/>
+        <w:t>* 1/4 tsp. garlic powder</w:t>
+        <w:br/>
+        <w:t>* 1 tsp. cumin</w:t>
         <w:br/>
         <w:br/>
-        <w:t>There are many kinds of zaatar, some quite different; this recipe is representative, not definitive.</w:t>
+        <w:t>Put all this in something with a lid, add 3/4 cup of water, and shake it. Brown a pound of ground beef, then pour the whole situation in there. Stir. Cook it down until it looks like you only put in half a cup of water. You have tacos now.</w:t>
         <w:br/>
         <w:br/>
-        <w:t>* 4 units thyme</w:t>
+        <w:t>Vegetarians</w:t>
         <w:br/>
-        <w:t>* 2 units oregano</w:t>
-        <w:br/>
-        <w:t>* 2 units sesame seeds</w:t>
-        <w:br/>
-        <w:t>* 0–1 unit salt</w:t>
-        <w:br/>
-        <w:t>* 1 unit sumac (to be found at a Lebanese or Syrian market, or at a yuppie grocery; in a pinch, lemon zest can substitute)</w:t>
-        <w:br/>
-        <w:t>* Other herbs to taste: fennel pollen, marjoram, cumin, etc.</w:t>
-        <w:br/>
-        <w:t>* Optional: trace olive oil or lemon juice as a binder (but not if you plan to store it)</w:t>
+        <w:t>-----------</w:t>
         <w:br/>
         <w:br/>
-        <w:t>Toast the sesame seeds. Grind all ingredients together using any method, stopping when the mixture is not too fine to pick up by pinching.</w:t>
+        <w:t>I’ve made this with that soy protein “ground beef” and it does not _surprisingly_ taste like someone put spices on a stack of cheap bar coasters and ran it all through a blender. (Vegetable) oil the skillet when you’re dealing with that stuff, unless you’re looking for excuses to buy a new one.</w:t>
         <w:br/>
         <w:br/>
-        <w:t>May be added to meat during cooking, or sprinkled over a finshied taco.</w:t>
-        <w:br/>
-        <w:br/>
-        <w:t>The latest theories have not ruled out the possibility of a zaatar mole.</w:t>
+        <w:t>If you leave out the bouillon for the sake of doing things vegan-style you’ll probably want to nudge up the salt a little.</w:t>
       </w:r>
     </w:p>
     <w:p>
@@ -651,37 +418,39 @@
         <w:pStyle w:val="Heading4"/>
       </w:pPr>
       <w:r>
-        <w:t>Drunken Green Beans</w:t>
+        <w:t>Potato Hash</w:t>
       </w:r>
     </w:p>
     <w:p>
       <w:r>
-        <w:t>Drunken Green Beans</w:t>
+        <w:t>Potato Hash</w:t>
         <w:br/>
         <w:t>===================</w:t>
         <w:br/>
         <w:br/>
-        <w:t>Green beans are fine. Green beans cooked in beer are better. Maybe even the best.</w:t>
+        <w:t xml:space="preserve">* 6 or so small yukon gold poatoes </w:t>
+        <w:br/>
+        <w:t>* 4 green onion, chopped</w:t>
+        <w:br/>
+        <w:t>* 1/2 small can of green chiles</w:t>
+        <w:br/>
+        <w:t>* olive oil</w:t>
+        <w:br/>
+        <w:t>* coarse salt</w:t>
+        <w:br/>
+        <w:t>* 1/4t chili powder</w:t>
+        <w:br/>
+        <w:t>* dash cumin</w:t>
+        <w:br/>
+        <w:t>* 1/4t garlic powder</w:t>
+        <w:br/>
+        <w:t>* Nutrional yeast (optional)</w:t>
         <w:br/>
         <w:br/>
-        <w:t>* 1 Surly fist full of green beans</w:t>
         <w:br/>
-        <w:t>* half a beer</w:t>
+        <w:t>Peel and dice potatoes, throw in a pan with a 1/4 or so of water, cover and cook on medium-high until potatoes are soft.</w:t>
         <w:br/>
-        <w:t>* quarter cup vegetable broth</w:t>
-        <w:br/>
-        <w:t>* 2 cloves garlic</w:t>
-        <w:br/>
-        <w:t>* 1 Tbsp olive oil</w:t>
-        <w:br/>
-        <w:t>* some salt, whatever</w:t>
-        <w:br/>
-        <w:br/>
-        <w:t xml:space="preserve">First peel and dice the garlic and sauté it in the olive oil. Before it gets all burned and ruined, add the beer and vegetable broth. </w:t>
-        <w:br/>
-        <w:t xml:space="preserve">  </w:t>
-        <w:br/>
-        <w:t>As the liquid comes to a boil, cut the green beans up. Add the green beans and a pinch of salt and let them simmer for about five minutes. If you like your beans on the softer side you can let it go a little longer. But the trick is to pull them right after the color starts to turn and you've just made a delicious addition to any taco.</w:t>
+        <w:t xml:space="preserve">Once potatoes are soft, lower to medium heat add green onions, chiles, spices and olive oil. Cook until hash-like. BOOM. </w:t>
       </w:r>
     </w:p>
     <w:p>
@@ -689,38 +458,48 @@
         <w:pStyle w:val="Heading4"/>
       </w:pPr>
       <w:r>
-        <w:t>Cashew Cheeze</w:t>
+        <w:t>Guacamole (Simple)</w:t>
       </w:r>
     </w:p>
     <w:p>
       <w:r>
-        <w:t>Cashew Cheeze</w:t>
+        <w:t>Guacamole (Simple)</w:t>
         <w:br/>
-        <w:t>===================</w:t>
+        <w:t>=========</w:t>
         <w:br/>
         <w:br/>
-        <w:t xml:space="preserve">This is a good dairy sub but also just pretty damn delicious. </w:t>
+        <w:t>If you're not in the mood to be fussy, this could be considered a minimum-viable guacamole recipe.</w:t>
         <w:br/>
         <w:br/>
-        <w:t>* 1 cup raw organic cashews</w:t>
+        <w:t>* 2 ripe avocados</w:t>
         <w:br/>
-        <w:t>* 4 cups hot water</w:t>
+        <w:t>* 2-4 limes, depending on juiciness, delivering 2-4T of lime juice</w:t>
         <w:br/>
-        <w:t>* 1 small lemon, juiced and zested</w:t>
+        <w:t>* 1 diced tomato (seeded if it's a big one)</w:t>
         <w:br/>
-        <w:t>* 1/2 teaspoon salt (you can also play with other spices: garlic, cayenne, cumin etc. Go crazy!)</w:t>
+        <w:t>* salt (to taste)</w:t>
         <w:br/>
-        <w:t xml:space="preserve">* 2 tablespoons nutritional yeast </w:t>
-        <w:br/>
-        <w:t>* 1 roasted jalepeno (for spicy cheeze)</w:t>
+        <w:t>* hot sauce (to taste; Frank's Red Hot is a standard, but go with what you like)</w:t>
         <w:br/>
         <w:br/>
-        <w:t>In a large bowl add the raw cashews and hot water. Cover with a kitchen towel and allow to soak for 2-4 hours. Drain the cashews and rinse well.</w:t>
+        <w:t>1. Scoop the avocado meat into a bowl and mash them with a fork. Leave it a bit lumpy as we will do more stirring in a bit and we don't want to over-work them.</w:t>
         <w:br/>
-        <w:t>Add the soaked cashews, salt, nutritional yeast, jalepeno and the lemon juice in a blender or food processor. Blend on high and stir frequently scraping down the sides of the bowl. Keep processing the mixture until it is very smooth, and there are no lumps.</w:t>
+        <w:t>2. Add the chopped tomato.</w:t>
         <w:br/>
-        <w:t xml:space="preserve">Fold in the lemon zest (optional) and add to a serving bowl. You can also add a bit more water to get more of a creamy texture and store in a squeeze bottle (That's my preference anyway). </w:t>
+        <w:t>3. Add the lime juice; hold some back for later adjustment).</w:t>
         <w:br/>
+        <w:t>4. Add ½t salt.</w:t>
+        <w:br/>
+        <w:t>5. Add 2T hot sauce.</w:t>
+        <w:br/>
+        <w:t>6. Stir with the fork again.</w:t>
+        <w:br/>
+        <w:t>7. Taste.</w:t>
+        <w:br/>
+        <w:t>8. Adjust salt/lime/hot sauce as desired.</w:t>
+        <w:br/>
+        <w:br/>
+        <w:t>This recipe will support one average-size bag of chips, so adjust quantities based on expectations.</w:t>
       </w:r>
     </w:p>
     <w:p>
@@ -742,6 +521,184 @@
         <w:br/>
         <w:br/>
         <w:t>While they can certainly be made at home (if you have access to a deep-fryer), the best method of obtaining hard taco shells is to head to the grocery store.</w:t>
+      </w:r>
+    </w:p>
+    <w:p>
+      <w:r>
+        <w:br w:type="page"/>
+      </w:r>
+    </w:p>
+    <w:p>
+      <w:pPr>
+        <w:pStyle w:val="Heading1"/>
+      </w:pPr>
+      <w:r>
+        <w:t>Swiss Chard with Sriracha Salt, Corn Salad and Chipotlé Sauce in Fresh Corn Tortillas</w:t>
+      </w:r>
+    </w:p>
+    <w:p>
+      <w:pPr>
+        <w:pStyle w:val="Heading4"/>
+      </w:pPr>
+      <w:r>
+        <w:t>Swiss Chard</w:t>
+      </w:r>
+    </w:p>
+    <w:p>
+      <w:r>
+        <w:t>Swiss Chard</w:t>
+        <w:br/>
+        <w:t>===========</w:t>
+        <w:br/>
+        <w:br/>
+        <w:t>This is actually a Rick Bayless recipe from his cookbook _Mexican Everyday_, but we've used it a fair amount on those days we feel like not eating meat but still want to have tacos.</w:t>
+        <w:br/>
+        <w:br/>
+        <w:t>__Ingredients__</w:t>
+        <w:br/>
+        <w:br/>
+        <w:t>* 1 bunch swiss or rainbow chard. Could also do spinach I guess. Probably not good with kale.</w:t>
+        <w:br/>
+        <w:t>* 1 onion sliced thin</w:t>
+        <w:br/>
+        <w:t>* 1/2 cup of chicken or vegetable broth</w:t>
+        <w:br/>
+        <w:br/>
+        <w:t>Slice up the chard into small slices. In a large skillet, heat the oil on medium-high. Cook the onions until soft, plus some garlic and red pepper flakes if you want. Put the chard in the skillet, add the broth. Cover the pan and reduce the heat to medium-low and cook until the greens are wilted and almost tender (about 5 minutes). Uncover, bring heat back to medium high and cook until almost dry. Salt as necessary. Enjoy.</w:t>
+      </w:r>
+    </w:p>
+    <w:p>
+      <w:pPr>
+        <w:pStyle w:val="Heading4"/>
+      </w:pPr>
+      <w:r>
+        <w:t>Sriracha Salt</w:t>
+      </w:r>
+    </w:p>
+    <w:p>
+      <w:r>
+        <w:t>Sriracha Salt</w:t>
+        <w:br/>
+        <w:t>=============</w:t>
+        <w:br/>
+        <w:br/>
+        <w:t>I actually received this as a gift, but I found a recipe to make your own.</w:t>
+        <w:br/>
+        <w:br/>
+        <w:t>__Ingredients__</w:t>
+        <w:br/>
+        <w:br/>
+        <w:t>* 1 cup Salt</w:t>
+        <w:br/>
+        <w:t>* 10 tsp. Sriracha</w:t>
+        <w:br/>
+        <w:br/>
+        <w:t>Mix the two ingredients together in a bowl. Spread it out on a baking sheet lined with foil or parchment paper. Put in a 200-degree oven, then turn the oven off and let it sit overnight inside. It will clump, but place in ziplock bag and attack it with a rolling pin. Tada!</w:t>
+        <w:br/>
+        <w:br/>
+        <w:t>The effect on most food is as awesome as you'd expect but it is especially amazing with eggs. Add it to your breakfast tacos.</w:t>
+      </w:r>
+    </w:p>
+    <w:p>
+      <w:pPr>
+        <w:pStyle w:val="Heading4"/>
+      </w:pPr>
+      <w:r>
+        <w:t>Corn Salad</w:t>
+      </w:r>
+    </w:p>
+    <w:p>
+      <w:r>
+        <w:t>Corn Salad</w:t>
+        <w:br/>
+        <w:t>==========</w:t>
+        <w:br/>
+        <w:br/>
+        <w:t>* 2 Ears of corn</w:t>
+        <w:br/>
+        <w:t>* 1 Lime, juiced</w:t>
+        <w:br/>
+        <w:t>* Small handful of Cilantro, chopped</w:t>
+        <w:br/>
+        <w:t>* A few green onions, chopped</w:t>
+        <w:br/>
+        <w:t xml:space="preserve">* Garlic salt, or Garlic AND salt. I use Trader Joe's Garlic Salt in the grinder usually. </w:t>
+        <w:br/>
+        <w:br/>
+        <w:t>Cut the corn off of the cob, and in a mixing bowl mix together corn, lime juice, chopped cilantro and garlic salt. You can tweak any of this stuff as desired.</w:t>
+        <w:br/>
+        <w:br/>
+        <w:t>---</w:t>
+        <w:br/>
+        <w:t>This is my first Github commit. I'm glad it's taco related.</w:t>
+        <w:br/>
+      </w:r>
+    </w:p>
+    <w:p>
+      <w:pPr>
+        <w:pStyle w:val="Heading4"/>
+      </w:pPr>
+      <w:r>
+        <w:t>Chipotlé Sauce</w:t>
+      </w:r>
+    </w:p>
+    <w:p>
+      <w:r>
+        <w:t>Chipotlé Sauce</w:t>
+        <w:br/>
+        <w:t>==============</w:t>
+        <w:br/>
+        <w:br/>
+        <w:t>__Ingredients__</w:t>
+        <w:br/>
+        <w:br/>
+        <w:t>* 1 cup plain Greek yogurt</w:t>
+        <w:br/>
+        <w:t>* Juice from 2 limes</w:t>
+        <w:br/>
+        <w:t>* 2-3 chipotlé peppers, with surrounding adobo sauce from can</w:t>
+        <w:br/>
+        <w:br/>
+        <w:t>__Directions__</w:t>
+        <w:br/>
+        <w:br/>
+        <w:t>1. Drop all of this into a food processor, and blend away.</w:t>
+        <w:br/>
+        <w:t xml:space="preserve">2. Let sit in fridge for 30 minutes or overnight for flavor melding. </w:t>
+        <w:br/>
+        <w:t>3. Add to tacos, and anything else you'd like.</w:t>
+      </w:r>
+    </w:p>
+    <w:p>
+      <w:pPr>
+        <w:pStyle w:val="Heading4"/>
+      </w:pPr>
+      <w:r>
+        <w:t>Fresh Corn Tortillas</w:t>
+      </w:r>
+    </w:p>
+    <w:p>
+      <w:r>
+        <w:t>Fresh Corn Tortillas</w:t>
+        <w:br/>
+        <w:t>===================</w:t>
+        <w:br/>
+        <w:br/>
+        <w:t>This is the only way to go. So worth it. Makes roughly 15 tortillas.</w:t>
+        <w:br/>
+        <w:br/>
+        <w:t>* 1 3/4 cups masa harina</w:t>
+        <w:br/>
+        <w:t>* 1 1/8 cups water</w:t>
+        <w:br/>
+        <w:br/>
+        <w:t>1. In a medium bowl, mix together masa harina and hot water until thoroughly combined. Turn dough onto a clean surface and knead until pliable and smooth. If dough is too sticky, add more masa harina; if it begins to dry out, sprinkle with water. Cover dough tightly with plastic wrap and allow to stand for 30 minutes.</w:t>
+        <w:br/>
+        <w:t>2. Preheat a cast iron skillet or griddle to medium-high.</w:t>
+        <w:br/>
+        <w:t>3. Divide dough into 15 equal-size balls. Using a tortilla press, a rolling pin, press each ball of dough flat between two sheets of wax paper.</w:t>
+        <w:br/>
+        <w:t xml:space="preserve">4. Place tortilla in preheated pan and allow to cook for approximately 30 seconds, or until browned and slightly puffy. Turn tortilla over to brown on second side for approximately 30 seconds more, then transfer to a plate. Repeat process with each ball of dough. Keep tortillas covered with a towel to stay warm and moist (or a low temp oven) until ready to serve. </w:t>
       </w:r>
     </w:p>
     <w:sectPr>

</xml_diff>

<commit_message>
Finished adding comments to my code - MAY BE FINAL COMMIT
</commit_message>
<xml_diff>
--- a/Random_Taco_Cookbook.docx
+++ b/Random_Taco_Cookbook.docx
@@ -14,7 +14,7 @@
       <w:r>
         <w:drawing>
           <wp:inline xmlns:a="http://schemas.openxmlformats.org/drawingml/2006/main" xmlns:pic="http://schemas.openxmlformats.org/drawingml/2006/picture">
-            <wp:extent cx="5029200" cy="3325558"/>
+            <wp:extent cx="5029200" cy="6286500"/>
             <wp:docPr id="1" name="Picture 1"/>
             <wp:cNvGraphicFramePr>
               <a:graphicFrameLocks noChangeAspect="1"/>
@@ -35,7 +35,7 @@
                   <pic:spPr>
                     <a:xfrm>
                       <a:off x="0" y="0"/>
-                      <a:ext cx="5029200" cy="3325558"/>
+                      <a:ext cx="5029200" cy="6286500"/>
                     </a:xfrm>
                     <a:prstGeom prst="rect"/>
                   </pic:spPr>
@@ -79,7 +79,7 @@
         <w:pStyle w:val="Heading1"/>
       </w:pPr>
       <w:r>
-        <w:t>Overly Seasoned Ground Beef with Zaatar, Green Chile Cabbage Salad and Beet Salsa in Hard Corn Shells (Traditional; US)</w:t>
+        <w:t>Chorizo with Zaatar, Sweet Potato and Apple Hash and Baja White Sauce in Fresh Corn Tortillas</w:t>
       </w:r>
     </w:p>
     <w:p>
@@ -87,26 +87,50 @@
         <w:pStyle w:val="Heading4"/>
       </w:pPr>
       <w:r>
-        <w:t>Overly Seasoned Ground Beef</w:t>
+        <w:t>Chorizo</w:t>
       </w:r>
     </w:p>
     <w:p>
       <w:r>
-        <w:t>Overly Seasoned Ground Beef</w:t>
+        <w:t>Chorizo</w:t>
         <w:br/>
-        <w:t>===========================</w:t>
+        <w:t>=======</w:t>
         <w:br/>
         <w:br/>
-        <w:t>I enjoy tripling (or more) the generic store bought taco seasoning when rendering my ground beef.</w:t>
+        <w:t>_Adapted from [Aredridel's Lightly Seasoned Beef](aredridel_lightly_seasoned_beef.md)_</w:t>
         <w:br/>
         <w:br/>
-        <w:t>I've found that while with most cooking, you can in fact over season pretty easily, that's not the case with taco ground beef.</w:t>
+        <w:t>* 20 oz chorizo</w:t>
+        <w:br/>
+        <w:t>* 20 g black cumin seed, ground</w:t>
+        <w:br/>
+        <w:t>* 2 cloves garlic</w:t>
+        <w:br/>
+        <w:t>* 15 ml white wine</w:t>
+        <w:br/>
+        <w:t>* 4 g salt if wine is unsalted</w:t>
+        <w:br/>
+        <w:t>* 1/2 small white onion, diced</w:t>
+        <w:br/>
+        <w:t>* Oil to coat the pan</w:t>
         <w:br/>
         <w:br/>
-        <w:t>I will aggressively season the beef, even adding additional cumin and garlic.</w:t>
+        <w:t>__Directions__</w:t>
         <w:br/>
         <w:br/>
-        <w:t>This basically seasons the entire taco, so you can spend less time prepping all of the toppings.</w:t>
+        <w:t>1. Heat oil in the pan.</w:t>
+        <w:br/>
+        <w:t>2. Add in onions, stirring occasionally until onions become translucent.</w:t>
+        <w:br/>
+        <w:t>3. Toss in the garlic, and the chorizo on top of that.</w:t>
+        <w:br/>
+        <w:t>4. Add the cumin. Brown the chorizo.</w:t>
+        <w:br/>
+        <w:t>5. Use the splash of wine to loosen anything stuck to the pan.</w:t>
+        <w:br/>
+        <w:br/>
+        <w:t>Perfect, lightly seasoned taco meat.</w:t>
+        <w:br/>
       </w:r>
     </w:p>
     <w:p>
@@ -162,58 +186,33 @@
         <w:pStyle w:val="Heading4"/>
       </w:pPr>
       <w:r>
-        <w:t>Green Chile Cabbage Salad</w:t>
+        <w:t>Sweet Potato and Apple Hash</w:t>
       </w:r>
     </w:p>
     <w:p>
       <w:r>
-        <w:t>### Green Chile Cabbage Salad with Seared Corn</w:t>
+        <w:t>Sweet Potato and Apple Hash</w:t>
         <w:br/>
-        <w:t>This isn't a tradition, or even particularly traditional -- except in my apartment in Oakland, where I make this for myself ever time I make pork tacos.</w:t>
+        <w:t>===========================</w:t>
         <w:br/>
         <w:br/>
-        <w:t>#### Ingredients</w:t>
-        <w:br/>
-        <w:t>* 1 green cabbage</w:t>
-        <w:br/>
-        <w:t>* 4 limes</w:t>
-        <w:br/>
-        <w:t>* 2 ears corn, or roughly two cups of corn kernels (adjust to desired corn-y-ness)</w:t>
-        <w:br/>
-        <w:t>* Dried, Powdered New Mexico Green Chile, to taste</w:t>
-        <w:br/>
-        <w:t>* Salt, to taste</w:t>
-        <w:br/>
-        <w:t>* Olive oil</w:t>
-        <w:br/>
-        <w:t>* Optional: some crumbled cotija or queso Oaxaqueno</w:t>
+        <w:t>Sweet potatoes are my go-to taco punch-up. I was going my normal route of making small (1/4" or so) cubes of sweet potatoes when I thought: Hey, it's fall, I'm going to add an apple in there. Fuck yes.</w:t>
         <w:br/>
         <w:br/>
-        <w:t>#### Directions</w:t>
+        <w:t>* 2 Small sweet potatoes (you'd be amazed how little sweet potato you need for tacos)</w:t>
         <w:br/>
-        <w:t>1. If using ears of corn, strip the kernels from them with a sharp knife.</w:t>
+        <w:t>* 1 Small apple</w:t>
         <w:br/>
-        <w:t>2. Heat a few tablespoons of oil over high heat. I like to use a Dutch Oven for this, but the main cookware properties you want are heavy-bottomed and wide.</w:t>
+        <w:t>* One can diced green chilis</w:t>
         <w:br/>
-        <w:t>3. Toss the corn kernels in to the oil, spread them evenly, salt very lightly and let them ride. I _highly_ recommend a splatter guard for this step, but **not** a lid. You want the corn to dry out just a little and get a good sear. It's done when it's starting to get dark, a little chewy, and probably is sticking to the pan.</w:t>
+        <w:t>* A couple pinches of chili powder</w:t>
         <w:br/>
-        <w:t>4. While the corn is going, core and chop the cabbage in to wide strips.</w:t>
+        <w:t>* A queeze of honey</w:t>
         <w:br/>
-        <w:t>5. How's the corn doing?</w:t>
-        <w:br/>
-        <w:t>6. Juice the limes.</w:t>
-        <w:br/>
-        <w:t>7. How's the corn doing? If it's not done yet, grab a beer and hang out 'til it is.</w:t>
-        <w:br/>
-        <w:t>8. The corn is done? Great. Toss it on top of the cabbage. Add a little salt, then a good hit of olive oil, then half-or-so of the lime juice. Toss in a good tablespoon or two of the green chile powder. Start stirring.</w:t>
-        <w:br/>
-        <w:t>9. You want everything coated nicely, but I don't like the salad too oily, so go easy on that. I add lime until the sour balances the sweet of the corn. I add green chile slowly -- it takes a second to rehydrate and get hot. I might add as much as a half cup of the stuff to a salad for myself or spicy food fans like me; I go easier on the spice-unenthused.</w:t>
-        <w:br/>
-        <w:t>10. Serve it! If you're in to tossing a little cheese on there, do it -- but I usually just eat it straight. Sometimes this goes on fish or chicken tacos; sometimes it's a side to richer pork tacos. It's always awesome.</w:t>
+        <w:t>* Pat o' butter</w:t>
         <w:br/>
         <w:br/>
-        <w:t>**Note on ingredients**: green chile is the gastronomical life blood of New Mexican cuisine, but it's little known in the other 49 states. I like a brand called [_Los Chileros de Nuevo Mexico_](http://www.loschileros.com/), which I can find sometimes in tiendas and other times at Whole Foods (go figure). The trick here is this: just don't accept substitutes. It's not the same. I've also had to accept that fresh chile is just not what this salad needs, so don't do that either (it doesn't distribute well enough across the cabbage). Do have this with cold, crisp beer.</w:t>
-        <w:br/>
+        <w:t xml:space="preserve">Mix this all into a pan, with about 1/4 cup of water, and boil it all up until the water goes away, toss in the butter, and continue to pan-fry until things get a little browned. </w:t>
       </w:r>
     </w:p>
     <w:p>
@@ -221,35 +220,260 @@
         <w:pStyle w:val="Heading4"/>
       </w:pPr>
       <w:r>
-        <w:t>Beet Salsa</w:t>
+        <w:t>Baja White Sauce</w:t>
       </w:r>
     </w:p>
     <w:p>
       <w:r>
-        <w:t>Beet Salsa</w:t>
+        <w:t>Baja White Sauce</w:t>
         <w:br/>
-        <w:t>==========</w:t>
+        <w:t>================</w:t>
         <w:br/>
         <w:br/>
-        <w:t>Tired of plain ol' [Carne Asada Tacos](../base_layers/chooped_steak.md)? Get exotic with beet salsa.</w:t>
+        <w:t>This is a traditional white sauce for [Baja fish tacos](../full_tacos/baja_fish_tacos.md).</w:t>
         <w:br/>
         <w:br/>
-        <w:t>* 4 - 6 Roma tomatoes</w:t>
+        <w:t>* 1/4 cup mayo</w:t>
         <w:br/>
-        <w:t>* 1 - 2 Serrano pepper</w:t>
+        <w:t>* 2 tbsp sour cream</w:t>
         <w:br/>
-        <w:t>* Reasonably sized onion (green or vidalia)</w:t>
+        <w:t>* 1 tbsp lime juice</w:t>
         <w:br/>
-        <w:t>* 10 garlic cloves (leave it up to your buds, I like 10 or more)</w:t>
-        <w:br/>
-        <w:t>* Salt and pepper to taste</w:t>
-        <w:br/>
-        <w:t>* 1 bunch of beets</w:t>
-        <w:br/>
-        <w:t>* 1 or more lemons</w:t>
+        <w:t>* 1/4 tsp celery salt (or garlic salt, etc)</w:t>
         <w:br/>
         <w:br/>
-        <w:t>Fry tomatoes, pepper(s), onion and garlic in a pan until they are brown and tomato skins are peeling away. Move ingredients to the blender and purèe. Chop beets to a blendable size and add to salsa. Add salt and pepper to taste. Squeeze in desired amount of lemon and blend one more time.</w:t>
+        <w:t>Mix, and refrigerate for an hour if possible.</w:t>
+      </w:r>
+    </w:p>
+    <w:p>
+      <w:pPr>
+        <w:pStyle w:val="Heading4"/>
+      </w:pPr>
+      <w:r>
+        <w:t>Fresh Corn Tortillas</w:t>
+      </w:r>
+    </w:p>
+    <w:p>
+      <w:r>
+        <w:t>Fresh Corn Tortillas</w:t>
+        <w:br/>
+        <w:t>===================</w:t>
+        <w:br/>
+        <w:br/>
+        <w:t>This is the only way to go. So worth it. Makes roughly 15 tortillas.</w:t>
+        <w:br/>
+        <w:br/>
+        <w:t>* 1 3/4 cups masa harina</w:t>
+        <w:br/>
+        <w:t>* 1 1/8 cups water</w:t>
+        <w:br/>
+        <w:br/>
+        <w:t>1. In a medium bowl, mix together masa harina and hot water until thoroughly combined. Turn dough onto a clean surface and knead until pliable and smooth. If dough is too sticky, add more masa harina; if it begins to dry out, sprinkle with water. Cover dough tightly with plastic wrap and allow to stand for 30 minutes.</w:t>
+        <w:br/>
+        <w:t>2. Preheat a cast iron skillet or griddle to medium-high.</w:t>
+        <w:br/>
+        <w:t>3. Divide dough into 15 equal-size balls. Using a tortilla press, a rolling pin, press each ball of dough flat between two sheets of wax paper.</w:t>
+        <w:br/>
+        <w:t xml:space="preserve">4. Place tortilla in preheated pan and allow to cook for approximately 30 seconds, or until browned and slightly puffy. Turn tortilla over to brown on second side for approximately 30 seconds more, then transfer to a plate. Repeat process with each ball of dough. Keep tortillas covered with a towel to stay warm and moist (or a low temp oven) until ready to serve. </w:t>
+      </w:r>
+    </w:p>
+    <w:p>
+      <w:r>
+        <w:br w:type="page"/>
+      </w:r>
+    </w:p>
+    <w:p>
+      <w:pPr>
+        <w:pStyle w:val="Heading1"/>
+      </w:pPr>
+      <w:r>
+        <w:t>Ground Beef (Traditional; US) with Universal Taco Seasoning, Tomatoes (Traditional; US) and Salsa de chile de árbol in Hard Corn Shells (Traditional; US)</w:t>
+      </w:r>
+    </w:p>
+    <w:p>
+      <w:pPr>
+        <w:pStyle w:val="Heading4"/>
+      </w:pPr>
+      <w:r>
+        <w:t>Ground Beef (Traditional; US)</w:t>
+      </w:r>
+    </w:p>
+    <w:p>
+      <w:r>
+        <w:t>Ground Beef (Traditional; US)</w:t>
+        <w:br/>
+        <w:t>==================</w:t>
+        <w:br/>
+        <w:br/>
+        <w:t>The tranditional base for an American taco is ground beef, browsed in a skillet and seasoned.</w:t>
+        <w:br/>
+        <w:br/>
+        <w:t>* 1lb Ground Beef</w:t>
+        <w:br/>
+        <w:br/>
+        <w:t>1. Heat a skillet on the stovetop.</w:t>
+        <w:br/>
+        <w:t>2. Brown the ground beef for 8-10 minutes, or until it is thoroughly cooked, stirring frequently to avoid sticking or burning. (If you're not using a non-stick pan, which is preferred, use 1T oil to keep things loose.)</w:t>
+        <w:br/>
+        <w:t>3. Stir in seasonings.</w:t>
+      </w:r>
+    </w:p>
+    <w:p>
+      <w:pPr>
+        <w:pStyle w:val="Heading4"/>
+      </w:pPr>
+      <w:r>
+        <w:t>Universal Taco Seasoning</w:t>
+      </w:r>
+    </w:p>
+    <w:p>
+      <w:r>
+        <w:t>Universal Taco Seasoning</w:t>
+        <w:br/>
+        <w:t>========================</w:t>
+        <w:br/>
+        <w:br/>
+        <w:t>I got tired of buying packets of store-bought taco seasoning, so I experimented with various spices and ratios until I landed on this recipe. I keep a jar of it in the cupboard at all times.</w:t>
+        <w:br/>
+        <w:br/>
+        <w:t>* 6 tbsp chili powder</w:t>
+        <w:br/>
+        <w:t>* 4 tbsp cumin</w:t>
+        <w:br/>
+        <w:t>* 4 tbsp corn starch</w:t>
+        <w:br/>
+        <w:t>* 3 tbsp onion powder</w:t>
+        <w:br/>
+        <w:t>* 1 tbsp salt</w:t>
+        <w:br/>
+        <w:t>* 1 tbsp garlic powder</w:t>
+        <w:br/>
+        <w:t>* 4 tsp oregano (Mexican oregano, if you've got it)</w:t>
+        <w:br/>
+        <w:t>* 2 tsp crushed red pepper</w:t>
+        <w:br/>
+        <w:br/>
+        <w:t>Combine in Mason jar and shake well to combine.</w:t>
+        <w:br/>
+        <w:br/>
+        <w:t>This mix works well for chicken, pork and beef, destined for the grill, oven, slow cooker or stovetop. You could tweak it a bit to target a specific meat, but I like to have a base, universal mix around. Makes it super easy to turn leftover anything into delicious taco filling: Just chop up whatever it is, toss it into a skillet, sprinkle generously with seasoning, then add a bit of water and simmer to impart flavor.</w:t>
+      </w:r>
+    </w:p>
+    <w:p>
+      <w:pPr>
+        <w:pStyle w:val="Heading4"/>
+      </w:pPr>
+      <w:r>
+        <w:t>Tomatoes (Traditional; US)</w:t>
+      </w:r>
+    </w:p>
+    <w:p>
+      <w:r>
+        <w:t>Tomatoes (Traditional; US)</w:t>
+        <w:br/>
+        <w:t>======================</w:t>
+        <w:br/>
+        <w:br/>
+        <w:t>Adding a bit of coolness and moisture, tomatoes are a staple ingredient of the American taco. The better the tomato the more flavor they will impart, but even a sub-sandard grocery store tomato has a place in a traditional taco.</w:t>
+        <w:br/>
+        <w:br/>
+        <w:t>* Tomatoes (diced)</w:t>
+        <w:br/>
+        <w:t>* Cherry Tomatoes (quartered)</w:t>
+        <w:br/>
+        <w:t>* Grape Tomatoes (sliced)</w:t>
+      </w:r>
+    </w:p>
+    <w:p>
+      <w:pPr>
+        <w:pStyle w:val="Heading4"/>
+      </w:pPr>
+      <w:r>
+        <w:t>Salsa de chile de árbol</w:t>
+      </w:r>
+    </w:p>
+    <w:p>
+      <w:r>
+        <w:t>Salsa de chile de árbol</w:t>
+        <w:br/>
+        <w:t>=======================</w:t>
+        <w:br/>
+        <w:br/>
+        <w:t>This is a go-to taco sauce in western Mexico and probably elsewhere. You can</w:t>
+        <w:br/>
+        <w:t>mix and match the techniques in the two variants presented here, and substituting</w:t>
+        <w:br/>
+        <w:t>or adding chiles is a ramp onto the combinatorial superhighway of Mexican food and</w:t>
+        <w:br/>
+        <w:t>can demystify the salsa bar at the local taquería.</w:t>
+        <w:br/>
+        <w:br/>
+        <w:t># Red</w:t>
+        <w:br/>
+        <w:br/>
+        <w:t>* dried whole *chiles de árbol*</w:t>
+        <w:br/>
+        <w:t>* tomatoes</w:t>
+        <w:br/>
+        <w:t>* onion</w:t>
+        <w:br/>
+        <w:t>* *optionally*, garlic</w:t>
+        <w:br/>
+        <w:br/>
+        <w:t>Take between .3 and 1 chiles per tomato, remove the stems and put them in a</w:t>
+        <w:br/>
+        <w:t>saucepan with a tablespoon or two of oil (olive, soy, etc.) The pan and oil should be very</w:t>
+        <w:br/>
+        <w:t>hot and the chiles should seem to be at risk of burning. Rotate the</w:t>
+        <w:br/>
+        <w:t>chiles around and let them get dark brown to black without actually burning them —</w:t>
+        <w:br/>
+        <w:t>this can happen quickly, which is good because your eyes, nose, and lungs</w:t>
+        <w:br/>
+        <w:t>may reach their maximum vaporized chile tolerance during this step.</w:t>
+        <w:br/>
+        <w:br/>
+        <w:t>Add a bunch of chopped onion and garlic and lower the heat. Cut the tomatoes</w:t>
+        <w:br/>
+        <w:t>in half and throw them in with salt to taste. Cook until the tomatoes look stewed.</w:t>
+        <w:br/>
+        <w:t>If you have one of those blender wands that you can put directly in a saucepan,</w:t>
+        <w:br/>
+        <w:t>you can blend everything now (you may end up making this sauce frequently enough</w:t>
+        <w:br/>
+        <w:t>to justify the purchase of a blender wand.) Otherwise wait until the mixture</w:t>
+        <w:br/>
+        <w:t>is not hot and blend it in a standard blender.</w:t>
+        <w:br/>
+        <w:br/>
+        <w:t># Green</w:t>
+        <w:br/>
+        <w:br/>
+        <w:t>* dried whole *chiles de árbol*</w:t>
+        <w:br/>
+        <w:t>* green tomatillos</w:t>
+        <w:br/>
+        <w:t>* onion</w:t>
+        <w:br/>
+        <w:t>* cilantro</w:t>
+        <w:br/>
+        <w:br/>
+        <w:t>Take between .1 and .5 chiles per tomatillo, remove the stems and put them in a bare, hot saucepan.</w:t>
+        <w:br/>
+        <w:t>Toast the chiles without oil until they are dark. Add halved or quartered tomatillos, salt, and a</w:t>
+        <w:br/>
+        <w:t>tablespoon or two of water to prevent burning the chiles before the tomatillos release</w:t>
+        <w:br/>
+        <w:t>their juices. When the mixture has cooked for as long as you can stand to wait, remove</w:t>
+        <w:br/>
+        <w:t>the heat and let it cool. Blend and place in a little salsa bowl and heap with finely</w:t>
+        <w:br/>
+        <w:t>chopped onion and cilantro.</w:t>
+        <w:br/>
+        <w:br/>
+        <w:t>One non-obvious little point is that skipping the oil in the chile roasting-toasting</w:t>
+        <w:br/>
+        <w:t>step seems to increase the spiciness of the final product.</w:t>
         <w:br/>
       </w:r>
     </w:p>
@@ -284,7 +508,7 @@
         <w:pStyle w:val="Heading1"/>
       </w:pPr>
       <w:r>
-        <w:t>Taco de rajas poblanas with Quick and Dirty Spice Mix, Potato Hash and Guacamole (Simple) in Hard Corn Shells (Traditional; US)</w:t>
+        <w:t>Baked Tilapia with Packaged Seasonings, Drunken Green Beans and Chipotlé Sauce in Hard Corn Shells (Traditional; US)</w:t>
       </w:r>
     </w:p>
     <w:p>
@@ -292,71 +516,72 @@
         <w:pStyle w:val="Heading4"/>
       </w:pPr>
       <w:r>
-        <w:t>Taco de rajas poblanas</w:t>
+        <w:t>Baked Tilapia</w:t>
       </w:r>
     </w:p>
     <w:p>
       <w:r>
-        <w:t>Taco de rajas poblanas</w:t>
+        <w:t>Baked Tilapia</w:t>
         <w:br/>
-        <w:t>======================</w:t>
+        <w:t>=============</w:t>
         <w:br/>
         <w:br/>
-        <w:t>* Bunch of poblano peppers</w:t>
-        <w:br/>
-        <w:t>* Onion</w:t>
-        <w:br/>
-        <w:t>* Tad of oil</w:t>
-        <w:br/>
-        <w:t>* Mexican crema or sour cream</w:t>
-        <w:br/>
-        <w:t>* *optionally*, fresh corn</w:t>
-        <w:br/>
-        <w:t>* *optionally*, queso Oaxaca or panela or fresco</w:t>
+        <w:t>Oven fried fish for when you think you want to pretend you're eating healthier.</w:t>
         <w:br/>
         <w:br/>
-        <w:t>Start with 1 or more produce-section bags of Poblano peppers,</w:t>
+        <w:t>* 1 pound mild fish (I usually use tilapia)</w:t>
         <w:br/>
-        <w:t>it's handy if the bags are not totally full for a subsequent step.</w:t>
+        <w:t>* 1 cup masa</w:t>
+        <w:br/>
+        <w:t>* 2 tsp salt</w:t>
+        <w:br/>
+        <w:t>* 1/2 to 1 tsp cayenne</w:t>
+        <w:br/>
+        <w:t>* 2 tsp paprika</w:t>
+        <w:br/>
+        <w:t>* 2 tsps chili powder</w:t>
+        <w:br/>
+        <w:t>* 2 tsps garlic powder</w:t>
+        <w:br/>
+        <w:t>* 1/2 to 1 tsp black pepper (to taste)</w:t>
+        <w:br/>
+        <w:t>* olive oil</w:t>
         <w:br/>
         <w:br/>
-        <w:t>Place the Poblano peppers over an open flame, typically directly</w:t>
         <w:br/>
-        <w:t>over a natural gas burner on a stove. Their skin will bubble and blister,</w:t>
+        <w:t>1. Preheat oven to 400 degrees.</w:t>
         <w:br/>
-        <w:t>rotate and rearrange them with tongs until the burns, bubbles, and</w:t>
+        <w:t>2. Mix dry ingredients in a bowl to make the coating for the fish.</w:t>
         <w:br/>
-        <w:t>blisters are evenly distributed around the chiles and you feel a tingle</w:t>
+        <w:t xml:space="preserve">3. Cut fish into slices or chunks, as your taste desires. </w:t>
         <w:br/>
-        <w:t>in your upper sinuses. Put the singed peppers back in the produce bags,</w:t>
+        <w:t>4. Drizzle olive oil over cut fish, and dip fish into breading.</w:t>
         <w:br/>
-        <w:t>then close the bags tightly to 'sweat' the chiles inside.</w:t>
+        <w:t>5. Bake for 8ish minutes and finish, if you can, under the broiler.</w:t>
+      </w:r>
+    </w:p>
+    <w:p>
+      <w:pPr>
+        <w:pStyle w:val="Heading4"/>
+      </w:pPr>
+      <w:r>
+        <w:t>Packaged Seasonings</w:t>
+      </w:r>
+    </w:p>
+    <w:p>
+      <w:r>
+        <w:t>Packaged Seasonings</w:t>
+        <w:br/>
+        <w:t>==============</w:t>
         <w:br/>
         <w:br/>
-        <w:t>While the chiles are sweating, sautee some onion slices in a pan.</w:t>
-        <w:br/>
-        <w:t>Optionally, add some pre-cooked whole kernels of corn when the onion is</w:t>
-        <w:br/>
-        <w:t>almost done.</w:t>
+        <w:t>Lest we be accused of snobbery, let's acknowledge that a taco is a taco, and taco night can be well-served by not having to think at all.</w:t>
         <w:br/>
         <w:br/>
-        <w:t>Take the chiles out of the bag. Their skin will be wilted and will come off</w:t>
-        <w:br/>
-        <w:t>in your fingers. Peel the outer layer of the chiles off and discard. Once</w:t>
-        <w:br/>
-        <w:t>the outer skin is removed, de-vein the rest and remove the seeds. Then</w:t>
-        <w:br/>
-        <w:t>cut the flesh into thinninsh strips.</w:t>
+        <w:t>Feel free to use the pre-packaged seasoning of your choice. When I'm in an old-school mood, I head straight for...</w:t>
         <w:br/>
         <w:br/>
-        <w:t>Add the chile strips (the 'rajas') back into the pan with the onion. Get it</w:t>
-        <w:br/>
-        <w:t>all hot and finish cooking any bits of chile that remain raw after the</w:t>
-        <w:br/>
-        <w:t>skin removal process. When it looks close to done, lower the cooking heat</w:t>
-        <w:br/>
-        <w:t>to a minimum and add the cream and cheese(s) and warm them for about 5 minutes.</w:t>
-        <w:br/>
+        <w:t>* Old El Paso Taco Seasoning</w:t>
         <w:br/>
       </w:r>
     </w:p>
@@ -365,273 +590,37 @@
         <w:pStyle w:val="Heading4"/>
       </w:pPr>
       <w:r>
-        <w:t>Quick and Dirty Spice Mix</w:t>
+        <w:t>Drunken Green Beans</w:t>
       </w:r>
     </w:p>
     <w:p>
       <w:r>
-        <w:t>Quick and Dirty Spice Mix</w:t>
-        <w:br/>
-        <w:t>=========================</w:t>
-        <w:br/>
-        <w:br/>
-        <w:t>I’m not going to make a lot of big assumptions here. You own a skillet of some sort. You have some jars of jankity-ass spices from who-knows-when. You want to eat some tacos within the next, like, fifteen minutes. I got you covered, bachelor(ette).</w:t>
-        <w:br/>
-        <w:br/>
-        <w:t>* 2 Tbsp all-purpose flour</w:t>
-        <w:br/>
-        <w:t>* 2 1/2 tsp. chili powder</w:t>
-        <w:br/>
-        <w:t>* 3/4 tsp. onion powder (or 1 1/2 tsp. minced yellow onion)</w:t>
-        <w:br/>
-        <w:t>* 1 1/4 tsp. salt</w:t>
-        <w:br/>
-        <w:t>* 1 tsp. paprika</w:t>
-        <w:br/>
-        <w:t>* 3/4 tsp beef bouillon powder</w:t>
-        <w:br/>
-        <w:t>* 1/4 tsp. granulated sugar</w:t>
-        <w:br/>
-        <w:t>* 1/4 tsp. cayenne pepper</w:t>
-        <w:br/>
-        <w:t>* 1/4 tsp. garlic powder</w:t>
-        <w:br/>
-        <w:t>* 1 tsp. cumin</w:t>
-        <w:br/>
-        <w:br/>
-        <w:t>Put all this in something with a lid, add 3/4 cup of water, and shake it. Brown a pound of ground beef, then pour the whole situation in there. Stir. Cook it down until it looks like you only put in half a cup of water. You have tacos now.</w:t>
-        <w:br/>
-        <w:br/>
-        <w:t>Vegetarians</w:t>
-        <w:br/>
-        <w:t>-----------</w:t>
-        <w:br/>
-        <w:br/>
-        <w:t>I’ve made this with that soy protein “ground beef” and it does not _surprisingly_ taste like someone put spices on a stack of cheap bar coasters and ran it all through a blender. (Vegetable) oil the skillet when you’re dealing with that stuff, unless you’re looking for excuses to buy a new one.</w:t>
-        <w:br/>
-        <w:br/>
-        <w:t>If you leave out the bouillon for the sake of doing things vegan-style you’ll probably want to nudge up the salt a little.</w:t>
-      </w:r>
-    </w:p>
-    <w:p>
-      <w:pPr>
-        <w:pStyle w:val="Heading4"/>
-      </w:pPr>
-      <w:r>
-        <w:t>Potato Hash</w:t>
-      </w:r>
-    </w:p>
-    <w:p>
-      <w:r>
-        <w:t>Potato Hash</w:t>
+        <w:t>Drunken Green Beans</w:t>
         <w:br/>
         <w:t>===================</w:t>
         <w:br/>
         <w:br/>
-        <w:t xml:space="preserve">* 6 or so small yukon gold poatoes </w:t>
-        <w:br/>
-        <w:t>* 4 green onion, chopped</w:t>
-        <w:br/>
-        <w:t>* 1/2 small can of green chiles</w:t>
-        <w:br/>
-        <w:t>* olive oil</w:t>
-        <w:br/>
-        <w:t>* coarse salt</w:t>
-        <w:br/>
-        <w:t>* 1/4t chili powder</w:t>
-        <w:br/>
-        <w:t>* dash cumin</w:t>
-        <w:br/>
-        <w:t>* 1/4t garlic powder</w:t>
-        <w:br/>
-        <w:t>* Nutrional yeast (optional)</w:t>
+        <w:t>Green beans are fine. Green beans cooked in beer are better. Maybe even the best.</w:t>
         <w:br/>
         <w:br/>
+        <w:t>* 1 Surly fist full of green beans</w:t>
         <w:br/>
-        <w:t>Peel and dice potatoes, throw in a pan with a 1/4 or so of water, cover and cook on medium-high until potatoes are soft.</w:t>
+        <w:t>* half a beer</w:t>
         <w:br/>
-        <w:t xml:space="preserve">Once potatoes are soft, lower to medium heat add green onions, chiles, spices and olive oil. Cook until hash-like. BOOM. </w:t>
-      </w:r>
-    </w:p>
-    <w:p>
-      <w:pPr>
-        <w:pStyle w:val="Heading4"/>
-      </w:pPr>
-      <w:r>
-        <w:t>Guacamole (Simple)</w:t>
-      </w:r>
-    </w:p>
-    <w:p>
-      <w:r>
-        <w:t>Guacamole (Simple)</w:t>
+        <w:t>* quarter cup vegetable broth</w:t>
         <w:br/>
-        <w:t>=========</w:t>
+        <w:t>* 2 cloves garlic</w:t>
+        <w:br/>
+        <w:t>* 1 Tbsp olive oil</w:t>
+        <w:br/>
+        <w:t>* some salt, whatever</w:t>
         <w:br/>
         <w:br/>
-        <w:t>If you're not in the mood to be fussy, this could be considered a minimum-viable guacamole recipe.</w:t>
+        <w:t xml:space="preserve">First peel and dice the garlic and sauté it in the olive oil. Before it gets all burned and ruined, add the beer and vegetable broth. </w:t>
         <w:br/>
+        <w:t xml:space="preserve">  </w:t>
         <w:br/>
-        <w:t>* 2 ripe avocados</w:t>
-        <w:br/>
-        <w:t>* 2-4 limes, depending on juiciness, delivering 2-4T of lime juice</w:t>
-        <w:br/>
-        <w:t>* 1 diced tomato (seeded if it's a big one)</w:t>
-        <w:br/>
-        <w:t>* salt (to taste)</w:t>
-        <w:br/>
-        <w:t>* hot sauce (to taste; Frank's Red Hot is a standard, but go with what you like)</w:t>
-        <w:br/>
-        <w:br/>
-        <w:t>1. Scoop the avocado meat into a bowl and mash them with a fork. Leave it a bit lumpy as we will do more stirring in a bit and we don't want to over-work them.</w:t>
-        <w:br/>
-        <w:t>2. Add the chopped tomato.</w:t>
-        <w:br/>
-        <w:t>3. Add the lime juice; hold some back for later adjustment).</w:t>
-        <w:br/>
-        <w:t>4. Add ½t salt.</w:t>
-        <w:br/>
-        <w:t>5. Add 2T hot sauce.</w:t>
-        <w:br/>
-        <w:t>6. Stir with the fork again.</w:t>
-        <w:br/>
-        <w:t>7. Taste.</w:t>
-        <w:br/>
-        <w:t>8. Adjust salt/lime/hot sauce as desired.</w:t>
-        <w:br/>
-        <w:br/>
-        <w:t>This recipe will support one average-size bag of chips, so adjust quantities based on expectations.</w:t>
-      </w:r>
-    </w:p>
-    <w:p>
-      <w:pPr>
-        <w:pStyle w:val="Heading4"/>
-      </w:pPr>
-      <w:r>
-        <w:t>Hard Corn Shells (Traditional; US)</w:t>
-      </w:r>
-    </w:p>
-    <w:p>
-      <w:r>
-        <w:t>Hard Corn Shells (Traditional; US)</w:t>
-        <w:br/>
-        <w:t>======================</w:t>
-        <w:br/>
-        <w:br/>
-        <w:t>Mistakenly thought by many to be traditionally Mexican, hard shells were actually popularized in the US in the mid-20th century.</w:t>
-        <w:br/>
-        <w:br/>
-        <w:t>While they can certainly be made at home (if you have access to a deep-fryer), the best method of obtaining hard taco shells is to head to the grocery store.</w:t>
-      </w:r>
-    </w:p>
-    <w:p>
-      <w:r>
-        <w:br w:type="page"/>
-      </w:r>
-    </w:p>
-    <w:p>
-      <w:pPr>
-        <w:pStyle w:val="Heading1"/>
-      </w:pPr>
-      <w:r>
-        <w:t>Swiss Chard with Sriracha Salt, Corn Salad and Chipotlé Sauce in Fresh Corn Tortillas</w:t>
-      </w:r>
-    </w:p>
-    <w:p>
-      <w:pPr>
-        <w:pStyle w:val="Heading4"/>
-      </w:pPr>
-      <w:r>
-        <w:t>Swiss Chard</w:t>
-      </w:r>
-    </w:p>
-    <w:p>
-      <w:r>
-        <w:t>Swiss Chard</w:t>
-        <w:br/>
-        <w:t>===========</w:t>
-        <w:br/>
-        <w:br/>
-        <w:t>This is actually a Rick Bayless recipe from his cookbook _Mexican Everyday_, but we've used it a fair amount on those days we feel like not eating meat but still want to have tacos.</w:t>
-        <w:br/>
-        <w:br/>
-        <w:t>__Ingredients__</w:t>
-        <w:br/>
-        <w:br/>
-        <w:t>* 1 bunch swiss or rainbow chard. Could also do spinach I guess. Probably not good with kale.</w:t>
-        <w:br/>
-        <w:t>* 1 onion sliced thin</w:t>
-        <w:br/>
-        <w:t>* 1/2 cup of chicken or vegetable broth</w:t>
-        <w:br/>
-        <w:br/>
-        <w:t>Slice up the chard into small slices. In a large skillet, heat the oil on medium-high. Cook the onions until soft, plus some garlic and red pepper flakes if you want. Put the chard in the skillet, add the broth. Cover the pan and reduce the heat to medium-low and cook until the greens are wilted and almost tender (about 5 minutes). Uncover, bring heat back to medium high and cook until almost dry. Salt as necessary. Enjoy.</w:t>
-      </w:r>
-    </w:p>
-    <w:p>
-      <w:pPr>
-        <w:pStyle w:val="Heading4"/>
-      </w:pPr>
-      <w:r>
-        <w:t>Sriracha Salt</w:t>
-      </w:r>
-    </w:p>
-    <w:p>
-      <w:r>
-        <w:t>Sriracha Salt</w:t>
-        <w:br/>
-        <w:t>=============</w:t>
-        <w:br/>
-        <w:br/>
-        <w:t>I actually received this as a gift, but I found a recipe to make your own.</w:t>
-        <w:br/>
-        <w:br/>
-        <w:t>__Ingredients__</w:t>
-        <w:br/>
-        <w:br/>
-        <w:t>* 1 cup Salt</w:t>
-        <w:br/>
-        <w:t>* 10 tsp. Sriracha</w:t>
-        <w:br/>
-        <w:br/>
-        <w:t>Mix the two ingredients together in a bowl. Spread it out on a baking sheet lined with foil or parchment paper. Put in a 200-degree oven, then turn the oven off and let it sit overnight inside. It will clump, but place in ziplock bag and attack it with a rolling pin. Tada!</w:t>
-        <w:br/>
-        <w:br/>
-        <w:t>The effect on most food is as awesome as you'd expect but it is especially amazing with eggs. Add it to your breakfast tacos.</w:t>
-      </w:r>
-    </w:p>
-    <w:p>
-      <w:pPr>
-        <w:pStyle w:val="Heading4"/>
-      </w:pPr>
-      <w:r>
-        <w:t>Corn Salad</w:t>
-      </w:r>
-    </w:p>
-    <w:p>
-      <w:r>
-        <w:t>Corn Salad</w:t>
-        <w:br/>
-        <w:t>==========</w:t>
-        <w:br/>
-        <w:br/>
-        <w:t>* 2 Ears of corn</w:t>
-        <w:br/>
-        <w:t>* 1 Lime, juiced</w:t>
-        <w:br/>
-        <w:t>* Small handful of Cilantro, chopped</w:t>
-        <w:br/>
-        <w:t>* A few green onions, chopped</w:t>
-        <w:br/>
-        <w:t xml:space="preserve">* Garlic salt, or Garlic AND salt. I use Trader Joe's Garlic Salt in the grinder usually. </w:t>
-        <w:br/>
-        <w:br/>
-        <w:t>Cut the corn off of the cob, and in a mixing bowl mix together corn, lime juice, chopped cilantro and garlic salt. You can tweak any of this stuff as desired.</w:t>
-        <w:br/>
-        <w:br/>
-        <w:t>---</w:t>
-        <w:br/>
-        <w:t>This is my first Github commit. I'm glad it's taco related.</w:t>
-        <w:br/>
+        <w:t>As the liquid comes to a boil, cut the green beans up. Add the green beans and a pinch of salt and let them simmer for about five minutes. If you like your beans on the softer side you can let it go a little longer. But the trick is to pull them right after the color starts to turn and you've just made a delicious addition to any taco.</w:t>
       </w:r>
     </w:p>
     <w:p>
@@ -674,31 +663,20 @@
         <w:pStyle w:val="Heading4"/>
       </w:pPr>
       <w:r>
-        <w:t>Fresh Corn Tortillas</w:t>
+        <w:t>Hard Corn Shells (Traditional; US)</w:t>
       </w:r>
     </w:p>
     <w:p>
       <w:r>
-        <w:t>Fresh Corn Tortillas</w:t>
+        <w:t>Hard Corn Shells (Traditional; US)</w:t>
         <w:br/>
-        <w:t>===================</w:t>
+        <w:t>======================</w:t>
         <w:br/>
         <w:br/>
-        <w:t>This is the only way to go. So worth it. Makes roughly 15 tortillas.</w:t>
+        <w:t>Mistakenly thought by many to be traditionally Mexican, hard shells were actually popularized in the US in the mid-20th century.</w:t>
         <w:br/>
         <w:br/>
-        <w:t>* 1 3/4 cups masa harina</w:t>
-        <w:br/>
-        <w:t>* 1 1/8 cups water</w:t>
-        <w:br/>
-        <w:br/>
-        <w:t>1. In a medium bowl, mix together masa harina and hot water until thoroughly combined. Turn dough onto a clean surface and knead until pliable and smooth. If dough is too sticky, add more masa harina; if it begins to dry out, sprinkle with water. Cover dough tightly with plastic wrap and allow to stand for 30 minutes.</w:t>
-        <w:br/>
-        <w:t>2. Preheat a cast iron skillet or griddle to medium-high.</w:t>
-        <w:br/>
-        <w:t>3. Divide dough into 15 equal-size balls. Using a tortilla press, a rolling pin, press each ball of dough flat between two sheets of wax paper.</w:t>
-        <w:br/>
-        <w:t xml:space="preserve">4. Place tortilla in preheated pan and allow to cook for approximately 30 seconds, or until browned and slightly puffy. Turn tortilla over to brown on second side for approximately 30 seconds more, then transfer to a plate. Repeat process with each ball of dough. Keep tortillas covered with a towel to stay warm and moist (or a low temp oven) until ready to serve. </w:t>
+        <w:t>While they can certainly be made at home (if you have access to a deep-fryer), the best method of obtaining hard taco shells is to head to the grocery store.</w:t>
       </w:r>
     </w:p>
     <w:sectPr>

</xml_diff>